<commit_message>
-- Final Commit --
</commit_message>
<xml_diff>
--- a/proj/doc/LCOM-Final-Report.docx
+++ b/proj/doc/LCOM-Final-Report.docx
@@ -3281,7 +3281,7 @@
                 <w:noProof/>
                 <w:webHidden/>
               </w:rPr>
-              <w:t>20</w:t>
+              <w:t>21</w:t>
             </w:r>
             <w:r>
               <w:rPr>
@@ -3731,7 +3731,7 @@
                 <w:noProof/>
                 <w:webHidden/>
               </w:rPr>
-              <w:t>21</w:t>
+              <w:t>22</w:t>
             </w:r>
             <w:r>
               <w:rPr>
@@ -4494,8 +4494,6 @@
         </w:rPr>
         <w:br w:type="page"/>
       </w:r>
-      <w:bookmarkStart w:id="0" w:name="_GoBack"/>
-      <w:bookmarkEnd w:id="0"/>
     </w:p>
     <w:p>
       <w:pPr>
@@ -5429,7 +5427,7 @@
           <w:b/>
         </w:rPr>
       </w:pPr>
-      <w:bookmarkStart w:id="1" w:name="_Toc471168427"/>
+      <w:bookmarkStart w:id="0" w:name="_Toc471168427"/>
       <w:r>
         <w:rPr>
           <w:b/>
@@ -5437,18 +5435,18 @@
         <w:lastRenderedPageBreak/>
         <w:t>Instruções de Utilização do programa</w:t>
       </w:r>
+      <w:bookmarkEnd w:id="0"/>
+    </w:p>
+    <w:p/>
+    <w:p>
+      <w:pPr>
+        <w:pStyle w:val="Heading2"/>
+      </w:pPr>
+      <w:bookmarkStart w:id="1" w:name="_Toc471168428"/>
+      <w:r>
+        <w:t>Menu Inicial</w:t>
+      </w:r>
       <w:bookmarkEnd w:id="1"/>
-    </w:p>
-    <w:p/>
-    <w:p>
-      <w:pPr>
-        <w:pStyle w:val="Heading2"/>
-      </w:pPr>
-      <w:bookmarkStart w:id="2" w:name="_Toc471168428"/>
-      <w:r>
-        <w:t>Menu Inicial</w:t>
-      </w:r>
-      <w:bookmarkEnd w:id="2"/>
     </w:p>
     <w:p/>
     <w:p>
@@ -5522,25 +5520,38 @@
         <w:pStyle w:val="Caption"/>
         <w:jc w:val="left"/>
       </w:pPr>
-      <w:bookmarkStart w:id="3" w:name="_Toc471168413"/>
+      <w:bookmarkStart w:id="2" w:name="_Toc471168413"/>
       <w:r>
         <w:t xml:space="preserve">Figura </w:t>
       </w:r>
-      <w:fldSimple w:instr=" SEQ Figura \* ARABIC ">
-        <w:r>
-          <w:rPr>
-            <w:noProof/>
-          </w:rPr>
-          <w:t>1</w:t>
-        </w:r>
-      </w:fldSimple>
+      <w:r>
+        <w:fldChar w:fldCharType="begin"/>
+      </w:r>
+      <w:r>
+        <w:instrText xml:space="preserve"> SEQ Figura \* ARABIC </w:instrText>
+      </w:r>
+      <w:r>
+        <w:fldChar w:fldCharType="separate"/>
+      </w:r>
+      <w:r>
+        <w:rPr>
+          <w:noProof/>
+        </w:rPr>
+        <w:t>1</w:t>
+      </w:r>
+      <w:r>
+        <w:rPr>
+          <w:noProof/>
+        </w:rPr>
+        <w:fldChar w:fldCharType="end"/>
+      </w:r>
       <w:r>
         <w:t xml:space="preserve"> - menu i</w:t>
       </w:r>
       <w:r>
         <w:t>nicial</w:t>
       </w:r>
-      <w:bookmarkEnd w:id="3"/>
+      <w:bookmarkEnd w:id="2"/>
     </w:p>
     <w:p>
       <w:r>
@@ -5576,7 +5587,7 @@
       <w:pPr>
         <w:pStyle w:val="Heading3"/>
       </w:pPr>
-      <w:bookmarkStart w:id="4" w:name="_Toc471168429"/>
+      <w:bookmarkStart w:id="3" w:name="_Toc471168429"/>
       <w:r>
         <w:t xml:space="preserve">Botão “Single </w:t>
       </w:r>
@@ -5588,7 +5599,7 @@
       <w:r>
         <w:t>”</w:t>
       </w:r>
-      <w:bookmarkEnd w:id="4"/>
+      <w:bookmarkEnd w:id="3"/>
     </w:p>
     <w:p>
       <w:pPr>
@@ -5784,18 +5795,31 @@
                                 <w:szCs w:val="22"/>
                               </w:rPr>
                             </w:pPr>
-                            <w:bookmarkStart w:id="5" w:name="_Toc471168414"/>
+                            <w:bookmarkStart w:id="4" w:name="_Toc471168414"/>
                             <w:r>
                               <w:t xml:space="preserve">Figura </w:t>
                             </w:r>
-                            <w:fldSimple w:instr=" SEQ Figura \* ARABIC ">
-                              <w:r>
-                                <w:rPr>
-                                  <w:noProof/>
-                                </w:rPr>
-                                <w:t>2</w:t>
-                              </w:r>
-                            </w:fldSimple>
+                            <w:r>
+                              <w:fldChar w:fldCharType="begin"/>
+                            </w:r>
+                            <w:r>
+                              <w:instrText xml:space="preserve"> SEQ Figura \* ARABIC </w:instrText>
+                            </w:r>
+                            <w:r>
+                              <w:fldChar w:fldCharType="separate"/>
+                            </w:r>
+                            <w:r>
+                              <w:rPr>
+                                <w:noProof/>
+                              </w:rPr>
+                              <w:t>2</w:t>
+                            </w:r>
+                            <w:r>
+                              <w:rPr>
+                                <w:noProof/>
+                              </w:rPr>
+                              <w:fldChar w:fldCharType="end"/>
+                            </w:r>
                             <w:r>
                               <w:t xml:space="preserve"> - botão "</w:t>
                             </w:r>
@@ -5813,7 +5837,7 @@
                               </w:rPr>
                               <w:t xml:space="preserve"> normal / selecionado</w:t>
                             </w:r>
-                            <w:bookmarkEnd w:id="5"/>
+                            <w:bookmarkEnd w:id="4"/>
                           </w:p>
                         </w:txbxContent>
                       </wps:txbx>
@@ -5850,18 +5874,31 @@
                           <w:szCs w:val="22"/>
                         </w:rPr>
                       </w:pPr>
-                      <w:bookmarkStart w:id="6" w:name="_Toc471168414"/>
+                      <w:bookmarkStart w:id="5" w:name="_Toc471168414"/>
                       <w:r>
                         <w:t xml:space="preserve">Figura </w:t>
                       </w:r>
-                      <w:fldSimple w:instr=" SEQ Figura \* ARABIC ">
-                        <w:r>
-                          <w:rPr>
-                            <w:noProof/>
-                          </w:rPr>
-                          <w:t>2</w:t>
-                        </w:r>
-                      </w:fldSimple>
+                      <w:r>
+                        <w:fldChar w:fldCharType="begin"/>
+                      </w:r>
+                      <w:r>
+                        <w:instrText xml:space="preserve"> SEQ Figura \* ARABIC </w:instrText>
+                      </w:r>
+                      <w:r>
+                        <w:fldChar w:fldCharType="separate"/>
+                      </w:r>
+                      <w:r>
+                        <w:rPr>
+                          <w:noProof/>
+                        </w:rPr>
+                        <w:t>2</w:t>
+                      </w:r>
+                      <w:r>
+                        <w:rPr>
+                          <w:noProof/>
+                        </w:rPr>
+                        <w:fldChar w:fldCharType="end"/>
+                      </w:r>
                       <w:r>
                         <w:t xml:space="preserve"> - botão "</w:t>
                       </w:r>
@@ -5879,7 +5916,7 @@
                         </w:rPr>
                         <w:t xml:space="preserve"> normal / selecionado</w:t>
                       </w:r>
-                      <w:bookmarkEnd w:id="6"/>
+                      <w:bookmarkEnd w:id="5"/>
                     </w:p>
                   </w:txbxContent>
                 </v:textbox>
@@ -5904,7 +5941,7 @@
       <w:pPr>
         <w:pStyle w:val="Heading3"/>
       </w:pPr>
-      <w:bookmarkStart w:id="7" w:name="_Toc471168430"/>
+      <w:bookmarkStart w:id="6" w:name="_Toc471168430"/>
       <w:r>
         <w:lastRenderedPageBreak/>
         <w:t>Botão “</w:t>
@@ -5925,7 +5962,7 @@
       <w:r>
         <w:t>”</w:t>
       </w:r>
-      <w:bookmarkEnd w:id="7"/>
+      <w:bookmarkEnd w:id="6"/>
     </w:p>
     <w:p>
       <w:pPr>
@@ -5983,18 +6020,31 @@
                                 <w:szCs w:val="22"/>
                               </w:rPr>
                             </w:pPr>
-                            <w:bookmarkStart w:id="8" w:name="_Toc471168415"/>
+                            <w:bookmarkStart w:id="7" w:name="_Toc471168415"/>
                             <w:r>
                               <w:t xml:space="preserve">Figura </w:t>
                             </w:r>
-                            <w:fldSimple w:instr=" SEQ Figura \* ARABIC ">
-                              <w:r>
-                                <w:rPr>
-                                  <w:noProof/>
-                                </w:rPr>
-                                <w:t>3</w:t>
-                              </w:r>
-                            </w:fldSimple>
+                            <w:r>
+                              <w:fldChar w:fldCharType="begin"/>
+                            </w:r>
+                            <w:r>
+                              <w:instrText xml:space="preserve"> SEQ Figura \* ARABIC </w:instrText>
+                            </w:r>
+                            <w:r>
+                              <w:fldChar w:fldCharType="separate"/>
+                            </w:r>
+                            <w:r>
+                              <w:rPr>
+                                <w:noProof/>
+                              </w:rPr>
+                              <w:t>3</w:t>
+                            </w:r>
+                            <w:r>
+                              <w:rPr>
+                                <w:noProof/>
+                              </w:rPr>
+                              <w:fldChar w:fldCharType="end"/>
+                            </w:r>
                             <w:r>
                               <w:t xml:space="preserve"> - botão "</w:t>
                             </w:r>
@@ -6006,7 +6056,7 @@
                             <w:r>
                               <w:t>" normal / selecionado</w:t>
                             </w:r>
-                            <w:bookmarkEnd w:id="8"/>
+                            <w:bookmarkEnd w:id="7"/>
                           </w:p>
                         </w:txbxContent>
                       </wps:txbx>
@@ -6039,18 +6089,31 @@
                           <w:szCs w:val="22"/>
                         </w:rPr>
                       </w:pPr>
-                      <w:bookmarkStart w:id="9" w:name="_Toc471168415"/>
+                      <w:bookmarkStart w:id="8" w:name="_Toc471168415"/>
                       <w:r>
                         <w:t xml:space="preserve">Figura </w:t>
                       </w:r>
-                      <w:fldSimple w:instr=" SEQ Figura \* ARABIC ">
-                        <w:r>
-                          <w:rPr>
-                            <w:noProof/>
-                          </w:rPr>
-                          <w:t>3</w:t>
-                        </w:r>
-                      </w:fldSimple>
+                      <w:r>
+                        <w:fldChar w:fldCharType="begin"/>
+                      </w:r>
+                      <w:r>
+                        <w:instrText xml:space="preserve"> SEQ Figura \* ARABIC </w:instrText>
+                      </w:r>
+                      <w:r>
+                        <w:fldChar w:fldCharType="separate"/>
+                      </w:r>
+                      <w:r>
+                        <w:rPr>
+                          <w:noProof/>
+                        </w:rPr>
+                        <w:t>3</w:t>
+                      </w:r>
+                      <w:r>
+                        <w:rPr>
+                          <w:noProof/>
+                        </w:rPr>
+                        <w:fldChar w:fldCharType="end"/>
+                      </w:r>
                       <w:r>
                         <w:t xml:space="preserve"> - botão "</w:t>
                       </w:r>
@@ -6062,7 +6125,7 @@
                       <w:r>
                         <w:t>" normal / selecionado</w:t>
                       </w:r>
-                      <w:bookmarkEnd w:id="9"/>
+                      <w:bookmarkEnd w:id="8"/>
                     </w:p>
                   </w:txbxContent>
                 </v:textbox>
@@ -6217,7 +6280,7 @@
       <w:pPr>
         <w:pStyle w:val="Heading3"/>
       </w:pPr>
-      <w:bookmarkStart w:id="10" w:name="_Toc471168431"/>
+      <w:bookmarkStart w:id="9" w:name="_Toc471168431"/>
       <w:r>
         <w:t>Botão “</w:t>
       </w:r>
@@ -6229,7 +6292,7 @@
       <w:r>
         <w:t xml:space="preserve"> Scores”</w:t>
       </w:r>
-      <w:bookmarkEnd w:id="10"/>
+      <w:bookmarkEnd w:id="9"/>
     </w:p>
     <w:p>
       <w:r>
@@ -6284,18 +6347,31 @@
                                 <w:szCs w:val="22"/>
                               </w:rPr>
                             </w:pPr>
-                            <w:bookmarkStart w:id="11" w:name="_Toc471168416"/>
+                            <w:bookmarkStart w:id="10" w:name="_Toc471168416"/>
                             <w:r>
                               <w:t xml:space="preserve">Figura </w:t>
                             </w:r>
-                            <w:fldSimple w:instr=" SEQ Figura \* ARABIC ">
-                              <w:r>
-                                <w:rPr>
-                                  <w:noProof/>
-                                </w:rPr>
-                                <w:t>4</w:t>
-                              </w:r>
-                            </w:fldSimple>
+                            <w:r>
+                              <w:fldChar w:fldCharType="begin"/>
+                            </w:r>
+                            <w:r>
+                              <w:instrText xml:space="preserve"> SEQ Figura \* ARABIC </w:instrText>
+                            </w:r>
+                            <w:r>
+                              <w:fldChar w:fldCharType="separate"/>
+                            </w:r>
+                            <w:r>
+                              <w:rPr>
+                                <w:noProof/>
+                              </w:rPr>
+                              <w:t>4</w:t>
+                            </w:r>
+                            <w:r>
+                              <w:rPr>
+                                <w:noProof/>
+                              </w:rPr>
+                              <w:fldChar w:fldCharType="end"/>
+                            </w:r>
                             <w:r>
                               <w:t xml:space="preserve"> - botão "</w:t>
                             </w:r>
@@ -6307,7 +6383,7 @@
                             <w:r>
                               <w:t>" normal / selecionado</w:t>
                             </w:r>
-                            <w:bookmarkEnd w:id="11"/>
+                            <w:bookmarkEnd w:id="10"/>
                           </w:p>
                         </w:txbxContent>
                       </wps:txbx>
@@ -6340,18 +6416,31 @@
                           <w:szCs w:val="22"/>
                         </w:rPr>
                       </w:pPr>
-                      <w:bookmarkStart w:id="12" w:name="_Toc471168416"/>
+                      <w:bookmarkStart w:id="11" w:name="_Toc471168416"/>
                       <w:r>
                         <w:t xml:space="preserve">Figura </w:t>
                       </w:r>
-                      <w:fldSimple w:instr=" SEQ Figura \* ARABIC ">
-                        <w:r>
-                          <w:rPr>
-                            <w:noProof/>
-                          </w:rPr>
-                          <w:t>4</w:t>
-                        </w:r>
-                      </w:fldSimple>
+                      <w:r>
+                        <w:fldChar w:fldCharType="begin"/>
+                      </w:r>
+                      <w:r>
+                        <w:instrText xml:space="preserve"> SEQ Figura \* ARABIC </w:instrText>
+                      </w:r>
+                      <w:r>
+                        <w:fldChar w:fldCharType="separate"/>
+                      </w:r>
+                      <w:r>
+                        <w:rPr>
+                          <w:noProof/>
+                        </w:rPr>
+                        <w:t>4</w:t>
+                      </w:r>
+                      <w:r>
+                        <w:rPr>
+                          <w:noProof/>
+                        </w:rPr>
+                        <w:fldChar w:fldCharType="end"/>
+                      </w:r>
                       <w:r>
                         <w:t xml:space="preserve"> - botão "</w:t>
                       </w:r>
@@ -6363,7 +6452,7 @@
                       <w:r>
                         <w:t>" normal / selecionado</w:t>
                       </w:r>
-                      <w:bookmarkEnd w:id="12"/>
+                      <w:bookmarkEnd w:id="11"/>
                     </w:p>
                   </w:txbxContent>
                 </v:textbox>
@@ -6530,11 +6619,11 @@
       <w:pPr>
         <w:pStyle w:val="Heading3"/>
       </w:pPr>
-      <w:bookmarkStart w:id="13" w:name="_Toc471168432"/>
+      <w:bookmarkStart w:id="12" w:name="_Toc471168432"/>
       <w:r>
         <w:t>Botão “X”</w:t>
       </w:r>
-      <w:bookmarkEnd w:id="13"/>
+      <w:bookmarkEnd w:id="12"/>
     </w:p>
     <w:p>
       <w:r>
@@ -6678,22 +6767,35 @@
                                 <w:szCs w:val="22"/>
                               </w:rPr>
                             </w:pPr>
-                            <w:bookmarkStart w:id="14" w:name="_Toc471168417"/>
+                            <w:bookmarkStart w:id="13" w:name="_Toc471168417"/>
                             <w:r>
                               <w:t xml:space="preserve">Figura </w:t>
                             </w:r>
-                            <w:fldSimple w:instr=" SEQ Figura \* ARABIC ">
-                              <w:r>
-                                <w:rPr>
-                                  <w:noProof/>
-                                </w:rPr>
-                                <w:t>5</w:t>
-                              </w:r>
-                            </w:fldSimple>
+                            <w:r>
+                              <w:fldChar w:fldCharType="begin"/>
+                            </w:r>
+                            <w:r>
+                              <w:instrText xml:space="preserve"> SEQ Figura \* ARABIC </w:instrText>
+                            </w:r>
+                            <w:r>
+                              <w:fldChar w:fldCharType="separate"/>
+                            </w:r>
+                            <w:r>
+                              <w:rPr>
+                                <w:noProof/>
+                              </w:rPr>
+                              <w:t>5</w:t>
+                            </w:r>
+                            <w:r>
+                              <w:rPr>
+                                <w:noProof/>
+                              </w:rPr>
+                              <w:fldChar w:fldCharType="end"/>
+                            </w:r>
                             <w:r>
                               <w:t xml:space="preserve"> - botão "X"</w:t>
                             </w:r>
-                            <w:bookmarkEnd w:id="14"/>
+                            <w:bookmarkEnd w:id="13"/>
                           </w:p>
                         </w:txbxContent>
                       </wps:txbx>
@@ -6726,22 +6828,35 @@
                           <w:szCs w:val="22"/>
                         </w:rPr>
                       </w:pPr>
-                      <w:bookmarkStart w:id="15" w:name="_Toc471168417"/>
+                      <w:bookmarkStart w:id="14" w:name="_Toc471168417"/>
                       <w:r>
                         <w:t xml:space="preserve">Figura </w:t>
                       </w:r>
-                      <w:fldSimple w:instr=" SEQ Figura \* ARABIC ">
-                        <w:r>
-                          <w:rPr>
-                            <w:noProof/>
-                          </w:rPr>
-                          <w:t>5</w:t>
-                        </w:r>
-                      </w:fldSimple>
+                      <w:r>
+                        <w:fldChar w:fldCharType="begin"/>
+                      </w:r>
+                      <w:r>
+                        <w:instrText xml:space="preserve"> SEQ Figura \* ARABIC </w:instrText>
+                      </w:r>
+                      <w:r>
+                        <w:fldChar w:fldCharType="separate"/>
+                      </w:r>
+                      <w:r>
+                        <w:rPr>
+                          <w:noProof/>
+                        </w:rPr>
+                        <w:t>5</w:t>
+                      </w:r>
+                      <w:r>
+                        <w:rPr>
+                          <w:noProof/>
+                        </w:rPr>
+                        <w:fldChar w:fldCharType="end"/>
+                      </w:r>
                       <w:r>
                         <w:t xml:space="preserve"> - botão "X"</w:t>
                       </w:r>
-                      <w:bookmarkEnd w:id="15"/>
+                      <w:bookmarkEnd w:id="14"/>
                     </w:p>
                   </w:txbxContent>
                 </v:textbox>
@@ -6759,7 +6874,7 @@
       <w:pPr>
         <w:pStyle w:val="Heading2"/>
       </w:pPr>
-      <w:bookmarkStart w:id="16" w:name="_Toc471168433"/>
+      <w:bookmarkStart w:id="15" w:name="_Toc471168433"/>
       <w:r>
         <w:rPr>
           <w:i/>
@@ -6777,7 +6892,7 @@
         </w:rPr>
         <w:t>Player</w:t>
       </w:r>
-      <w:bookmarkEnd w:id="16"/>
+      <w:bookmarkEnd w:id="15"/>
       <w:proofErr w:type="spellEnd"/>
     </w:p>
     <w:p>
@@ -6832,22 +6947,35 @@
                                 <w:szCs w:val="22"/>
                               </w:rPr>
                             </w:pPr>
-                            <w:bookmarkStart w:id="17" w:name="_Toc471168418"/>
+                            <w:bookmarkStart w:id="16" w:name="_Toc471168418"/>
                             <w:r>
                               <w:t xml:space="preserve">Figura </w:t>
                             </w:r>
-                            <w:fldSimple w:instr=" SEQ Figura \* ARABIC ">
-                              <w:r>
-                                <w:rPr>
-                                  <w:noProof/>
-                                </w:rPr>
-                                <w:t>6</w:t>
-                              </w:r>
-                            </w:fldSimple>
+                            <w:r>
+                              <w:fldChar w:fldCharType="begin"/>
+                            </w:r>
+                            <w:r>
+                              <w:instrText xml:space="preserve"> SEQ Figura \* ARABIC </w:instrText>
+                            </w:r>
+                            <w:r>
+                              <w:fldChar w:fldCharType="separate"/>
+                            </w:r>
+                            <w:r>
+                              <w:rPr>
+                                <w:noProof/>
+                              </w:rPr>
+                              <w:t>6</w:t>
+                            </w:r>
+                            <w:r>
+                              <w:rPr>
+                                <w:noProof/>
+                              </w:rPr>
+                              <w:fldChar w:fldCharType="end"/>
+                            </w:r>
                             <w:r>
                               <w:t xml:space="preserve"> - base destruída</w:t>
                             </w:r>
-                            <w:bookmarkEnd w:id="17"/>
+                            <w:bookmarkEnd w:id="16"/>
                           </w:p>
                         </w:txbxContent>
                       </wps:txbx>
@@ -6876,22 +7004,35 @@
                           <w:szCs w:val="22"/>
                         </w:rPr>
                       </w:pPr>
-                      <w:bookmarkStart w:id="18" w:name="_Toc471168418"/>
+                      <w:bookmarkStart w:id="17" w:name="_Toc471168418"/>
                       <w:r>
                         <w:t xml:space="preserve">Figura </w:t>
                       </w:r>
-                      <w:fldSimple w:instr=" SEQ Figura \* ARABIC ">
-                        <w:r>
-                          <w:rPr>
-                            <w:noProof/>
-                          </w:rPr>
-                          <w:t>6</w:t>
-                        </w:r>
-                      </w:fldSimple>
+                      <w:r>
+                        <w:fldChar w:fldCharType="begin"/>
+                      </w:r>
+                      <w:r>
+                        <w:instrText xml:space="preserve"> SEQ Figura \* ARABIC </w:instrText>
+                      </w:r>
+                      <w:r>
+                        <w:fldChar w:fldCharType="separate"/>
+                      </w:r>
+                      <w:r>
+                        <w:rPr>
+                          <w:noProof/>
+                        </w:rPr>
+                        <w:t>6</w:t>
+                      </w:r>
+                      <w:r>
+                        <w:rPr>
+                          <w:noProof/>
+                        </w:rPr>
+                        <w:fldChar w:fldCharType="end"/>
+                      </w:r>
                       <w:r>
                         <w:t xml:space="preserve"> - base destruída</w:t>
                       </w:r>
-                      <w:bookmarkEnd w:id="18"/>
+                      <w:bookmarkEnd w:id="17"/>
                     </w:p>
                   </w:txbxContent>
                 </v:textbox>
@@ -7013,18 +7154,31 @@
                                 <w:szCs w:val="22"/>
                               </w:rPr>
                             </w:pPr>
-                            <w:bookmarkStart w:id="19" w:name="_Toc471168419"/>
+                            <w:bookmarkStart w:id="18" w:name="_Toc471168419"/>
                             <w:r>
                               <w:t xml:space="preserve">Figura </w:t>
                             </w:r>
-                            <w:fldSimple w:instr=" SEQ Figura \* ARABIC ">
-                              <w:r>
-                                <w:rPr>
-                                  <w:noProof/>
-                                </w:rPr>
-                                <w:t>7</w:t>
-                              </w:r>
-                            </w:fldSimple>
+                            <w:r>
+                              <w:fldChar w:fldCharType="begin"/>
+                            </w:r>
+                            <w:r>
+                              <w:instrText xml:space="preserve"> SEQ Figura \* ARABIC </w:instrText>
+                            </w:r>
+                            <w:r>
+                              <w:fldChar w:fldCharType="separate"/>
+                            </w:r>
+                            <w:r>
+                              <w:rPr>
+                                <w:noProof/>
+                              </w:rPr>
+                              <w:t>7</w:t>
+                            </w:r>
+                            <w:r>
+                              <w:rPr>
+                                <w:noProof/>
+                              </w:rPr>
+                              <w:fldChar w:fldCharType="end"/>
+                            </w:r>
                             <w:r>
                               <w:t xml:space="preserve"> – decorrer de uma partida no modo </w:t>
                             </w:r>
@@ -7032,7 +7186,7 @@
                             <w:r>
                               <w:t>singleplayer</w:t>
                             </w:r>
-                            <w:bookmarkEnd w:id="19"/>
+                            <w:bookmarkEnd w:id="18"/>
                             <w:proofErr w:type="spellEnd"/>
                           </w:p>
                         </w:txbxContent>
@@ -7062,18 +7216,31 @@
                           <w:szCs w:val="22"/>
                         </w:rPr>
                       </w:pPr>
-                      <w:bookmarkStart w:id="20" w:name="_Toc471168419"/>
+                      <w:bookmarkStart w:id="19" w:name="_Toc471168419"/>
                       <w:r>
                         <w:t xml:space="preserve">Figura </w:t>
                       </w:r>
-                      <w:fldSimple w:instr=" SEQ Figura \* ARABIC ">
-                        <w:r>
-                          <w:rPr>
-                            <w:noProof/>
-                          </w:rPr>
-                          <w:t>7</w:t>
-                        </w:r>
-                      </w:fldSimple>
+                      <w:r>
+                        <w:fldChar w:fldCharType="begin"/>
+                      </w:r>
+                      <w:r>
+                        <w:instrText xml:space="preserve"> SEQ Figura \* ARABIC </w:instrText>
+                      </w:r>
+                      <w:r>
+                        <w:fldChar w:fldCharType="separate"/>
+                      </w:r>
+                      <w:r>
+                        <w:rPr>
+                          <w:noProof/>
+                        </w:rPr>
+                        <w:t>7</w:t>
+                      </w:r>
+                      <w:r>
+                        <w:rPr>
+                          <w:noProof/>
+                        </w:rPr>
+                        <w:fldChar w:fldCharType="end"/>
+                      </w:r>
                       <w:r>
                         <w:t xml:space="preserve"> – decorrer de uma partida no modo </w:t>
                       </w:r>
@@ -7081,7 +7248,7 @@
                       <w:r>
                         <w:t>singleplayer</w:t>
                       </w:r>
-                      <w:bookmarkEnd w:id="20"/>
+                      <w:bookmarkEnd w:id="19"/>
                       <w:proofErr w:type="spellEnd"/>
                     </w:p>
                   </w:txbxContent>
@@ -7249,22 +7416,35 @@
                                 <w:szCs w:val="22"/>
                               </w:rPr>
                             </w:pPr>
-                            <w:bookmarkStart w:id="21" w:name="_Toc471168420"/>
+                            <w:bookmarkStart w:id="20" w:name="_Toc471168420"/>
                             <w:r>
                               <w:t xml:space="preserve">Figura </w:t>
                             </w:r>
-                            <w:fldSimple w:instr=" SEQ Figura \* ARABIC ">
-                              <w:r>
-                                <w:rPr>
-                                  <w:noProof/>
-                                </w:rPr>
-                                <w:t>8</w:t>
-                              </w:r>
-                            </w:fldSimple>
+                            <w:r>
+                              <w:fldChar w:fldCharType="begin"/>
+                            </w:r>
+                            <w:r>
+                              <w:instrText xml:space="preserve"> SEQ Figura \* ARABIC </w:instrText>
+                            </w:r>
+                            <w:r>
+                              <w:fldChar w:fldCharType="separate"/>
+                            </w:r>
+                            <w:r>
+                              <w:rPr>
+                                <w:noProof/>
+                              </w:rPr>
+                              <w:t>8</w:t>
+                            </w:r>
+                            <w:r>
+                              <w:rPr>
+                                <w:noProof/>
+                              </w:rPr>
+                              <w:fldChar w:fldCharType="end"/>
+                            </w:r>
                             <w:r>
                               <w:t xml:space="preserve"> - base deteriorada</w:t>
                             </w:r>
-                            <w:bookmarkEnd w:id="21"/>
+                            <w:bookmarkEnd w:id="20"/>
                           </w:p>
                         </w:txbxContent>
                       </wps:txbx>
@@ -7293,22 +7473,35 @@
                           <w:szCs w:val="22"/>
                         </w:rPr>
                       </w:pPr>
-                      <w:bookmarkStart w:id="22" w:name="_Toc471168420"/>
+                      <w:bookmarkStart w:id="21" w:name="_Toc471168420"/>
                       <w:r>
                         <w:t xml:space="preserve">Figura </w:t>
                       </w:r>
-                      <w:fldSimple w:instr=" SEQ Figura \* ARABIC ">
-                        <w:r>
-                          <w:rPr>
-                            <w:noProof/>
-                          </w:rPr>
-                          <w:t>8</w:t>
-                        </w:r>
-                      </w:fldSimple>
+                      <w:r>
+                        <w:fldChar w:fldCharType="begin"/>
+                      </w:r>
+                      <w:r>
+                        <w:instrText xml:space="preserve"> SEQ Figura \* ARABIC </w:instrText>
+                      </w:r>
+                      <w:r>
+                        <w:fldChar w:fldCharType="separate"/>
+                      </w:r>
+                      <w:r>
+                        <w:rPr>
+                          <w:noProof/>
+                        </w:rPr>
+                        <w:t>8</w:t>
+                      </w:r>
+                      <w:r>
+                        <w:rPr>
+                          <w:noProof/>
+                        </w:rPr>
+                        <w:fldChar w:fldCharType="end"/>
+                      </w:r>
                       <w:r>
                         <w:t xml:space="preserve"> - base deteriorada</w:t>
                       </w:r>
-                      <w:bookmarkEnd w:id="22"/>
+                      <w:bookmarkEnd w:id="21"/>
                     </w:p>
                   </w:txbxContent>
                 </v:textbox>
@@ -7470,22 +7663,35 @@
                                 <w:szCs w:val="22"/>
                               </w:rPr>
                             </w:pPr>
-                            <w:bookmarkStart w:id="23" w:name="_Toc471168421"/>
+                            <w:bookmarkStart w:id="22" w:name="_Toc471168421"/>
                             <w:r>
                               <w:t xml:space="preserve">Figura </w:t>
                             </w:r>
-                            <w:fldSimple w:instr=" SEQ Figura \* ARABIC ">
-                              <w:r>
-                                <w:rPr>
-                                  <w:noProof/>
-                                </w:rPr>
-                                <w:t>9</w:t>
-                              </w:r>
-                            </w:fldSimple>
+                            <w:r>
+                              <w:fldChar w:fldCharType="begin"/>
+                            </w:r>
+                            <w:r>
+                              <w:instrText xml:space="preserve"> SEQ Figura \* ARABIC </w:instrText>
+                            </w:r>
+                            <w:r>
+                              <w:fldChar w:fldCharType="separate"/>
+                            </w:r>
+                            <w:r>
+                              <w:rPr>
+                                <w:noProof/>
+                              </w:rPr>
+                              <w:t>9</w:t>
+                            </w:r>
+                            <w:r>
+                              <w:rPr>
+                                <w:noProof/>
+                              </w:rPr>
+                              <w:fldChar w:fldCharType="end"/>
+                            </w:r>
                             <w:r>
                               <w:t xml:space="preserve"> - base inicial</w:t>
                             </w:r>
-                            <w:bookmarkEnd w:id="23"/>
+                            <w:bookmarkEnd w:id="22"/>
                           </w:p>
                         </w:txbxContent>
                       </wps:txbx>
@@ -7514,22 +7720,35 @@
                           <w:szCs w:val="22"/>
                         </w:rPr>
                       </w:pPr>
-                      <w:bookmarkStart w:id="24" w:name="_Toc471168421"/>
+                      <w:bookmarkStart w:id="23" w:name="_Toc471168421"/>
                       <w:r>
                         <w:t xml:space="preserve">Figura </w:t>
                       </w:r>
-                      <w:fldSimple w:instr=" SEQ Figura \* ARABIC ">
-                        <w:r>
-                          <w:rPr>
-                            <w:noProof/>
-                          </w:rPr>
-                          <w:t>9</w:t>
-                        </w:r>
-                      </w:fldSimple>
+                      <w:r>
+                        <w:fldChar w:fldCharType="begin"/>
+                      </w:r>
+                      <w:r>
+                        <w:instrText xml:space="preserve"> SEQ Figura \* ARABIC </w:instrText>
+                      </w:r>
+                      <w:r>
+                        <w:fldChar w:fldCharType="separate"/>
+                      </w:r>
+                      <w:r>
+                        <w:rPr>
+                          <w:noProof/>
+                        </w:rPr>
+                        <w:t>9</w:t>
+                      </w:r>
+                      <w:r>
+                        <w:rPr>
+                          <w:noProof/>
+                        </w:rPr>
+                        <w:fldChar w:fldCharType="end"/>
+                      </w:r>
                       <w:r>
                         <w:t xml:space="preserve"> - base inicial</w:t>
                       </w:r>
-                      <w:bookmarkEnd w:id="24"/>
+                      <w:bookmarkEnd w:id="23"/>
                     </w:p>
                   </w:txbxContent>
                 </v:textbox>
@@ -7677,18 +7896,31 @@
                                 <w:szCs w:val="22"/>
                               </w:rPr>
                             </w:pPr>
-                            <w:bookmarkStart w:id="25" w:name="_Toc471168422"/>
+                            <w:bookmarkStart w:id="24" w:name="_Toc471168422"/>
                             <w:r>
                               <w:t xml:space="preserve">Figura </w:t>
                             </w:r>
-                            <w:fldSimple w:instr=" SEQ Figura \* ARABIC ">
-                              <w:r>
-                                <w:rPr>
-                                  <w:noProof/>
-                                </w:rPr>
-                                <w:t>10</w:t>
-                              </w:r>
-                            </w:fldSimple>
+                            <w:r>
+                              <w:fldChar w:fldCharType="begin"/>
+                            </w:r>
+                            <w:r>
+                              <w:instrText xml:space="preserve"> SEQ Figura \* ARABIC </w:instrText>
+                            </w:r>
+                            <w:r>
+                              <w:fldChar w:fldCharType="separate"/>
+                            </w:r>
+                            <w:r>
+                              <w:rPr>
+                                <w:noProof/>
+                              </w:rPr>
+                              <w:t>10</w:t>
+                            </w:r>
+                            <w:r>
+                              <w:rPr>
+                                <w:noProof/>
+                              </w:rPr>
+                              <w:fldChar w:fldCharType="end"/>
+                            </w:r>
                             <w:r>
                               <w:t xml:space="preserve"> - excerto da "</w:t>
                             </w:r>
@@ -7700,7 +7932,7 @@
                             <w:r>
                               <w:t>" da explosão</w:t>
                             </w:r>
-                            <w:bookmarkEnd w:id="25"/>
+                            <w:bookmarkEnd w:id="24"/>
                           </w:p>
                         </w:txbxContent>
                       </wps:txbx>
@@ -7729,18 +7961,31 @@
                           <w:szCs w:val="22"/>
                         </w:rPr>
                       </w:pPr>
-                      <w:bookmarkStart w:id="26" w:name="_Toc471168422"/>
+                      <w:bookmarkStart w:id="25" w:name="_Toc471168422"/>
                       <w:r>
                         <w:t xml:space="preserve">Figura </w:t>
                       </w:r>
-                      <w:fldSimple w:instr=" SEQ Figura \* ARABIC ">
-                        <w:r>
-                          <w:rPr>
-                            <w:noProof/>
-                          </w:rPr>
-                          <w:t>10</w:t>
-                        </w:r>
-                      </w:fldSimple>
+                      <w:r>
+                        <w:fldChar w:fldCharType="begin"/>
+                      </w:r>
+                      <w:r>
+                        <w:instrText xml:space="preserve"> SEQ Figura \* ARABIC </w:instrText>
+                      </w:r>
+                      <w:r>
+                        <w:fldChar w:fldCharType="separate"/>
+                      </w:r>
+                      <w:r>
+                        <w:rPr>
+                          <w:noProof/>
+                        </w:rPr>
+                        <w:t>10</w:t>
+                      </w:r>
+                      <w:r>
+                        <w:rPr>
+                          <w:noProof/>
+                        </w:rPr>
+                        <w:fldChar w:fldCharType="end"/>
+                      </w:r>
                       <w:r>
                         <w:t xml:space="preserve"> - excerto da "</w:t>
                       </w:r>
@@ -7752,7 +7997,7 @@
                       <w:r>
                         <w:t>" da explosão</w:t>
                       </w:r>
-                      <w:bookmarkEnd w:id="26"/>
+                      <w:bookmarkEnd w:id="25"/>
                     </w:p>
                   </w:txbxContent>
                 </v:textbox>
@@ -7871,22 +8116,35 @@
                                 <w:szCs w:val="22"/>
                               </w:rPr>
                             </w:pPr>
-                            <w:bookmarkStart w:id="27" w:name="_Toc471168423"/>
+                            <w:bookmarkStart w:id="26" w:name="_Toc471168423"/>
                             <w:r>
                               <w:t xml:space="preserve">Figura </w:t>
                             </w:r>
-                            <w:fldSimple w:instr=" SEQ Figura \* ARABIC ">
-                              <w:r>
-                                <w:rPr>
-                                  <w:noProof/>
-                                </w:rPr>
-                                <w:t>11</w:t>
-                              </w:r>
-                            </w:fldSimple>
+                            <w:r>
+                              <w:fldChar w:fldCharType="begin"/>
+                            </w:r>
+                            <w:r>
+                              <w:instrText xml:space="preserve"> SEQ Figura \* ARABIC </w:instrText>
+                            </w:r>
+                            <w:r>
+                              <w:fldChar w:fldCharType="separate"/>
+                            </w:r>
+                            <w:r>
+                              <w:rPr>
+                                <w:noProof/>
+                              </w:rPr>
+                              <w:t>11</w:t>
+                            </w:r>
+                            <w:r>
+                              <w:rPr>
+                                <w:noProof/>
+                              </w:rPr>
+                              <w:fldChar w:fldCharType="end"/>
+                            </w:r>
                             <w:r>
                               <w:t xml:space="preserve"> - "score"</w:t>
                             </w:r>
-                            <w:bookmarkEnd w:id="27"/>
+                            <w:bookmarkEnd w:id="26"/>
                           </w:p>
                         </w:txbxContent>
                       </wps:txbx>
@@ -7918,22 +8176,35 @@
                           <w:szCs w:val="22"/>
                         </w:rPr>
                       </w:pPr>
-                      <w:bookmarkStart w:id="28" w:name="_Toc471168423"/>
+                      <w:bookmarkStart w:id="27" w:name="_Toc471168423"/>
                       <w:r>
                         <w:t xml:space="preserve">Figura </w:t>
                       </w:r>
-                      <w:fldSimple w:instr=" SEQ Figura \* ARABIC ">
-                        <w:r>
-                          <w:rPr>
-                            <w:noProof/>
-                          </w:rPr>
-                          <w:t>11</w:t>
-                        </w:r>
-                      </w:fldSimple>
+                      <w:r>
+                        <w:fldChar w:fldCharType="begin"/>
+                      </w:r>
+                      <w:r>
+                        <w:instrText xml:space="preserve"> SEQ Figura \* ARABIC </w:instrText>
+                      </w:r>
+                      <w:r>
+                        <w:fldChar w:fldCharType="separate"/>
+                      </w:r>
+                      <w:r>
+                        <w:rPr>
+                          <w:noProof/>
+                        </w:rPr>
+                        <w:t>11</w:t>
+                      </w:r>
+                      <w:r>
+                        <w:rPr>
+                          <w:noProof/>
+                        </w:rPr>
+                        <w:fldChar w:fldCharType="end"/>
+                      </w:r>
                       <w:r>
                         <w:t xml:space="preserve"> - "score"</w:t>
                       </w:r>
-                      <w:bookmarkEnd w:id="28"/>
+                      <w:bookmarkEnd w:id="27"/>
                     </w:p>
                   </w:txbxContent>
                 </v:textbox>
@@ -8067,7 +8338,7 @@
       <w:pPr>
         <w:pStyle w:val="Heading2"/>
       </w:pPr>
-      <w:bookmarkStart w:id="29" w:name="_Toc471168434"/>
+      <w:bookmarkStart w:id="28" w:name="_Toc471168434"/>
       <w:proofErr w:type="spellStart"/>
       <w:r>
         <w:lastRenderedPageBreak/>
@@ -8081,7 +8352,7 @@
       <w:r>
         <w:t>Player</w:t>
       </w:r>
-      <w:bookmarkEnd w:id="29"/>
+      <w:bookmarkEnd w:id="28"/>
       <w:proofErr w:type="spellEnd"/>
     </w:p>
     <w:p>
@@ -8154,18 +8425,31 @@
       <w:pPr>
         <w:pStyle w:val="Caption"/>
       </w:pPr>
-      <w:bookmarkStart w:id="30" w:name="_Toc471168424"/>
+      <w:bookmarkStart w:id="29" w:name="_Toc471168424"/>
       <w:r>
         <w:t xml:space="preserve">Figura </w:t>
       </w:r>
-      <w:fldSimple w:instr=" SEQ Figura \* ARABIC ">
-        <w:r>
-          <w:rPr>
-            <w:noProof/>
-          </w:rPr>
-          <w:t>12</w:t>
-        </w:r>
-      </w:fldSimple>
+      <w:r>
+        <w:fldChar w:fldCharType="begin"/>
+      </w:r>
+      <w:r>
+        <w:instrText xml:space="preserve"> SEQ Figura \* ARABIC </w:instrText>
+      </w:r>
+      <w:r>
+        <w:fldChar w:fldCharType="separate"/>
+      </w:r>
+      <w:r>
+        <w:rPr>
+          <w:noProof/>
+        </w:rPr>
+        <w:t>12</w:t>
+      </w:r>
+      <w:r>
+        <w:rPr>
+          <w:noProof/>
+        </w:rPr>
+        <w:fldChar w:fldCharType="end"/>
+      </w:r>
       <w:r>
         <w:t xml:space="preserve"> - modo </w:t>
       </w:r>
@@ -8177,7 +8461,7 @@
       <w:r>
         <w:t xml:space="preserve"> - à espera de outro jogador</w:t>
       </w:r>
-      <w:bookmarkEnd w:id="30"/>
+      <w:bookmarkEnd w:id="29"/>
     </w:p>
     <w:p>
       <w:r>
@@ -8229,7 +8513,7 @@
       <w:pPr>
         <w:pStyle w:val="Heading2"/>
       </w:pPr>
-      <w:bookmarkStart w:id="31" w:name="_Toc471168435"/>
+      <w:bookmarkStart w:id="30" w:name="_Toc471168435"/>
       <w:proofErr w:type="spellStart"/>
       <w:r>
         <w:lastRenderedPageBreak/>
@@ -8251,7 +8535,7 @@
       <w:r>
         <w:t>Animation</w:t>
       </w:r>
-      <w:bookmarkEnd w:id="31"/>
+      <w:bookmarkEnd w:id="30"/>
       <w:proofErr w:type="spellEnd"/>
     </w:p>
     <w:p>
@@ -8326,22 +8610,35 @@
         <w:pStyle w:val="Caption"/>
         <w:jc w:val="left"/>
       </w:pPr>
-      <w:bookmarkStart w:id="32" w:name="_Toc471168425"/>
+      <w:bookmarkStart w:id="31" w:name="_Toc471168425"/>
       <w:r>
         <w:t xml:space="preserve">Figura </w:t>
       </w:r>
-      <w:fldSimple w:instr=" SEQ Figura \* ARABIC ">
-        <w:r>
-          <w:rPr>
-            <w:noProof/>
-          </w:rPr>
-          <w:t>13</w:t>
-        </w:r>
-      </w:fldSimple>
+      <w:r>
+        <w:fldChar w:fldCharType="begin"/>
+      </w:r>
+      <w:r>
+        <w:instrText xml:space="preserve"> SEQ Figura \* ARABIC </w:instrText>
+      </w:r>
+      <w:r>
+        <w:fldChar w:fldCharType="separate"/>
+      </w:r>
+      <w:r>
+        <w:rPr>
+          <w:noProof/>
+        </w:rPr>
+        <w:t>13</w:t>
+      </w:r>
+      <w:r>
+        <w:rPr>
+          <w:noProof/>
+        </w:rPr>
+        <w:fldChar w:fldCharType="end"/>
+      </w:r>
       <w:r>
         <w:t xml:space="preserve"> - animação de final de jogo</w:t>
       </w:r>
-      <w:bookmarkEnd w:id="32"/>
+      <w:bookmarkEnd w:id="31"/>
     </w:p>
     <w:p>
       <w:r>
@@ -8413,7 +8710,7 @@
       <w:pPr>
         <w:pStyle w:val="Heading2"/>
       </w:pPr>
-      <w:bookmarkStart w:id="33" w:name="_Toc471168436"/>
+      <w:bookmarkStart w:id="32" w:name="_Toc471168436"/>
       <w:proofErr w:type="spellStart"/>
       <w:r>
         <w:lastRenderedPageBreak/>
@@ -8423,7 +8720,7 @@
       <w:r>
         <w:t xml:space="preserve"> Scores</w:t>
       </w:r>
-      <w:bookmarkEnd w:id="33"/>
+      <w:bookmarkEnd w:id="32"/>
     </w:p>
     <w:p>
       <w:pPr>
@@ -8495,18 +8792,31 @@
       <w:pPr>
         <w:pStyle w:val="Caption"/>
       </w:pPr>
-      <w:bookmarkStart w:id="34" w:name="_Toc471168426"/>
+      <w:bookmarkStart w:id="33" w:name="_Toc471168426"/>
       <w:r>
         <w:t xml:space="preserve">Figura </w:t>
       </w:r>
-      <w:fldSimple w:instr=" SEQ Figura \* ARABIC ">
-        <w:r>
-          <w:rPr>
-            <w:noProof/>
-          </w:rPr>
-          <w:t>14</w:t>
-        </w:r>
-      </w:fldSimple>
+      <w:r>
+        <w:fldChar w:fldCharType="begin"/>
+      </w:r>
+      <w:r>
+        <w:instrText xml:space="preserve"> SEQ Figura \* ARABIC </w:instrText>
+      </w:r>
+      <w:r>
+        <w:fldChar w:fldCharType="separate"/>
+      </w:r>
+      <w:r>
+        <w:rPr>
+          <w:noProof/>
+        </w:rPr>
+        <w:t>14</w:t>
+      </w:r>
+      <w:r>
+        <w:rPr>
+          <w:noProof/>
+        </w:rPr>
+        <w:fldChar w:fldCharType="end"/>
+      </w:r>
       <w:r>
         <w:t xml:space="preserve"> - </w:t>
       </w:r>
@@ -8514,7 +8824,7 @@
       <w:r>
         <w:t>highscores</w:t>
       </w:r>
-      <w:bookmarkEnd w:id="34"/>
+      <w:bookmarkEnd w:id="33"/>
       <w:proofErr w:type="spellEnd"/>
     </w:p>
     <w:p>
@@ -8568,27 +8878,27 @@
       <w:pPr>
         <w:pStyle w:val="Heading1"/>
       </w:pPr>
-      <w:bookmarkStart w:id="35" w:name="_Toc471168437"/>
+      <w:bookmarkStart w:id="34" w:name="_Toc471168437"/>
       <w:r>
         <w:lastRenderedPageBreak/>
         <w:t>Estado do Projeto</w:t>
       </w:r>
+      <w:bookmarkEnd w:id="34"/>
+    </w:p>
+    <w:p>
+      <w:r>
+        <w:tab/>
+      </w:r>
+    </w:p>
+    <w:p>
+      <w:pPr>
+        <w:pStyle w:val="Heading2"/>
+      </w:pPr>
+      <w:bookmarkStart w:id="35" w:name="_Toc471168438"/>
+      <w:r>
+        <w:t>Dispositivos Utilizados</w:t>
+      </w:r>
       <w:bookmarkEnd w:id="35"/>
-    </w:p>
-    <w:p>
-      <w:r>
-        <w:tab/>
-      </w:r>
-    </w:p>
-    <w:p>
-      <w:pPr>
-        <w:pStyle w:val="Heading2"/>
-      </w:pPr>
-      <w:bookmarkStart w:id="36" w:name="_Toc471168438"/>
-      <w:r>
-        <w:t>Dispositivos Utilizados</w:t>
-      </w:r>
-      <w:bookmarkEnd w:id="36"/>
     </w:p>
     <w:tbl>
       <w:tblPr>
@@ -9022,12 +9332,12 @@
       <w:pPr>
         <w:pStyle w:val="Heading2"/>
       </w:pPr>
-      <w:bookmarkStart w:id="37" w:name="_Toc471168439"/>
+      <w:bookmarkStart w:id="36" w:name="_Toc471168439"/>
       <w:r>
         <w:lastRenderedPageBreak/>
         <w:t>Timer</w:t>
       </w:r>
-      <w:bookmarkEnd w:id="37"/>
+      <w:bookmarkEnd w:id="36"/>
     </w:p>
     <w:p>
       <w:r>
@@ -9086,12 +9396,12 @@
       <w:pPr>
         <w:pStyle w:val="Heading2"/>
       </w:pPr>
-      <w:bookmarkStart w:id="38" w:name="_Toc471168440"/>
+      <w:bookmarkStart w:id="37" w:name="_Toc471168440"/>
       <w:r>
         <w:lastRenderedPageBreak/>
         <w:t>Rato</w:t>
       </w:r>
-      <w:bookmarkEnd w:id="38"/>
+      <w:bookmarkEnd w:id="37"/>
     </w:p>
     <w:p>
       <w:r>
@@ -9206,12 +9516,12 @@
       <w:pPr>
         <w:pStyle w:val="Heading2"/>
       </w:pPr>
-      <w:bookmarkStart w:id="39" w:name="_Toc471168441"/>
+      <w:bookmarkStart w:id="38" w:name="_Toc471168441"/>
       <w:r>
         <w:lastRenderedPageBreak/>
         <w:t>Teclado</w:t>
       </w:r>
-      <w:bookmarkEnd w:id="39"/>
+      <w:bookmarkEnd w:id="38"/>
     </w:p>
     <w:p>
       <w:r>
@@ -9393,12 +9703,12 @@
       <w:pPr>
         <w:pStyle w:val="Heading2"/>
       </w:pPr>
-      <w:bookmarkStart w:id="40" w:name="_Toc471168442"/>
+      <w:bookmarkStart w:id="39" w:name="_Toc471168442"/>
       <w:r>
         <w:lastRenderedPageBreak/>
         <w:t>Placa Gráfica</w:t>
       </w:r>
-      <w:bookmarkEnd w:id="40"/>
+      <w:bookmarkEnd w:id="39"/>
     </w:p>
     <w:p>
       <w:r>
@@ -9590,7 +9900,7 @@
       <w:pPr>
         <w:pStyle w:val="Heading2"/>
       </w:pPr>
-      <w:bookmarkStart w:id="41" w:name="_Toc471168443"/>
+      <w:bookmarkStart w:id="40" w:name="_Toc471168443"/>
       <w:r>
         <w:lastRenderedPageBreak/>
         <w:t>RTC (</w:t>
@@ -9612,7 +9922,7 @@
       <w:r>
         <w:t>)</w:t>
       </w:r>
-      <w:bookmarkEnd w:id="41"/>
+      <w:bookmarkEnd w:id="40"/>
     </w:p>
     <w:p>
       <w:pPr>
@@ -9675,12 +9985,12 @@
       <w:pPr>
         <w:pStyle w:val="Heading2"/>
       </w:pPr>
-      <w:bookmarkStart w:id="42" w:name="_Toc471168444"/>
+      <w:bookmarkStart w:id="41" w:name="_Toc471168444"/>
       <w:r>
         <w:lastRenderedPageBreak/>
         <w:t>Porta Série</w:t>
       </w:r>
-      <w:bookmarkEnd w:id="42"/>
+      <w:bookmarkEnd w:id="41"/>
     </w:p>
     <w:p>
       <w:r>
@@ -9722,7 +10032,7 @@
       <w:pPr>
         <w:pStyle w:val="Heading1"/>
       </w:pPr>
-      <w:bookmarkStart w:id="43" w:name="_Toc471168445"/>
+      <w:bookmarkStart w:id="42" w:name="_Toc471168445"/>
       <w:r>
         <w:lastRenderedPageBreak/>
         <w:t xml:space="preserve">Organização e </w:t>
@@ -9736,25 +10046,25 @@
       <w:r>
         <w:t xml:space="preserve"> código</w:t>
       </w:r>
+      <w:bookmarkEnd w:id="42"/>
+    </w:p>
+    <w:p>
+      <w:pPr>
+        <w:spacing w:after="120" w:line="240" w:lineRule="auto"/>
+        <w:rPr>
+          <w:rFonts w:ascii="Arial" w:hAnsi="Arial" w:cs="Arial"/>
+        </w:rPr>
+      </w:pPr>
+    </w:p>
+    <w:p>
+      <w:pPr>
+        <w:pStyle w:val="Heading2"/>
+      </w:pPr>
+      <w:bookmarkStart w:id="43" w:name="_Toc471168446"/>
+      <w:r>
+        <w:t>Bitmap</w:t>
+      </w:r>
       <w:bookmarkEnd w:id="43"/>
-    </w:p>
-    <w:p>
-      <w:pPr>
-        <w:spacing w:after="120" w:line="240" w:lineRule="auto"/>
-        <w:rPr>
-          <w:rFonts w:ascii="Arial" w:hAnsi="Arial" w:cs="Arial"/>
-        </w:rPr>
-      </w:pPr>
-    </w:p>
-    <w:p>
-      <w:pPr>
-        <w:pStyle w:val="Heading2"/>
-      </w:pPr>
-      <w:bookmarkStart w:id="44" w:name="_Toc471168446"/>
-      <w:r>
-        <w:t>Bitmap</w:t>
-      </w:r>
-      <w:bookmarkEnd w:id="44"/>
     </w:p>
     <w:p>
       <w:r>
@@ -9826,10 +10136,237 @@
       <w:pPr>
         <w:pStyle w:val="Heading2"/>
       </w:pPr>
-      <w:bookmarkStart w:id="45" w:name="_Toc471168447"/>
+      <w:bookmarkStart w:id="44" w:name="_Toc471168447"/>
       <w:proofErr w:type="spellStart"/>
       <w:r>
         <w:t>BMPsHolder</w:t>
+      </w:r>
+      <w:bookmarkEnd w:id="44"/>
+      <w:proofErr w:type="spellEnd"/>
+    </w:p>
+    <w:p>
+      <w:r>
+        <w:tab/>
+      </w:r>
+      <w:r>
+        <w:t>Organiza</w:t>
+      </w:r>
+      <w:r>
+        <w:t xml:space="preserve"> o uso de </w:t>
+      </w:r>
+      <w:r>
+        <w:rPr>
+          <w:i/>
+        </w:rPr>
+        <w:t>Bitmaps</w:t>
+      </w:r>
+      <w:r>
+        <w:t xml:space="preserve"> (</w:t>
+      </w:r>
+      <w:proofErr w:type="spellStart"/>
+      <w:r>
+        <w:rPr>
+          <w:i/>
+        </w:rPr>
+        <w:t>bmps</w:t>
+      </w:r>
+      <w:proofErr w:type="spellEnd"/>
+      <w:r>
+        <w:t>)</w:t>
+      </w:r>
+      <w:r>
+        <w:t xml:space="preserve"> ao longo do projeto. Foi criada a </w:t>
+      </w:r>
+      <w:proofErr w:type="spellStart"/>
+      <w:r>
+        <w:rPr>
+          <w:i/>
+        </w:rPr>
+        <w:t>struct</w:t>
+      </w:r>
+      <w:proofErr w:type="spellEnd"/>
+      <w:r>
+        <w:rPr>
+          <w:i/>
+        </w:rPr>
+        <w:t xml:space="preserve"> </w:t>
+      </w:r>
+      <w:proofErr w:type="spellStart"/>
+      <w:r>
+        <w:rPr>
+          <w:i/>
+        </w:rPr>
+        <w:t>BMPsHolder_</w:t>
+      </w:r>
+      <w:proofErr w:type="gramStart"/>
+      <w:r>
+        <w:rPr>
+          <w:i/>
+        </w:rPr>
+        <w:t>t</w:t>
+      </w:r>
+      <w:proofErr w:type="spellEnd"/>
+      <w:proofErr w:type="gramEnd"/>
+      <w:r>
+        <w:rPr>
+          <w:i/>
+        </w:rPr>
+        <w:t xml:space="preserve"> </w:t>
+      </w:r>
+      <w:r>
+        <w:t>para armazenar todos os Bitmaps usados no projeto, sendo a maior parte de uso comum a vários estados da aplicação e, portanto, a várias funções.</w:t>
+      </w:r>
+    </w:p>
+    <w:p>
+      <w:r>
+        <w:tab/>
+        <w:t xml:space="preserve">Foi também criada uma função para carregar uma sequência de </w:t>
+      </w:r>
+      <w:r>
+        <w:rPr>
+          <w:i/>
+        </w:rPr>
+        <w:t>Bitmaps</w:t>
+      </w:r>
+      <w:r>
+        <w:t xml:space="preserve"> de </w:t>
+      </w:r>
+      <w:proofErr w:type="spellStart"/>
+      <w:r>
+        <w:rPr>
+          <w:i/>
+        </w:rPr>
+        <w:t>path</w:t>
+      </w:r>
+      <w:proofErr w:type="spellEnd"/>
+      <w:r>
+        <w:t xml:space="preserve"> comum, para facilitar o carregamento das imagens correspondentes a animações, e fontes de números. Por exemplo, as imagens da explosão animada diferem apenas nos últimos dois caracteres (</w:t>
+      </w:r>
+      <w:proofErr w:type="gramStart"/>
+      <w:r>
+        <w:t>.../</w:t>
+      </w:r>
+      <w:proofErr w:type="spellStart"/>
+      <w:r>
+        <w:t>res</w:t>
+      </w:r>
+      <w:proofErr w:type="spellEnd"/>
+      <w:r>
+        <w:t>/</w:t>
+      </w:r>
+      <w:proofErr w:type="spellStart"/>
+      <w:r>
+        <w:t>Explosion</w:t>
+      </w:r>
+      <w:proofErr w:type="spellEnd"/>
+      <w:r>
+        <w:t>/00.bmp, ..</w:t>
+      </w:r>
+      <w:proofErr w:type="gramEnd"/>
+      <w:r>
+        <w:t>01.bmp, ...02.bmp, etc.).</w:t>
+      </w:r>
+    </w:p>
+    <w:p>
+      <w:r>
+        <w:tab/>
+        <w:t xml:space="preserve">Esta </w:t>
+      </w:r>
+      <w:proofErr w:type="spellStart"/>
+      <w:r>
+        <w:rPr>
+          <w:i/>
+        </w:rPr>
+        <w:t>struct</w:t>
+      </w:r>
+      <w:proofErr w:type="spellEnd"/>
+      <w:r>
+        <w:t xml:space="preserve"> implementa comportamento semelhante a uma classe </w:t>
+      </w:r>
+      <w:proofErr w:type="spellStart"/>
+      <w:r>
+        <w:rPr>
+          <w:i/>
+        </w:rPr>
+        <w:t>singleton</w:t>
+      </w:r>
+      <w:proofErr w:type="spellEnd"/>
+      <w:r>
+        <w:t xml:space="preserve">. Para este efeito tem o seu construtor definido apenas no ficheiro </w:t>
+      </w:r>
+      <w:r>
+        <w:rPr>
+          <w:i/>
+        </w:rPr>
+        <w:t>.c</w:t>
+      </w:r>
+      <w:r>
+        <w:t xml:space="preserve"> e precedido pela </w:t>
+      </w:r>
+      <w:proofErr w:type="spellStart"/>
+      <w:r>
+        <w:rPr>
+          <w:i/>
+        </w:rPr>
+        <w:t>keyword</w:t>
+      </w:r>
+      <w:proofErr w:type="spellEnd"/>
+      <w:r>
+        <w:rPr>
+          <w:i/>
+        </w:rPr>
+        <w:t xml:space="preserve"> </w:t>
+      </w:r>
+      <w:r>
+        <w:t>“</w:t>
+      </w:r>
+      <w:proofErr w:type="spellStart"/>
+      <w:r>
+        <w:t>static</w:t>
+      </w:r>
+      <w:proofErr w:type="spellEnd"/>
+      <w:r>
+        <w:t xml:space="preserve">”, de modo a limitar o número de instâncias a uma. Para aceder ao único objeto da </w:t>
+      </w:r>
+      <w:proofErr w:type="spellStart"/>
+      <w:r>
+        <w:rPr>
+          <w:i/>
+        </w:rPr>
+        <w:t>struct</w:t>
+      </w:r>
+      <w:proofErr w:type="spellEnd"/>
+      <w:r>
+        <w:t xml:space="preserve"> foi definido um método que, caso esse objeto esteja instanciado, devolve-o, caso não esteja</w:t>
+      </w:r>
+      <w:r>
+        <w:t xml:space="preserve"> instanciado cria-o e devolve este novo.</w:t>
+      </w:r>
+    </w:p>
+    <w:p>
+      <w:r>
+        <w:tab/>
+        <w:t>Este módulo foi desenvolvido unicamente pelo elemento André Cruz.</w:t>
+      </w:r>
+      <w:r>
+        <w:t xml:space="preserve"> </w:t>
+      </w:r>
+      <w:r>
+        <w:t>Peso: 5</w:t>
+      </w:r>
+      <w:r>
+        <w:t xml:space="preserve">%. </w:t>
+      </w:r>
+    </w:p>
+    <w:p/>
+    <w:p>
+      <w:pPr>
+        <w:pStyle w:val="Heading2"/>
+      </w:pPr>
+      <w:bookmarkStart w:id="45" w:name="_Toc471168448"/>
+      <w:proofErr w:type="spellStart"/>
+      <w:r>
+        <w:t>Communication</w:t>
       </w:r>
       <w:bookmarkEnd w:id="45"/>
       <w:proofErr w:type="spellEnd"/>
@@ -9837,42 +10374,25 @@
     <w:p>
       <w:r>
         <w:tab/>
-      </w:r>
-      <w:r>
-        <w:t>Organiza</w:t>
-      </w:r>
-      <w:r>
-        <w:t xml:space="preserve"> o uso de </w:t>
-      </w:r>
-      <w:r>
-        <w:rPr>
-          <w:i/>
-        </w:rPr>
-        <w:t>Bitmaps</w:t>
-      </w:r>
-      <w:r>
-        <w:t xml:space="preserve"> (</w:t>
+        <w:t xml:space="preserve">Facilita a comunicação entre computadores através da porta série, sendo, portanto, usado no modo de jogo </w:t>
       </w:r>
       <w:proofErr w:type="spellStart"/>
       <w:r>
         <w:rPr>
           <w:i/>
         </w:rPr>
-        <w:t>bmps</w:t>
+        <w:t>multiplayer</w:t>
       </w:r>
       <w:proofErr w:type="spellEnd"/>
       <w:r>
-        <w:t>)</w:t>
-      </w:r>
-      <w:r>
-        <w:t xml:space="preserve"> ao longo do projeto. Foi criada a </w:t>
+        <w:t xml:space="preserve">. Foi definida a </w:t>
       </w:r>
       <w:proofErr w:type="spellStart"/>
       <w:r>
         <w:rPr>
           <w:i/>
         </w:rPr>
-        <w:t>struct</w:t>
+        <w:t>enum</w:t>
       </w:r>
       <w:proofErr w:type="spellEnd"/>
       <w:r>
@@ -9886,7 +10406,7 @@
         <w:rPr>
           <w:i/>
         </w:rPr>
-        <w:t>BMPsHolder_</w:t>
+        <w:t>serial_state_</w:t>
       </w:r>
       <w:proofErr w:type="gramStart"/>
       <w:r>
@@ -9898,165 +10418,30 @@
       <w:proofErr w:type="spellEnd"/>
       <w:proofErr w:type="gramEnd"/>
       <w:r>
-        <w:rPr>
-          <w:i/>
-        </w:rPr>
-        <w:t xml:space="preserve"> </w:t>
-      </w:r>
-      <w:r>
-        <w:t>para armazenar todos os Bitmaps usados no projeto, sendo a maior parte de uso comum a vários estados da aplicação e, portanto, a várias funções.</w:t>
+        <w:t xml:space="preserve"> para facilitar a implementação de uma máquina de estados, usada no referido modo multijogador.</w:t>
       </w:r>
     </w:p>
     <w:p>
       <w:r>
         <w:tab/>
-        <w:t xml:space="preserve">Foi também criada uma função para carregar uma sequência de </w:t>
-      </w:r>
-      <w:r>
-        <w:rPr>
-          <w:i/>
-        </w:rPr>
-        <w:t>Bitmaps</w:t>
-      </w:r>
-      <w:r>
-        <w:t xml:space="preserve"> de </w:t>
-      </w:r>
+        <w:t xml:space="preserve">Este módulo foi desenvolvido unicamente pelo elemento André Cruz. </w:t>
+      </w:r>
+      <w:r>
+        <w:t>Peso: 1</w:t>
+      </w:r>
+      <w:r>
+        <w:t xml:space="preserve">%. </w:t>
+      </w:r>
+    </w:p>
+    <w:p/>
+    <w:p>
+      <w:pPr>
+        <w:pStyle w:val="Heading2"/>
+      </w:pPr>
+      <w:bookmarkStart w:id="46" w:name="_Toc471168449"/>
       <w:proofErr w:type="spellStart"/>
       <w:r>
-        <w:rPr>
-          <w:i/>
-        </w:rPr>
-        <w:t>path</w:t>
-      </w:r>
-      <w:proofErr w:type="spellEnd"/>
-      <w:r>
-        <w:t xml:space="preserve"> comum, para facilitar o carregamento das imagens correspondentes a animações, e fontes de números. Por exemplo, as imagens da explosão animada diferem apenas nos últimos dois caracteres (</w:t>
-      </w:r>
-      <w:proofErr w:type="gramStart"/>
-      <w:r>
-        <w:t>.../</w:t>
-      </w:r>
-      <w:proofErr w:type="spellStart"/>
-      <w:r>
-        <w:t>res</w:t>
-      </w:r>
-      <w:proofErr w:type="spellEnd"/>
-      <w:r>
-        <w:t>/</w:t>
-      </w:r>
-      <w:proofErr w:type="spellStart"/>
-      <w:r>
-        <w:t>Explosion</w:t>
-      </w:r>
-      <w:proofErr w:type="spellEnd"/>
-      <w:r>
-        <w:t>/00.bmp, ..</w:t>
-      </w:r>
-      <w:proofErr w:type="gramEnd"/>
-      <w:r>
-        <w:t>01.bmp, ...02.bmp, etc.).</w:t>
-      </w:r>
-    </w:p>
-    <w:p>
-      <w:r>
-        <w:tab/>
-        <w:t xml:space="preserve">Esta </w:t>
-      </w:r>
-      <w:proofErr w:type="spellStart"/>
-      <w:r>
-        <w:rPr>
-          <w:i/>
-        </w:rPr>
-        <w:t>struct</w:t>
-      </w:r>
-      <w:proofErr w:type="spellEnd"/>
-      <w:r>
-        <w:t xml:space="preserve"> implementa comportamento semelhante a uma classe </w:t>
-      </w:r>
-      <w:proofErr w:type="spellStart"/>
-      <w:r>
-        <w:rPr>
-          <w:i/>
-        </w:rPr>
-        <w:t>singleton</w:t>
-      </w:r>
-      <w:proofErr w:type="spellEnd"/>
-      <w:r>
-        <w:t xml:space="preserve">. Para este efeito tem o seu construtor definido apenas no ficheiro </w:t>
-      </w:r>
-      <w:r>
-        <w:rPr>
-          <w:i/>
-        </w:rPr>
-        <w:t>.c</w:t>
-      </w:r>
-      <w:r>
-        <w:t xml:space="preserve"> e precedido pela </w:t>
-      </w:r>
-      <w:proofErr w:type="spellStart"/>
-      <w:r>
-        <w:rPr>
-          <w:i/>
-        </w:rPr>
-        <w:t>keyword</w:t>
-      </w:r>
-      <w:proofErr w:type="spellEnd"/>
-      <w:r>
-        <w:rPr>
-          <w:i/>
-        </w:rPr>
-        <w:t xml:space="preserve"> </w:t>
-      </w:r>
-      <w:r>
-        <w:t>“</w:t>
-      </w:r>
-      <w:proofErr w:type="spellStart"/>
-      <w:r>
-        <w:t>static</w:t>
-      </w:r>
-      <w:proofErr w:type="spellEnd"/>
-      <w:r>
-        <w:t xml:space="preserve">”, de modo a limitar o número de instâncias a uma. Para aceder ao único objeto da </w:t>
-      </w:r>
-      <w:proofErr w:type="spellStart"/>
-      <w:r>
-        <w:rPr>
-          <w:i/>
-        </w:rPr>
-        <w:t>struct</w:t>
-      </w:r>
-      <w:proofErr w:type="spellEnd"/>
-      <w:r>
-        <w:t xml:space="preserve"> foi definido um método que, caso esse objeto esteja instanciado, devolve-o, caso não esteja</w:t>
-      </w:r>
-      <w:r>
-        <w:t xml:space="preserve"> instanciado cria-o e devolve este novo.</w:t>
-      </w:r>
-    </w:p>
-    <w:p>
-      <w:r>
-        <w:tab/>
-        <w:t>Este módulo foi desenvolvido unicamente pelo elemento André Cruz.</w:t>
-      </w:r>
-      <w:r>
-        <w:t xml:space="preserve"> </w:t>
-      </w:r>
-      <w:r>
-        <w:t>Peso: 5</w:t>
-      </w:r>
-      <w:r>
-        <w:t xml:space="preserve">%. </w:t>
-      </w:r>
-    </w:p>
-    <w:p/>
-    <w:p>
-      <w:pPr>
-        <w:pStyle w:val="Heading2"/>
-      </w:pPr>
-      <w:bookmarkStart w:id="46" w:name="_Toc471168448"/>
-      <w:proofErr w:type="spellStart"/>
-      <w:r>
-        <w:t>Communication</w:t>
+        <w:t>GVector</w:t>
       </w:r>
       <w:bookmarkEnd w:id="46"/>
       <w:proofErr w:type="spellEnd"/>
@@ -10064,31 +10449,69 @@
     <w:p>
       <w:r>
         <w:tab/>
-        <w:t xml:space="preserve">Facilita a comunicação entre computadores através da porta série, sendo, portanto, usado no modo de jogo </w:t>
+      </w:r>
+      <w:r>
+        <w:t>Encapsula a estrutura de dados vetor, permitindo que o programador se abstraia da alocação dinâmica de memória essencial à programação em C. Foi desenvolvido para</w:t>
+      </w:r>
+      <w:r>
+        <w:t xml:space="preserve"> responder à necessidade </w:t>
+      </w:r>
+      <w:r>
+        <w:t>que sentimos em usar</w:t>
+      </w:r>
+      <w:r>
+        <w:t xml:space="preserve"> </w:t>
+      </w:r>
+      <w:r>
+        <w:rPr>
+          <w:i/>
+        </w:rPr>
+        <w:t>vetores</w:t>
+      </w:r>
+      <w:r>
+        <w:t xml:space="preserve"> de C++ (por estarmos mais habituados a esta linguagem)</w:t>
+      </w:r>
+      <w:r>
+        <w:t xml:space="preserve">. Todo o módulo foi feito de modo a permitir programação </w:t>
       </w:r>
       <w:proofErr w:type="spellStart"/>
       <w:r>
         <w:rPr>
           <w:i/>
         </w:rPr>
-        <w:t>multiplayer</w:t>
+        <w:t>Object</w:t>
       </w:r>
       <w:proofErr w:type="spellEnd"/>
       <w:r>
-        <w:t xml:space="preserve">. Foi definida a </w:t>
+        <w:rPr>
+          <w:i/>
+        </w:rPr>
+        <w:t xml:space="preserve"> </w:t>
       </w:r>
       <w:proofErr w:type="spellStart"/>
       <w:r>
         <w:rPr>
           <w:i/>
         </w:rPr>
-        <w:t>enum</w:t>
+        <w:t>Oriented</w:t>
       </w:r>
       <w:proofErr w:type="spellEnd"/>
       <w:r>
-        <w:rPr>
-          <w:i/>
-        </w:rPr>
+        <w:t xml:space="preserve"> em C (tal </w:t>
+      </w:r>
+      <w:r>
+        <w:lastRenderedPageBreak/>
+        <w:t xml:space="preserve">como explicado nas aulas teóricas). A </w:t>
+      </w:r>
+      <w:proofErr w:type="spellStart"/>
+      <w:r>
+        <w:rPr>
+          <w:i/>
+        </w:rPr>
+        <w:t>struct</w:t>
+      </w:r>
+      <w:proofErr w:type="spellEnd"/>
+      <w:r>
         <w:t xml:space="preserve"> </w:t>
       </w:r>
       <w:proofErr w:type="spellStart"/>
@@ -10096,42 +10519,89 @@
         <w:rPr>
           <w:i/>
         </w:rPr>
-        <w:t>serial_state_</w:t>
-      </w:r>
-      <w:proofErr w:type="gramStart"/>
-      <w:r>
-        <w:rPr>
-          <w:i/>
-        </w:rPr>
-        <w:t>t</w:t>
+        <w:t>GVector</w:t>
       </w:r>
       <w:proofErr w:type="spellEnd"/>
-      <w:proofErr w:type="gramEnd"/>
-      <w:r>
-        <w:t xml:space="preserve"> para facilitar a implementação de uma máquina de estados, usada no referido modo multijogador.</w:t>
+      <w:r>
+        <w:rPr>
+          <w:i/>
+        </w:rPr>
+        <w:t xml:space="preserve"> </w:t>
+      </w:r>
+      <w:r>
+        <w:t>aqui definida encapsula, portanto, um vetor genérico (</w:t>
+      </w:r>
+      <w:r>
+        <w:t xml:space="preserve">correspondente a </w:t>
+      </w:r>
+      <w:proofErr w:type="spellStart"/>
+      <w:r>
+        <w:rPr>
+          <w:i/>
+        </w:rPr>
+        <w:t>templates</w:t>
+      </w:r>
+      <w:proofErr w:type="spellEnd"/>
+      <w:r>
+        <w:t xml:space="preserve"> de C++</w:t>
+      </w:r>
+      <w:r>
+        <w:t xml:space="preserve">), tendo métodos privados para a realocação de memória caso a </w:t>
+      </w:r>
+      <w:r>
+        <w:t xml:space="preserve">diferença entre a </w:t>
+      </w:r>
+      <w:r>
+        <w:t xml:space="preserve">capacidade (memória alocada) </w:t>
+      </w:r>
+      <w:r>
+        <w:t>e o tamanho (</w:t>
+      </w:r>
+      <w:proofErr w:type="spellStart"/>
+      <w:r>
+        <w:rPr>
+          <w:i/>
+        </w:rPr>
+        <w:t>size</w:t>
+      </w:r>
+      <w:proofErr w:type="spellEnd"/>
+      <w:r>
+        <w:t xml:space="preserve"> – número de elementos) seja diminuta ou em excesso.</w:t>
+      </w:r>
+      <w:r>
+        <w:t xml:space="preserve"> </w:t>
       </w:r>
     </w:p>
     <w:p>
       <w:r>
         <w:tab/>
-        <w:t xml:space="preserve">Este módulo foi desenvolvido unicamente pelo elemento André Cruz. </w:t>
-      </w:r>
-      <w:r>
-        <w:t>Peso: 1</w:t>
-      </w:r>
-      <w:r>
-        <w:t xml:space="preserve">%. </w:t>
-      </w:r>
-    </w:p>
-    <w:p/>
+        <w:t xml:space="preserve">Este </w:t>
+      </w:r>
+      <w:r>
+        <w:t>módulo foi desenvolvido unicamente pelo elem</w:t>
+      </w:r>
+      <w:r>
+        <w:t>ento André Cruz. Peso: 12</w:t>
+      </w:r>
+      <w:r>
+        <w:t>%.</w:t>
+      </w:r>
+    </w:p>
+    <w:p>
+      <w:pPr>
+        <w:rPr>
+          <w:rFonts w:ascii="Arial" w:hAnsi="Arial" w:cs="Arial"/>
+        </w:rPr>
+      </w:pPr>
+    </w:p>
     <w:p>
       <w:pPr>
         <w:pStyle w:val="Heading2"/>
       </w:pPr>
-      <w:bookmarkStart w:id="47" w:name="_Toc471168449"/>
+      <w:bookmarkStart w:id="47" w:name="_Toc471168450"/>
       <w:proofErr w:type="spellStart"/>
       <w:r>
-        <w:t>GVector</w:t>
+        <w:t>Highscores</w:t>
       </w:r>
       <w:bookmarkEnd w:id="47"/>
       <w:proofErr w:type="spellEnd"/>
@@ -10141,166 +10611,6 @@
         <w:tab/>
       </w:r>
       <w:r>
-        <w:t>Encapsula a estrutura de dados vetor, permitindo que o programador se abstraia da alocação dinâmica de memória essencial à programação em C. Foi desenvolvido para</w:t>
-      </w:r>
-      <w:r>
-        <w:t xml:space="preserve"> responder à necessidade </w:t>
-      </w:r>
-      <w:r>
-        <w:t>que sentimos em usar</w:t>
-      </w:r>
-      <w:r>
-        <w:t xml:space="preserve"> </w:t>
-      </w:r>
-      <w:r>
-        <w:rPr>
-          <w:i/>
-        </w:rPr>
-        <w:t>vetores</w:t>
-      </w:r>
-      <w:r>
-        <w:t xml:space="preserve"> de C++ (por estarmos mais habituados a esta linguagem)</w:t>
-      </w:r>
-      <w:r>
-        <w:t xml:space="preserve">. Todo o módulo foi feito de modo a permitir programação </w:t>
-      </w:r>
-      <w:proofErr w:type="spellStart"/>
-      <w:r>
-        <w:rPr>
-          <w:i/>
-        </w:rPr>
-        <w:t>Object</w:t>
-      </w:r>
-      <w:proofErr w:type="spellEnd"/>
-      <w:r>
-        <w:rPr>
-          <w:i/>
-        </w:rPr>
-        <w:t xml:space="preserve"> </w:t>
-      </w:r>
-      <w:proofErr w:type="spellStart"/>
-      <w:r>
-        <w:rPr>
-          <w:i/>
-        </w:rPr>
-        <w:t>Oriented</w:t>
-      </w:r>
-      <w:proofErr w:type="spellEnd"/>
-      <w:r>
-        <w:t xml:space="preserve"> em C (tal </w:t>
-      </w:r>
-      <w:r>
-        <w:lastRenderedPageBreak/>
-        <w:t xml:space="preserve">como explicado nas aulas teóricas). A </w:t>
-      </w:r>
-      <w:proofErr w:type="spellStart"/>
-      <w:r>
-        <w:rPr>
-          <w:i/>
-        </w:rPr>
-        <w:t>struct</w:t>
-      </w:r>
-      <w:proofErr w:type="spellEnd"/>
-      <w:r>
-        <w:t xml:space="preserve"> </w:t>
-      </w:r>
-      <w:proofErr w:type="spellStart"/>
-      <w:r>
-        <w:rPr>
-          <w:i/>
-        </w:rPr>
-        <w:t>GVector</w:t>
-      </w:r>
-      <w:proofErr w:type="spellEnd"/>
-      <w:r>
-        <w:rPr>
-          <w:i/>
-        </w:rPr>
-        <w:t xml:space="preserve"> </w:t>
-      </w:r>
-      <w:r>
-        <w:t>aqui definida encapsula, portanto, um vetor genérico (</w:t>
-      </w:r>
-      <w:r>
-        <w:t xml:space="preserve">correspondente a </w:t>
-      </w:r>
-      <w:proofErr w:type="spellStart"/>
-      <w:r>
-        <w:rPr>
-          <w:i/>
-        </w:rPr>
-        <w:t>templates</w:t>
-      </w:r>
-      <w:proofErr w:type="spellEnd"/>
-      <w:r>
-        <w:t xml:space="preserve"> de C++</w:t>
-      </w:r>
-      <w:r>
-        <w:t xml:space="preserve">), tendo métodos privados para a realocação de memória caso a </w:t>
-      </w:r>
-      <w:r>
-        <w:t xml:space="preserve">diferença entre a </w:t>
-      </w:r>
-      <w:r>
-        <w:t xml:space="preserve">capacidade (memória alocada) </w:t>
-      </w:r>
-      <w:r>
-        <w:t>e o tamanho (</w:t>
-      </w:r>
-      <w:proofErr w:type="spellStart"/>
-      <w:r>
-        <w:rPr>
-          <w:i/>
-        </w:rPr>
-        <w:t>size</w:t>
-      </w:r>
-      <w:proofErr w:type="spellEnd"/>
-      <w:r>
-        <w:t xml:space="preserve"> – número de elementos) seja diminuta ou em excesso.</w:t>
-      </w:r>
-      <w:r>
-        <w:t xml:space="preserve"> </w:t>
-      </w:r>
-    </w:p>
-    <w:p>
-      <w:r>
-        <w:tab/>
-        <w:t xml:space="preserve">Este </w:t>
-      </w:r>
-      <w:r>
-        <w:t>módulo foi desenvolvido unicamente pelo elem</w:t>
-      </w:r>
-      <w:r>
-        <w:t>ento André Cruz. Peso: 13</w:t>
-      </w:r>
-      <w:r>
-        <w:t>%.</w:t>
-      </w:r>
-    </w:p>
-    <w:p>
-      <w:pPr>
-        <w:rPr>
-          <w:rFonts w:ascii="Arial" w:hAnsi="Arial" w:cs="Arial"/>
-        </w:rPr>
-      </w:pPr>
-    </w:p>
-    <w:p>
-      <w:pPr>
-        <w:pStyle w:val="Heading2"/>
-      </w:pPr>
-      <w:bookmarkStart w:id="48" w:name="_Toc471168450"/>
-      <w:proofErr w:type="spellStart"/>
-      <w:r>
-        <w:t>Highscores</w:t>
-      </w:r>
-      <w:bookmarkEnd w:id="48"/>
-      <w:proofErr w:type="spellEnd"/>
-    </w:p>
-    <w:p>
-      <w:r>
-        <w:tab/>
-      </w:r>
-      <w:r>
         <w:t xml:space="preserve">Permite a obtenção de informação sobre as cinco melhores pontuações, bem como a data a que foram atingidas. Essas pontuações são guardadas num ficheiro de texto, cujo </w:t>
       </w:r>
       <w:r>
@@ -10350,7 +10660,7 @@
         <w:t xml:space="preserve">Este módulo foi desenvolvido unicamente pelo </w:t>
       </w:r>
       <w:r>
-        <w:t>elemento Edgar Carneiro. Peso: 8</w:t>
+        <w:t>elemento Edgar Carneiro. Peso: 6</w:t>
       </w:r>
       <w:r>
         <w:t>%.</w:t>
@@ -10361,14 +10671,14 @@
       <w:pPr>
         <w:pStyle w:val="Heading2"/>
       </w:pPr>
-      <w:bookmarkStart w:id="49" w:name="_Toc471168451"/>
+      <w:bookmarkStart w:id="48" w:name="_Toc471168451"/>
       <w:r>
         <w:t>i</w:t>
       </w:r>
       <w:r>
         <w:t>8042</w:t>
       </w:r>
-      <w:bookmarkEnd w:id="49"/>
+      <w:bookmarkEnd w:id="48"/>
     </w:p>
     <w:p>
       <w:r>
@@ -10404,14 +10714,14 @@
       <w:pPr>
         <w:pStyle w:val="Heading2"/>
       </w:pPr>
-      <w:bookmarkStart w:id="50" w:name="_Toc471168452"/>
+      <w:bookmarkStart w:id="49" w:name="_Toc471168452"/>
       <w:r>
         <w:t>i</w:t>
       </w:r>
       <w:r>
         <w:t>8254</w:t>
       </w:r>
-      <w:bookmarkEnd w:id="50"/>
+      <w:bookmarkEnd w:id="49"/>
     </w:p>
     <w:p>
       <w:r>
@@ -10450,13 +10760,159 @@
       <w:pPr>
         <w:pStyle w:val="Heading2"/>
       </w:pPr>
-      <w:bookmarkStart w:id="51" w:name="_Toc471168453"/>
+      <w:r>
+        <w:t>Input</w:t>
+      </w:r>
+    </w:p>
+    <w:p>
+      <w:r>
+        <w:tab/>
+        <w:t xml:space="preserve">Contém funções que </w:t>
+      </w:r>
+      <w:r>
+        <w:t xml:space="preserve">mantêm o estado dos periféricos de </w:t>
+      </w:r>
+      <w:r>
+        <w:rPr>
+          <w:i/>
+        </w:rPr>
+        <w:t>input</w:t>
+      </w:r>
+      <w:r>
+        <w:t xml:space="preserve"> do utilizador (rato e teclado), e </w:t>
+      </w:r>
+      <w:r>
+        <w:t>abstraem</w:t>
+      </w:r>
+      <w:r>
+        <w:t xml:space="preserve"> o seu funcionamento. Engloba também</w:t>
+      </w:r>
+      <w:r>
+        <w:t xml:space="preserve"> a </w:t>
+      </w:r>
       <w:proofErr w:type="spellStart"/>
       <w:r>
+        <w:rPr>
+          <w:i/>
+        </w:rPr>
+        <w:t>struct</w:t>
+      </w:r>
+      <w:proofErr w:type="spellEnd"/>
+      <w:r>
+        <w:rPr>
+          <w:i/>
+        </w:rPr>
+        <w:t xml:space="preserve"> </w:t>
+      </w:r>
+      <w:proofErr w:type="spellStart"/>
+      <w:r>
+        <w:rPr>
+          <w:i/>
+        </w:rPr>
+        <w:t>Input_t</w:t>
+      </w:r>
+      <w:proofErr w:type="spellEnd"/>
+      <w:r>
+        <w:t xml:space="preserve"> e a </w:t>
+      </w:r>
+      <w:proofErr w:type="spellStart"/>
+      <w:r>
+        <w:rPr>
+          <w:i/>
+        </w:rPr>
+        <w:t>enum</w:t>
+      </w:r>
+      <w:proofErr w:type="spellEnd"/>
+      <w:r>
+        <w:rPr>
+          <w:i/>
+        </w:rPr>
+        <w:t xml:space="preserve"> </w:t>
+      </w:r>
+      <w:proofErr w:type="spellStart"/>
+      <w:r>
+        <w:rPr>
+          <w:i/>
+        </w:rPr>
+        <w:t>keycode_t</w:t>
+      </w:r>
+      <w:proofErr w:type="spellEnd"/>
+      <w:r>
+        <w:rPr>
+          <w:i/>
+        </w:rPr>
+        <w:t>.</w:t>
+      </w:r>
+    </w:p>
+    <w:p>
+      <w:r>
+        <w:tab/>
+        <w:t>Código desenvolvido igualmente por ambos os elementos do grupo. P</w:t>
+      </w:r>
+      <w:r>
+        <w:t>eso: 6</w:t>
+      </w:r>
+      <w:r>
+        <w:t>%.</w:t>
+      </w:r>
+    </w:p>
+    <w:p/>
+    <w:p>
+      <w:pPr>
+        <w:pStyle w:val="Heading2"/>
+      </w:pPr>
+      <w:bookmarkStart w:id="50" w:name="_Toc471168453"/>
+      <w:proofErr w:type="spellStart"/>
+      <w:r>
         <w:t>k</w:t>
       </w:r>
       <w:r>
         <w:t>eyboard</w:t>
+      </w:r>
+      <w:bookmarkEnd w:id="50"/>
+      <w:proofErr w:type="spellEnd"/>
+    </w:p>
+    <w:p>
+      <w:r>
+        <w:tab/>
+        <w:t xml:space="preserve">Contém </w:t>
+      </w:r>
+      <w:r>
+        <w:t>o</w:t>
+      </w:r>
+      <w:r>
+        <w:t xml:space="preserve"> conjunto de funções essenciais para o funcionamento do teclado</w:t>
+      </w:r>
+      <w:r>
+        <w:t>.</w:t>
+      </w:r>
+    </w:p>
+    <w:p>
+      <w:r>
+        <w:tab/>
+      </w:r>
+      <w:r>
+        <w:t xml:space="preserve">Código desenvolvido </w:t>
+      </w:r>
+      <w:r>
+        <w:t>aquando</w:t>
+      </w:r>
+      <w:r>
+        <w:t xml:space="preserve"> do laboratório 3.</w:t>
+      </w:r>
+    </w:p>
+    <w:p/>
+    <w:p>
+      <w:pPr>
+        <w:pStyle w:val="Heading2"/>
+      </w:pPr>
+      <w:bookmarkStart w:id="51" w:name="_Toc471168454"/>
+      <w:proofErr w:type="spellStart"/>
+      <w:r>
+        <w:t>m</w:t>
+      </w:r>
+      <w:r>
+        <w:t>ain</w:t>
       </w:r>
       <w:bookmarkEnd w:id="51"/>
       <w:proofErr w:type="spellEnd"/>
@@ -10464,91 +10920,51 @@
     <w:p>
       <w:r>
         <w:tab/>
-        <w:t xml:space="preserve">Contém </w:t>
-      </w:r>
-      <w:r>
-        <w:t>o</w:t>
-      </w:r>
-      <w:r>
-        <w:t xml:space="preserve"> conjunto de funções essenciais para o funcionamento do teclado</w:t>
-      </w:r>
-      <w:r>
-        <w:t>.</w:t>
+        <w:t xml:space="preserve">Inicializa a aplicação e trata todas as interrupções recebidas (através do </w:t>
+      </w:r>
+      <w:proofErr w:type="spellStart"/>
+      <w:r>
+        <w:rPr>
+          <w:i/>
+        </w:rPr>
+        <w:t>loop</w:t>
+      </w:r>
+      <w:proofErr w:type="spellEnd"/>
+      <w:r>
+        <w:t xml:space="preserve"> </w:t>
+      </w:r>
+      <w:proofErr w:type="spellStart"/>
+      <w:r>
+        <w:rPr>
+          <w:i/>
+        </w:rPr>
+        <w:t>driver_receive</w:t>
+      </w:r>
+      <w:proofErr w:type="spellEnd"/>
+      <w:r>
+        <w:t xml:space="preserve"> único). Essencialmente evoca o </w:t>
+      </w:r>
+      <w:proofErr w:type="spellStart"/>
+      <w:r>
+        <w:rPr>
+          <w:i/>
+        </w:rPr>
+        <w:t>handler</w:t>
+      </w:r>
+      <w:proofErr w:type="spellEnd"/>
+      <w:r>
+        <w:t xml:space="preserve"> apropriado para cada interrupção.</w:t>
       </w:r>
     </w:p>
     <w:p>
       <w:r>
         <w:tab/>
-      </w:r>
-      <w:r>
-        <w:t xml:space="preserve">Código desenvolvido </w:t>
-      </w:r>
-      <w:r>
-        <w:t>aquando</w:t>
-      </w:r>
-      <w:r>
-        <w:t xml:space="preserve"> do laboratório 3.</w:t>
-      </w:r>
-    </w:p>
-    <w:p/>
-    <w:p>
-      <w:pPr>
-        <w:pStyle w:val="Heading2"/>
-      </w:pPr>
-      <w:bookmarkStart w:id="52" w:name="_Toc471168454"/>
-      <w:proofErr w:type="spellStart"/>
-      <w:r>
-        <w:t>m</w:t>
-      </w:r>
-      <w:r>
-        <w:t>ain</w:t>
-      </w:r>
+        <w:t>Cód</w:t>
+      </w:r>
+      <w:bookmarkStart w:id="52" w:name="_GoBack"/>
       <w:bookmarkEnd w:id="52"/>
-      <w:proofErr w:type="spellEnd"/>
-    </w:p>
-    <w:p>
-      <w:r>
-        <w:tab/>
-        <w:t xml:space="preserve">Inicializa a aplicação e trata todas as interrupções recebidas (através do </w:t>
-      </w:r>
-      <w:proofErr w:type="spellStart"/>
-      <w:r>
-        <w:rPr>
-          <w:i/>
-        </w:rPr>
-        <w:t>loop</w:t>
-      </w:r>
-      <w:proofErr w:type="spellEnd"/>
-      <w:r>
-        <w:t xml:space="preserve"> </w:t>
-      </w:r>
-      <w:proofErr w:type="spellStart"/>
-      <w:r>
-        <w:rPr>
-          <w:i/>
-        </w:rPr>
-        <w:t>driver_receive</w:t>
-      </w:r>
-      <w:proofErr w:type="spellEnd"/>
-      <w:r>
-        <w:t xml:space="preserve"> único). Essencialmente evoca o </w:t>
-      </w:r>
-      <w:proofErr w:type="spellStart"/>
-      <w:r>
-        <w:rPr>
-          <w:i/>
-        </w:rPr>
-        <w:t>handler</w:t>
-      </w:r>
-      <w:proofErr w:type="spellEnd"/>
-      <w:r>
-        <w:t xml:space="preserve"> apropriado para cada interrupção.</w:t>
-      </w:r>
-    </w:p>
-    <w:p>
-      <w:r>
-        <w:tab/>
-        <w:t>Código desenvolvido p</w:t>
+      <w:r>
+        <w:t>igo desenvolvido p</w:t>
       </w:r>
       <w:r>
         <w:t>or ambos os elementos do grupo</w:t>
@@ -10614,7 +11030,6 @@
     </w:p>
     <w:p>
       <w:r>
-        <w:lastRenderedPageBreak/>
         <w:tab/>
       </w:r>
       <w:r>
@@ -10630,7 +11045,7 @@
         <w:t>0%). Pe</w:t>
       </w:r>
       <w:r>
-        <w:t>so: 16</w:t>
+        <w:t>so: 15</w:t>
       </w:r>
       <w:r>
         <w:t>%</w:t>
@@ -10874,7 +11289,7 @@
         <w:t xml:space="preserve"> </w:t>
       </w:r>
       <w:r>
-        <w:t>Peso: 22</w:t>
+        <w:t>Peso: 20</w:t>
       </w:r>
       <w:r>
         <w:t>%.</w:t>
@@ -11065,6 +11480,7 @@
       </w:pPr>
       <w:bookmarkStart w:id="58" w:name="_Toc471168460"/>
       <w:r>
+        <w:lastRenderedPageBreak/>
         <w:t>Serial</w:t>
       </w:r>
       <w:bookmarkEnd w:id="58"/>
@@ -11115,7 +11531,6 @@
       </w:pPr>
       <w:bookmarkStart w:id="59" w:name="_Toc471168461"/>
       <w:r>
-        <w:lastRenderedPageBreak/>
         <w:t>timer</w:t>
       </w:r>
       <w:bookmarkEnd w:id="59"/>
@@ -12200,6 +12615,7 @@
         <w:docPartUnique/>
       </w:docPartObj>
     </w:sdtPr>
+    <w:sdtEndPr/>
     <w:sdtContent>
       <w:p>
         <w:pPr>
@@ -12219,7 +12635,7 @@
           <w:rPr>
             <w:noProof/>
           </w:rPr>
-          <w:t>27</w:t>
+          <w:t>21</w:t>
         </w:r>
         <w:r>
           <w:fldChar w:fldCharType="end"/>
@@ -16000,7 +16416,7 @@
 </file>
 
 <file path=customXml/itemProps1.xml><?xml version="1.0" encoding="utf-8"?>
-<ds:datastoreItem xmlns:ds="http://schemas.openxmlformats.org/officeDocument/2006/customXml" ds:itemID="{AE34BFB8-FB91-4942-A0EB-0DBEFE053791}">
+<ds:datastoreItem xmlns:ds="http://schemas.openxmlformats.org/officeDocument/2006/customXml" ds:itemID="{C33A0EDD-F760-4B41-80A0-0EBCA66C62F8}">
   <ds:schemaRefs>
     <ds:schemaRef ds:uri="http://schemas.openxmlformats.org/officeDocument/2006/bibliography"/>
   </ds:schemaRefs>

</xml_diff>

<commit_message>
** FINAL COMMIT **
</commit_message>
<xml_diff>
--- a/proj/doc/LCOM-Final-Report.docx
+++ b/proj/doc/LCOM-Final-Report.docx
@@ -177,12 +177,21 @@
           <w:b/>
         </w:rPr>
       </w:pPr>
+      <w:proofErr w:type="gramStart"/>
       <w:r>
         <w:rPr>
           <w:rFonts w:ascii="Arial" w:hAnsi="Arial" w:cs="Arial"/>
           <w:b/>
         </w:rPr>
-        <w:t>Mestrado Integrado em Engenharia Informática e Computação</w:t>
+        <w:t>Mestrado Integrado</w:t>
+      </w:r>
+      <w:proofErr w:type="gramEnd"/>
+      <w:r>
+        <w:rPr>
+          <w:rFonts w:ascii="Arial" w:hAnsi="Arial" w:cs="Arial"/>
+          <w:b/>
+        </w:rPr>
+        <w:t xml:space="preserve"> em Engenharia Informática e Computação</w:t>
       </w:r>
     </w:p>
     <w:p>
@@ -4562,8 +4571,6 @@
         </w:rPr>
         <w:br w:type="page"/>
       </w:r>
-      <w:bookmarkStart w:id="0" w:name="_GoBack"/>
-      <w:bookmarkEnd w:id="0"/>
     </w:p>
     <w:p>
       <w:pPr>
@@ -5497,7 +5504,7 @@
           <w:b/>
         </w:rPr>
       </w:pPr>
-      <w:bookmarkStart w:id="1" w:name="_Toc471169619"/>
+      <w:bookmarkStart w:id="0" w:name="_Toc471169619"/>
       <w:r>
         <w:rPr>
           <w:b/>
@@ -5505,18 +5512,18 @@
         <w:lastRenderedPageBreak/>
         <w:t>Instruções de Utilização do programa</w:t>
       </w:r>
+      <w:bookmarkEnd w:id="0"/>
+    </w:p>
+    <w:p/>
+    <w:p>
+      <w:pPr>
+        <w:pStyle w:val="Heading2"/>
+      </w:pPr>
+      <w:bookmarkStart w:id="1" w:name="_Toc471169620"/>
+      <w:r>
+        <w:t>Menu Inicial</w:t>
+      </w:r>
       <w:bookmarkEnd w:id="1"/>
-    </w:p>
-    <w:p/>
-    <w:p>
-      <w:pPr>
-        <w:pStyle w:val="Heading2"/>
-      </w:pPr>
-      <w:bookmarkStart w:id="2" w:name="_Toc471169620"/>
-      <w:r>
-        <w:t>Menu Inicial</w:t>
-      </w:r>
-      <w:bookmarkEnd w:id="2"/>
     </w:p>
     <w:p/>
     <w:p>
@@ -5590,25 +5597,38 @@
         <w:pStyle w:val="Caption"/>
         <w:jc w:val="left"/>
       </w:pPr>
-      <w:bookmarkStart w:id="3" w:name="_Toc471168413"/>
+      <w:bookmarkStart w:id="2" w:name="_Toc471168413"/>
       <w:r>
         <w:t xml:space="preserve">Figura </w:t>
       </w:r>
-      <w:fldSimple w:instr=" SEQ Figura \* ARABIC ">
-        <w:r>
-          <w:rPr>
-            <w:noProof/>
-          </w:rPr>
-          <w:t>1</w:t>
-        </w:r>
-      </w:fldSimple>
+      <w:r>
+        <w:fldChar w:fldCharType="begin"/>
+      </w:r>
+      <w:r>
+        <w:instrText xml:space="preserve"> SEQ Figura \* ARABIC </w:instrText>
+      </w:r>
+      <w:r>
+        <w:fldChar w:fldCharType="separate"/>
+      </w:r>
+      <w:r>
+        <w:rPr>
+          <w:noProof/>
+        </w:rPr>
+        <w:t>1</w:t>
+      </w:r>
+      <w:r>
+        <w:rPr>
+          <w:noProof/>
+        </w:rPr>
+        <w:fldChar w:fldCharType="end"/>
+      </w:r>
       <w:r>
         <w:t xml:space="preserve"> - menu i</w:t>
       </w:r>
       <w:r>
         <w:t>nicial</w:t>
       </w:r>
-      <w:bookmarkEnd w:id="3"/>
+      <w:bookmarkEnd w:id="2"/>
     </w:p>
     <w:p>
       <w:r>
@@ -5642,11 +5662,11 @@
       <w:pPr>
         <w:pStyle w:val="Heading3"/>
       </w:pPr>
-      <w:bookmarkStart w:id="4" w:name="_Toc471169621"/>
+      <w:bookmarkStart w:id="3" w:name="_Toc471169621"/>
       <w:r>
         <w:t>Botão “Single Player”</w:t>
       </w:r>
-      <w:bookmarkEnd w:id="4"/>
+      <w:bookmarkEnd w:id="3"/>
     </w:p>
     <w:p>
       <w:pPr>
@@ -5840,18 +5860,31 @@
                                 <w:szCs w:val="22"/>
                               </w:rPr>
                             </w:pPr>
-                            <w:bookmarkStart w:id="5" w:name="_Toc471168414"/>
+                            <w:bookmarkStart w:id="4" w:name="_Toc471168414"/>
                             <w:r>
                               <w:t xml:space="preserve">Figura </w:t>
                             </w:r>
-                            <w:fldSimple w:instr=" SEQ Figura \* ARABIC ">
-                              <w:r>
-                                <w:rPr>
-                                  <w:noProof/>
-                                </w:rPr>
-                                <w:t>2</w:t>
-                              </w:r>
-                            </w:fldSimple>
+                            <w:r>
+                              <w:fldChar w:fldCharType="begin"/>
+                            </w:r>
+                            <w:r>
+                              <w:instrText xml:space="preserve"> SEQ Figura \* ARABIC </w:instrText>
+                            </w:r>
+                            <w:r>
+                              <w:fldChar w:fldCharType="separate"/>
+                            </w:r>
+                            <w:r>
+                              <w:rPr>
+                                <w:noProof/>
+                              </w:rPr>
+                              <w:t>2</w:t>
+                            </w:r>
+                            <w:r>
+                              <w:rPr>
+                                <w:noProof/>
+                              </w:rPr>
+                              <w:fldChar w:fldCharType="end"/>
+                            </w:r>
                             <w:r>
                               <w:t xml:space="preserve"> - botão "singleplayer"</w:t>
                             </w:r>
@@ -5861,7 +5894,7 @@
                               </w:rPr>
                               <w:t xml:space="preserve"> normal / selecionado</w:t>
                             </w:r>
-                            <w:bookmarkEnd w:id="5"/>
+                            <w:bookmarkEnd w:id="4"/>
                           </w:p>
                         </w:txbxContent>
                       </wps:txbx>
@@ -5898,18 +5931,31 @@
                           <w:szCs w:val="22"/>
                         </w:rPr>
                       </w:pPr>
-                      <w:bookmarkStart w:id="6" w:name="_Toc471168414"/>
+                      <w:bookmarkStart w:id="5" w:name="_Toc471168414"/>
                       <w:r>
                         <w:t xml:space="preserve">Figura </w:t>
                       </w:r>
-                      <w:fldSimple w:instr=" SEQ Figura \* ARABIC ">
-                        <w:r>
-                          <w:rPr>
-                            <w:noProof/>
-                          </w:rPr>
-                          <w:t>2</w:t>
-                        </w:r>
-                      </w:fldSimple>
+                      <w:r>
+                        <w:fldChar w:fldCharType="begin"/>
+                      </w:r>
+                      <w:r>
+                        <w:instrText xml:space="preserve"> SEQ Figura \* ARABIC </w:instrText>
+                      </w:r>
+                      <w:r>
+                        <w:fldChar w:fldCharType="separate"/>
+                      </w:r>
+                      <w:r>
+                        <w:rPr>
+                          <w:noProof/>
+                        </w:rPr>
+                        <w:t>2</w:t>
+                      </w:r>
+                      <w:r>
+                        <w:rPr>
+                          <w:noProof/>
+                        </w:rPr>
+                        <w:fldChar w:fldCharType="end"/>
+                      </w:r>
                       <w:r>
                         <w:t xml:space="preserve"> - botão "singleplayer"</w:t>
                       </w:r>
@@ -5919,7 +5965,7 @@
                         </w:rPr>
                         <w:t xml:space="preserve"> normal / selecionado</w:t>
                       </w:r>
-                      <w:bookmarkEnd w:id="6"/>
+                      <w:bookmarkEnd w:id="5"/>
                     </w:p>
                   </w:txbxContent>
                 </v:textbox>
@@ -5944,12 +5990,12 @@
       <w:pPr>
         <w:pStyle w:val="Heading3"/>
       </w:pPr>
-      <w:bookmarkStart w:id="7" w:name="_Toc471169622"/>
+      <w:bookmarkStart w:id="6" w:name="_Toc471169622"/>
       <w:r>
         <w:lastRenderedPageBreak/>
         <w:t>Botão “Multi Player”</w:t>
       </w:r>
-      <w:bookmarkEnd w:id="7"/>
+      <w:bookmarkEnd w:id="6"/>
     </w:p>
     <w:p>
       <w:pPr>
@@ -6007,22 +6053,35 @@
                                 <w:szCs w:val="22"/>
                               </w:rPr>
                             </w:pPr>
-                            <w:bookmarkStart w:id="8" w:name="_Toc471168415"/>
+                            <w:bookmarkStart w:id="7" w:name="_Toc471168415"/>
                             <w:r>
                               <w:t xml:space="preserve">Figura </w:t>
                             </w:r>
-                            <w:fldSimple w:instr=" SEQ Figura \* ARABIC ">
-                              <w:r>
-                                <w:rPr>
-                                  <w:noProof/>
-                                </w:rPr>
-                                <w:t>3</w:t>
-                              </w:r>
-                            </w:fldSimple>
+                            <w:r>
+                              <w:fldChar w:fldCharType="begin"/>
+                            </w:r>
+                            <w:r>
+                              <w:instrText xml:space="preserve"> SEQ Figura \* ARABIC </w:instrText>
+                            </w:r>
+                            <w:r>
+                              <w:fldChar w:fldCharType="separate"/>
+                            </w:r>
+                            <w:r>
+                              <w:rPr>
+                                <w:noProof/>
+                              </w:rPr>
+                              <w:t>3</w:t>
+                            </w:r>
+                            <w:r>
+                              <w:rPr>
+                                <w:noProof/>
+                              </w:rPr>
+                              <w:fldChar w:fldCharType="end"/>
+                            </w:r>
                             <w:r>
                               <w:t xml:space="preserve"> - botão "multiplayer" normal / selecionado</w:t>
                             </w:r>
-                            <w:bookmarkEnd w:id="8"/>
+                            <w:bookmarkEnd w:id="7"/>
                           </w:p>
                         </w:txbxContent>
                       </wps:txbx>
@@ -6055,22 +6114,35 @@
                           <w:szCs w:val="22"/>
                         </w:rPr>
                       </w:pPr>
-                      <w:bookmarkStart w:id="9" w:name="_Toc471168415"/>
+                      <w:bookmarkStart w:id="8" w:name="_Toc471168415"/>
                       <w:r>
                         <w:t xml:space="preserve">Figura </w:t>
                       </w:r>
-                      <w:fldSimple w:instr=" SEQ Figura \* ARABIC ">
-                        <w:r>
-                          <w:rPr>
-                            <w:noProof/>
-                          </w:rPr>
-                          <w:t>3</w:t>
-                        </w:r>
-                      </w:fldSimple>
+                      <w:r>
+                        <w:fldChar w:fldCharType="begin"/>
+                      </w:r>
+                      <w:r>
+                        <w:instrText xml:space="preserve"> SEQ Figura \* ARABIC </w:instrText>
+                      </w:r>
+                      <w:r>
+                        <w:fldChar w:fldCharType="separate"/>
+                      </w:r>
+                      <w:r>
+                        <w:rPr>
+                          <w:noProof/>
+                        </w:rPr>
+                        <w:t>3</w:t>
+                      </w:r>
+                      <w:r>
+                        <w:rPr>
+                          <w:noProof/>
+                        </w:rPr>
+                        <w:fldChar w:fldCharType="end"/>
+                      </w:r>
                       <w:r>
                         <w:t xml:space="preserve"> - botão "multiplayer" normal / selecionado</w:t>
                       </w:r>
-                      <w:bookmarkEnd w:id="9"/>
+                      <w:bookmarkEnd w:id="8"/>
                     </w:p>
                   </w:txbxContent>
                 </v:textbox>
@@ -6223,11 +6295,11 @@
       <w:pPr>
         <w:pStyle w:val="Heading3"/>
       </w:pPr>
-      <w:bookmarkStart w:id="10" w:name="_Toc471169623"/>
+      <w:bookmarkStart w:id="9" w:name="_Toc471169623"/>
       <w:r>
         <w:t>Botão “High Scores”</w:t>
       </w:r>
-      <w:bookmarkEnd w:id="10"/>
+      <w:bookmarkEnd w:id="9"/>
     </w:p>
     <w:p>
       <w:r>
@@ -6282,22 +6354,35 @@
                                 <w:szCs w:val="22"/>
                               </w:rPr>
                             </w:pPr>
-                            <w:bookmarkStart w:id="11" w:name="_Toc471168416"/>
+                            <w:bookmarkStart w:id="10" w:name="_Toc471168416"/>
                             <w:r>
                               <w:t xml:space="preserve">Figura </w:t>
                             </w:r>
-                            <w:fldSimple w:instr=" SEQ Figura \* ARABIC ">
-                              <w:r>
-                                <w:rPr>
-                                  <w:noProof/>
-                                </w:rPr>
-                                <w:t>4</w:t>
-                              </w:r>
-                            </w:fldSimple>
+                            <w:r>
+                              <w:fldChar w:fldCharType="begin"/>
+                            </w:r>
+                            <w:r>
+                              <w:instrText xml:space="preserve"> SEQ Figura \* ARABIC </w:instrText>
+                            </w:r>
+                            <w:r>
+                              <w:fldChar w:fldCharType="separate"/>
+                            </w:r>
+                            <w:r>
+                              <w:rPr>
+                                <w:noProof/>
+                              </w:rPr>
+                              <w:t>4</w:t>
+                            </w:r>
+                            <w:r>
+                              <w:rPr>
+                                <w:noProof/>
+                              </w:rPr>
+                              <w:fldChar w:fldCharType="end"/>
+                            </w:r>
                             <w:r>
                               <w:t xml:space="preserve"> - botão "highscores" normal / selecionado</w:t>
                             </w:r>
-                            <w:bookmarkEnd w:id="11"/>
+                            <w:bookmarkEnd w:id="10"/>
                           </w:p>
                         </w:txbxContent>
                       </wps:txbx>
@@ -6330,22 +6415,35 @@
                           <w:szCs w:val="22"/>
                         </w:rPr>
                       </w:pPr>
-                      <w:bookmarkStart w:id="12" w:name="_Toc471168416"/>
+                      <w:bookmarkStart w:id="11" w:name="_Toc471168416"/>
                       <w:r>
                         <w:t xml:space="preserve">Figura </w:t>
                       </w:r>
-                      <w:fldSimple w:instr=" SEQ Figura \* ARABIC ">
-                        <w:r>
-                          <w:rPr>
-                            <w:noProof/>
-                          </w:rPr>
-                          <w:t>4</w:t>
-                        </w:r>
-                      </w:fldSimple>
+                      <w:r>
+                        <w:fldChar w:fldCharType="begin"/>
+                      </w:r>
+                      <w:r>
+                        <w:instrText xml:space="preserve"> SEQ Figura \* ARABIC </w:instrText>
+                      </w:r>
+                      <w:r>
+                        <w:fldChar w:fldCharType="separate"/>
+                      </w:r>
+                      <w:r>
+                        <w:rPr>
+                          <w:noProof/>
+                        </w:rPr>
+                        <w:t>4</w:t>
+                      </w:r>
+                      <w:r>
+                        <w:rPr>
+                          <w:noProof/>
+                        </w:rPr>
+                        <w:fldChar w:fldCharType="end"/>
+                      </w:r>
                       <w:r>
                         <w:t xml:space="preserve"> - botão "highscores" normal / selecionado</w:t>
                       </w:r>
-                      <w:bookmarkEnd w:id="12"/>
+                      <w:bookmarkEnd w:id="11"/>
                     </w:p>
                   </w:txbxContent>
                 </v:textbox>
@@ -6510,11 +6608,11 @@
       <w:pPr>
         <w:pStyle w:val="Heading3"/>
       </w:pPr>
-      <w:bookmarkStart w:id="13" w:name="_Toc471169624"/>
+      <w:bookmarkStart w:id="12" w:name="_Toc471169624"/>
       <w:r>
         <w:t>Botão “X”</w:t>
       </w:r>
-      <w:bookmarkEnd w:id="13"/>
+      <w:bookmarkEnd w:id="12"/>
     </w:p>
     <w:p>
       <w:r>
@@ -6658,22 +6756,35 @@
                                 <w:szCs w:val="22"/>
                               </w:rPr>
                             </w:pPr>
-                            <w:bookmarkStart w:id="14" w:name="_Toc471168417"/>
+                            <w:bookmarkStart w:id="13" w:name="_Toc471168417"/>
                             <w:r>
                               <w:t xml:space="preserve">Figura </w:t>
                             </w:r>
-                            <w:fldSimple w:instr=" SEQ Figura \* ARABIC ">
-                              <w:r>
-                                <w:rPr>
-                                  <w:noProof/>
-                                </w:rPr>
-                                <w:t>5</w:t>
-                              </w:r>
-                            </w:fldSimple>
+                            <w:r>
+                              <w:fldChar w:fldCharType="begin"/>
+                            </w:r>
+                            <w:r>
+                              <w:instrText xml:space="preserve"> SEQ Figura \* ARABIC </w:instrText>
+                            </w:r>
+                            <w:r>
+                              <w:fldChar w:fldCharType="separate"/>
+                            </w:r>
+                            <w:r>
+                              <w:rPr>
+                                <w:noProof/>
+                              </w:rPr>
+                              <w:t>5</w:t>
+                            </w:r>
+                            <w:r>
+                              <w:rPr>
+                                <w:noProof/>
+                              </w:rPr>
+                              <w:fldChar w:fldCharType="end"/>
+                            </w:r>
                             <w:r>
                               <w:t xml:space="preserve"> - botão "X"</w:t>
                             </w:r>
-                            <w:bookmarkEnd w:id="14"/>
+                            <w:bookmarkEnd w:id="13"/>
                           </w:p>
                         </w:txbxContent>
                       </wps:txbx>
@@ -6706,22 +6817,35 @@
                           <w:szCs w:val="22"/>
                         </w:rPr>
                       </w:pPr>
-                      <w:bookmarkStart w:id="15" w:name="_Toc471168417"/>
+                      <w:bookmarkStart w:id="14" w:name="_Toc471168417"/>
                       <w:r>
                         <w:t xml:space="preserve">Figura </w:t>
                       </w:r>
-                      <w:fldSimple w:instr=" SEQ Figura \* ARABIC ">
-                        <w:r>
-                          <w:rPr>
-                            <w:noProof/>
-                          </w:rPr>
-                          <w:t>5</w:t>
-                        </w:r>
-                      </w:fldSimple>
+                      <w:r>
+                        <w:fldChar w:fldCharType="begin"/>
+                      </w:r>
+                      <w:r>
+                        <w:instrText xml:space="preserve"> SEQ Figura \* ARABIC </w:instrText>
+                      </w:r>
+                      <w:r>
+                        <w:fldChar w:fldCharType="separate"/>
+                      </w:r>
+                      <w:r>
+                        <w:rPr>
+                          <w:noProof/>
+                        </w:rPr>
+                        <w:t>5</w:t>
+                      </w:r>
+                      <w:r>
+                        <w:rPr>
+                          <w:noProof/>
+                        </w:rPr>
+                        <w:fldChar w:fldCharType="end"/>
+                      </w:r>
                       <w:r>
                         <w:t xml:space="preserve"> - botão "X"</w:t>
                       </w:r>
-                      <w:bookmarkEnd w:id="15"/>
+                      <w:bookmarkEnd w:id="14"/>
                     </w:p>
                   </w:txbxContent>
                 </v:textbox>
@@ -6739,7 +6863,7 @@
       <w:pPr>
         <w:pStyle w:val="Heading2"/>
       </w:pPr>
-      <w:bookmarkStart w:id="16" w:name="_Toc471169625"/>
+      <w:bookmarkStart w:id="15" w:name="_Toc471169625"/>
       <w:r>
         <w:rPr>
           <w:i/>
@@ -6756,7 +6880,7 @@
         </w:rPr>
         <w:t>Player</w:t>
       </w:r>
-      <w:bookmarkEnd w:id="16"/>
+      <w:bookmarkEnd w:id="15"/>
     </w:p>
     <w:p>
       <w:r>
@@ -6810,22 +6934,35 @@
                                 <w:szCs w:val="22"/>
                               </w:rPr>
                             </w:pPr>
-                            <w:bookmarkStart w:id="17" w:name="_Toc471168418"/>
+                            <w:bookmarkStart w:id="16" w:name="_Toc471168418"/>
                             <w:r>
                               <w:t xml:space="preserve">Figura </w:t>
                             </w:r>
-                            <w:fldSimple w:instr=" SEQ Figura \* ARABIC ">
-                              <w:r>
-                                <w:rPr>
-                                  <w:noProof/>
-                                </w:rPr>
-                                <w:t>6</w:t>
-                              </w:r>
-                            </w:fldSimple>
+                            <w:r>
+                              <w:fldChar w:fldCharType="begin"/>
+                            </w:r>
+                            <w:r>
+                              <w:instrText xml:space="preserve"> SEQ Figura \* ARABIC </w:instrText>
+                            </w:r>
+                            <w:r>
+                              <w:fldChar w:fldCharType="separate"/>
+                            </w:r>
+                            <w:r>
+                              <w:rPr>
+                                <w:noProof/>
+                              </w:rPr>
+                              <w:t>6</w:t>
+                            </w:r>
+                            <w:r>
+                              <w:rPr>
+                                <w:noProof/>
+                              </w:rPr>
+                              <w:fldChar w:fldCharType="end"/>
+                            </w:r>
                             <w:r>
                               <w:t xml:space="preserve"> - base destruída</w:t>
                             </w:r>
-                            <w:bookmarkEnd w:id="17"/>
+                            <w:bookmarkEnd w:id="16"/>
                           </w:p>
                         </w:txbxContent>
                       </wps:txbx>
@@ -6854,22 +6991,35 @@
                           <w:szCs w:val="22"/>
                         </w:rPr>
                       </w:pPr>
-                      <w:bookmarkStart w:id="18" w:name="_Toc471168418"/>
+                      <w:bookmarkStart w:id="17" w:name="_Toc471168418"/>
                       <w:r>
                         <w:t xml:space="preserve">Figura </w:t>
                       </w:r>
-                      <w:fldSimple w:instr=" SEQ Figura \* ARABIC ">
-                        <w:r>
-                          <w:rPr>
-                            <w:noProof/>
-                          </w:rPr>
-                          <w:t>6</w:t>
-                        </w:r>
-                      </w:fldSimple>
+                      <w:r>
+                        <w:fldChar w:fldCharType="begin"/>
+                      </w:r>
+                      <w:r>
+                        <w:instrText xml:space="preserve"> SEQ Figura \* ARABIC </w:instrText>
+                      </w:r>
+                      <w:r>
+                        <w:fldChar w:fldCharType="separate"/>
+                      </w:r>
+                      <w:r>
+                        <w:rPr>
+                          <w:noProof/>
+                        </w:rPr>
+                        <w:t>6</w:t>
+                      </w:r>
+                      <w:r>
+                        <w:rPr>
+                          <w:noProof/>
+                        </w:rPr>
+                        <w:fldChar w:fldCharType="end"/>
+                      </w:r>
                       <w:r>
                         <w:t xml:space="preserve"> - base destruída</w:t>
                       </w:r>
-                      <w:bookmarkEnd w:id="18"/>
+                      <w:bookmarkEnd w:id="17"/>
                     </w:p>
                   </w:txbxContent>
                 </v:textbox>
@@ -6991,22 +7141,35 @@
                                 <w:szCs w:val="22"/>
                               </w:rPr>
                             </w:pPr>
-                            <w:bookmarkStart w:id="19" w:name="_Toc471168419"/>
+                            <w:bookmarkStart w:id="18" w:name="_Toc471168419"/>
                             <w:r>
                               <w:t xml:space="preserve">Figura </w:t>
                             </w:r>
-                            <w:fldSimple w:instr=" SEQ Figura \* ARABIC ">
-                              <w:r>
-                                <w:rPr>
-                                  <w:noProof/>
-                                </w:rPr>
-                                <w:t>7</w:t>
-                              </w:r>
-                            </w:fldSimple>
+                            <w:r>
+                              <w:fldChar w:fldCharType="begin"/>
+                            </w:r>
+                            <w:r>
+                              <w:instrText xml:space="preserve"> SEQ Figura \* ARABIC </w:instrText>
+                            </w:r>
+                            <w:r>
+                              <w:fldChar w:fldCharType="separate"/>
+                            </w:r>
+                            <w:r>
+                              <w:rPr>
+                                <w:noProof/>
+                              </w:rPr>
+                              <w:t>7</w:t>
+                            </w:r>
+                            <w:r>
+                              <w:rPr>
+                                <w:noProof/>
+                              </w:rPr>
+                              <w:fldChar w:fldCharType="end"/>
+                            </w:r>
                             <w:r>
                               <w:t xml:space="preserve"> – decorrer de uma partida no modo singleplayer</w:t>
                             </w:r>
-                            <w:bookmarkEnd w:id="19"/>
+                            <w:bookmarkEnd w:id="18"/>
                           </w:p>
                         </w:txbxContent>
                       </wps:txbx>
@@ -7035,22 +7198,35 @@
                           <w:szCs w:val="22"/>
                         </w:rPr>
                       </w:pPr>
-                      <w:bookmarkStart w:id="20" w:name="_Toc471168419"/>
+                      <w:bookmarkStart w:id="19" w:name="_Toc471168419"/>
                       <w:r>
                         <w:t xml:space="preserve">Figura </w:t>
                       </w:r>
-                      <w:fldSimple w:instr=" SEQ Figura \* ARABIC ">
-                        <w:r>
-                          <w:rPr>
-                            <w:noProof/>
-                          </w:rPr>
-                          <w:t>7</w:t>
-                        </w:r>
-                      </w:fldSimple>
+                      <w:r>
+                        <w:fldChar w:fldCharType="begin"/>
+                      </w:r>
+                      <w:r>
+                        <w:instrText xml:space="preserve"> SEQ Figura \* ARABIC </w:instrText>
+                      </w:r>
+                      <w:r>
+                        <w:fldChar w:fldCharType="separate"/>
+                      </w:r>
+                      <w:r>
+                        <w:rPr>
+                          <w:noProof/>
+                        </w:rPr>
+                        <w:t>7</w:t>
+                      </w:r>
+                      <w:r>
+                        <w:rPr>
+                          <w:noProof/>
+                        </w:rPr>
+                        <w:fldChar w:fldCharType="end"/>
+                      </w:r>
                       <w:r>
                         <w:t xml:space="preserve"> – decorrer de uma partida no modo singleplayer</w:t>
                       </w:r>
-                      <w:bookmarkEnd w:id="20"/>
+                      <w:bookmarkEnd w:id="19"/>
                     </w:p>
                   </w:txbxContent>
                 </v:textbox>
@@ -7215,22 +7391,35 @@
                                 <w:szCs w:val="22"/>
                               </w:rPr>
                             </w:pPr>
-                            <w:bookmarkStart w:id="21" w:name="_Toc471168420"/>
+                            <w:bookmarkStart w:id="20" w:name="_Toc471168420"/>
                             <w:r>
                               <w:t xml:space="preserve">Figura </w:t>
                             </w:r>
-                            <w:fldSimple w:instr=" SEQ Figura \* ARABIC ">
-                              <w:r>
-                                <w:rPr>
-                                  <w:noProof/>
-                                </w:rPr>
-                                <w:t>8</w:t>
-                              </w:r>
-                            </w:fldSimple>
+                            <w:r>
+                              <w:fldChar w:fldCharType="begin"/>
+                            </w:r>
+                            <w:r>
+                              <w:instrText xml:space="preserve"> SEQ Figura \* ARABIC </w:instrText>
+                            </w:r>
+                            <w:r>
+                              <w:fldChar w:fldCharType="separate"/>
+                            </w:r>
+                            <w:r>
+                              <w:rPr>
+                                <w:noProof/>
+                              </w:rPr>
+                              <w:t>8</w:t>
+                            </w:r>
+                            <w:r>
+                              <w:rPr>
+                                <w:noProof/>
+                              </w:rPr>
+                              <w:fldChar w:fldCharType="end"/>
+                            </w:r>
                             <w:r>
                               <w:t xml:space="preserve"> - base deteriorada</w:t>
                             </w:r>
-                            <w:bookmarkEnd w:id="21"/>
+                            <w:bookmarkEnd w:id="20"/>
                           </w:p>
                         </w:txbxContent>
                       </wps:txbx>
@@ -7259,22 +7448,35 @@
                           <w:szCs w:val="22"/>
                         </w:rPr>
                       </w:pPr>
-                      <w:bookmarkStart w:id="22" w:name="_Toc471168420"/>
+                      <w:bookmarkStart w:id="21" w:name="_Toc471168420"/>
                       <w:r>
                         <w:t xml:space="preserve">Figura </w:t>
                       </w:r>
-                      <w:fldSimple w:instr=" SEQ Figura \* ARABIC ">
-                        <w:r>
-                          <w:rPr>
-                            <w:noProof/>
-                          </w:rPr>
-                          <w:t>8</w:t>
-                        </w:r>
-                      </w:fldSimple>
+                      <w:r>
+                        <w:fldChar w:fldCharType="begin"/>
+                      </w:r>
+                      <w:r>
+                        <w:instrText xml:space="preserve"> SEQ Figura \* ARABIC </w:instrText>
+                      </w:r>
+                      <w:r>
+                        <w:fldChar w:fldCharType="separate"/>
+                      </w:r>
+                      <w:r>
+                        <w:rPr>
+                          <w:noProof/>
+                        </w:rPr>
+                        <w:t>8</w:t>
+                      </w:r>
+                      <w:r>
+                        <w:rPr>
+                          <w:noProof/>
+                        </w:rPr>
+                        <w:fldChar w:fldCharType="end"/>
+                      </w:r>
                       <w:r>
                         <w:t xml:space="preserve"> - base deteriorada</w:t>
                       </w:r>
-                      <w:bookmarkEnd w:id="22"/>
+                      <w:bookmarkEnd w:id="21"/>
                     </w:p>
                   </w:txbxContent>
                 </v:textbox>
@@ -7420,22 +7622,35 @@
                                 <w:szCs w:val="22"/>
                               </w:rPr>
                             </w:pPr>
-                            <w:bookmarkStart w:id="23" w:name="_Toc471168421"/>
+                            <w:bookmarkStart w:id="22" w:name="_Toc471168421"/>
                             <w:r>
                               <w:t xml:space="preserve">Figura </w:t>
                             </w:r>
-                            <w:fldSimple w:instr=" SEQ Figura \* ARABIC ">
-                              <w:r>
-                                <w:rPr>
-                                  <w:noProof/>
-                                </w:rPr>
-                                <w:t>9</w:t>
-                              </w:r>
-                            </w:fldSimple>
+                            <w:r>
+                              <w:fldChar w:fldCharType="begin"/>
+                            </w:r>
+                            <w:r>
+                              <w:instrText xml:space="preserve"> SEQ Figura \* ARABIC </w:instrText>
+                            </w:r>
+                            <w:r>
+                              <w:fldChar w:fldCharType="separate"/>
+                            </w:r>
+                            <w:r>
+                              <w:rPr>
+                                <w:noProof/>
+                              </w:rPr>
+                              <w:t>9</w:t>
+                            </w:r>
+                            <w:r>
+                              <w:rPr>
+                                <w:noProof/>
+                              </w:rPr>
+                              <w:fldChar w:fldCharType="end"/>
+                            </w:r>
                             <w:r>
                               <w:t xml:space="preserve"> - base inicial</w:t>
                             </w:r>
-                            <w:bookmarkEnd w:id="23"/>
+                            <w:bookmarkEnd w:id="22"/>
                           </w:p>
                         </w:txbxContent>
                       </wps:txbx>
@@ -7464,22 +7679,35 @@
                           <w:szCs w:val="22"/>
                         </w:rPr>
                       </w:pPr>
-                      <w:bookmarkStart w:id="24" w:name="_Toc471168421"/>
+                      <w:bookmarkStart w:id="23" w:name="_Toc471168421"/>
                       <w:r>
                         <w:t xml:space="preserve">Figura </w:t>
                       </w:r>
-                      <w:fldSimple w:instr=" SEQ Figura \* ARABIC ">
-                        <w:r>
-                          <w:rPr>
-                            <w:noProof/>
-                          </w:rPr>
-                          <w:t>9</w:t>
-                        </w:r>
-                      </w:fldSimple>
+                      <w:r>
+                        <w:fldChar w:fldCharType="begin"/>
+                      </w:r>
+                      <w:r>
+                        <w:instrText xml:space="preserve"> SEQ Figura \* ARABIC </w:instrText>
+                      </w:r>
+                      <w:r>
+                        <w:fldChar w:fldCharType="separate"/>
+                      </w:r>
+                      <w:r>
+                        <w:rPr>
+                          <w:noProof/>
+                        </w:rPr>
+                        <w:t>9</w:t>
+                      </w:r>
+                      <w:r>
+                        <w:rPr>
+                          <w:noProof/>
+                        </w:rPr>
+                        <w:fldChar w:fldCharType="end"/>
+                      </w:r>
                       <w:r>
                         <w:t xml:space="preserve"> - base inicial</w:t>
                       </w:r>
-                      <w:bookmarkEnd w:id="24"/>
+                      <w:bookmarkEnd w:id="23"/>
                     </w:p>
                   </w:txbxContent>
                 </v:textbox>
@@ -7625,22 +7853,35 @@
                                 <w:szCs w:val="22"/>
                               </w:rPr>
                             </w:pPr>
-                            <w:bookmarkStart w:id="25" w:name="_Toc471168422"/>
+                            <w:bookmarkStart w:id="24" w:name="_Toc471168422"/>
                             <w:r>
                               <w:t xml:space="preserve">Figura </w:t>
                             </w:r>
-                            <w:fldSimple w:instr=" SEQ Figura \* ARABIC ">
-                              <w:r>
-                                <w:rPr>
-                                  <w:noProof/>
-                                </w:rPr>
-                                <w:t>10</w:t>
-                              </w:r>
-                            </w:fldSimple>
+                            <w:r>
+                              <w:fldChar w:fldCharType="begin"/>
+                            </w:r>
+                            <w:r>
+                              <w:instrText xml:space="preserve"> SEQ Figura \* ARABIC </w:instrText>
+                            </w:r>
+                            <w:r>
+                              <w:fldChar w:fldCharType="separate"/>
+                            </w:r>
+                            <w:r>
+                              <w:rPr>
+                                <w:noProof/>
+                              </w:rPr>
+                              <w:t>10</w:t>
+                            </w:r>
+                            <w:r>
+                              <w:rPr>
+                                <w:noProof/>
+                              </w:rPr>
+                              <w:fldChar w:fldCharType="end"/>
+                            </w:r>
                             <w:r>
                               <w:t xml:space="preserve"> - excerto da "spritesheet" da explosão</w:t>
                             </w:r>
-                            <w:bookmarkEnd w:id="25"/>
+                            <w:bookmarkEnd w:id="24"/>
                           </w:p>
                         </w:txbxContent>
                       </wps:txbx>
@@ -7669,22 +7910,35 @@
                           <w:szCs w:val="22"/>
                         </w:rPr>
                       </w:pPr>
-                      <w:bookmarkStart w:id="26" w:name="_Toc471168422"/>
+                      <w:bookmarkStart w:id="25" w:name="_Toc471168422"/>
                       <w:r>
                         <w:t xml:space="preserve">Figura </w:t>
                       </w:r>
-                      <w:fldSimple w:instr=" SEQ Figura \* ARABIC ">
-                        <w:r>
-                          <w:rPr>
-                            <w:noProof/>
-                          </w:rPr>
-                          <w:t>10</w:t>
-                        </w:r>
-                      </w:fldSimple>
+                      <w:r>
+                        <w:fldChar w:fldCharType="begin"/>
+                      </w:r>
+                      <w:r>
+                        <w:instrText xml:space="preserve"> SEQ Figura \* ARABIC </w:instrText>
+                      </w:r>
+                      <w:r>
+                        <w:fldChar w:fldCharType="separate"/>
+                      </w:r>
+                      <w:r>
+                        <w:rPr>
+                          <w:noProof/>
+                        </w:rPr>
+                        <w:t>10</w:t>
+                      </w:r>
+                      <w:r>
+                        <w:rPr>
+                          <w:noProof/>
+                        </w:rPr>
+                        <w:fldChar w:fldCharType="end"/>
+                      </w:r>
                       <w:r>
                         <w:t xml:space="preserve"> - excerto da "spritesheet" da explosão</w:t>
                       </w:r>
-                      <w:bookmarkEnd w:id="26"/>
+                      <w:bookmarkEnd w:id="25"/>
                     </w:p>
                   </w:txbxContent>
                 </v:textbox>
@@ -7803,22 +8057,35 @@
                                 <w:szCs w:val="22"/>
                               </w:rPr>
                             </w:pPr>
-                            <w:bookmarkStart w:id="27" w:name="_Toc471168423"/>
+                            <w:bookmarkStart w:id="26" w:name="_Toc471168423"/>
                             <w:r>
                               <w:t xml:space="preserve">Figura </w:t>
                             </w:r>
-                            <w:fldSimple w:instr=" SEQ Figura \* ARABIC ">
-                              <w:r>
-                                <w:rPr>
-                                  <w:noProof/>
-                                </w:rPr>
-                                <w:t>11</w:t>
-                              </w:r>
-                            </w:fldSimple>
+                            <w:r>
+                              <w:fldChar w:fldCharType="begin"/>
+                            </w:r>
+                            <w:r>
+                              <w:instrText xml:space="preserve"> SEQ Figura \* ARABIC </w:instrText>
+                            </w:r>
+                            <w:r>
+                              <w:fldChar w:fldCharType="separate"/>
+                            </w:r>
+                            <w:r>
+                              <w:rPr>
+                                <w:noProof/>
+                              </w:rPr>
+                              <w:t>11</w:t>
+                            </w:r>
+                            <w:r>
+                              <w:rPr>
+                                <w:noProof/>
+                              </w:rPr>
+                              <w:fldChar w:fldCharType="end"/>
+                            </w:r>
                             <w:r>
                               <w:t xml:space="preserve"> - "score"</w:t>
                             </w:r>
-                            <w:bookmarkEnd w:id="27"/>
+                            <w:bookmarkEnd w:id="26"/>
                           </w:p>
                         </w:txbxContent>
                       </wps:txbx>
@@ -7850,22 +8117,35 @@
                           <w:szCs w:val="22"/>
                         </w:rPr>
                       </w:pPr>
-                      <w:bookmarkStart w:id="28" w:name="_Toc471168423"/>
+                      <w:bookmarkStart w:id="27" w:name="_Toc471168423"/>
                       <w:r>
                         <w:t xml:space="preserve">Figura </w:t>
                       </w:r>
-                      <w:fldSimple w:instr=" SEQ Figura \* ARABIC ">
-                        <w:r>
-                          <w:rPr>
-                            <w:noProof/>
-                          </w:rPr>
-                          <w:t>11</w:t>
-                        </w:r>
-                      </w:fldSimple>
+                      <w:r>
+                        <w:fldChar w:fldCharType="begin"/>
+                      </w:r>
+                      <w:r>
+                        <w:instrText xml:space="preserve"> SEQ Figura \* ARABIC </w:instrText>
+                      </w:r>
+                      <w:r>
+                        <w:fldChar w:fldCharType="separate"/>
+                      </w:r>
+                      <w:r>
+                        <w:rPr>
+                          <w:noProof/>
+                        </w:rPr>
+                        <w:t>11</w:t>
+                      </w:r>
+                      <w:r>
+                        <w:rPr>
+                          <w:noProof/>
+                        </w:rPr>
+                        <w:fldChar w:fldCharType="end"/>
+                      </w:r>
                       <w:r>
                         <w:t xml:space="preserve"> - "score"</w:t>
                       </w:r>
-                      <w:bookmarkEnd w:id="28"/>
+                      <w:bookmarkEnd w:id="27"/>
                     </w:p>
                   </w:txbxContent>
                 </v:textbox>
@@ -7948,7 +8228,15 @@
     <w:p>
       <w:r>
         <w:tab/>
-        <w:t>Achamos oportuno também referir que a dificuldade do jogo aumenta com o tempo, sendo o intervalo entre ataques inimigos modulado por uma função matemática estritamente decrescente.</w:t>
+        <w:t xml:space="preserve">Achamos oportuno também referir que a dificuldade do jogo aumenta com o tempo, sendo o intervalo entre ataques </w:t>
+      </w:r>
+      <w:proofErr w:type="gramStart"/>
+      <w:r>
+        <w:t>inimigos modulado</w:t>
+      </w:r>
+      <w:proofErr w:type="gramEnd"/>
+      <w:r>
+        <w:t xml:space="preserve"> por uma função matemática estritamente decrescente.</w:t>
       </w:r>
     </w:p>
     <w:p>
@@ -7989,12 +8277,12 @@
       <w:pPr>
         <w:pStyle w:val="Heading2"/>
       </w:pPr>
-      <w:bookmarkStart w:id="29" w:name="_Toc471169626"/>
+      <w:bookmarkStart w:id="28" w:name="_Toc471169626"/>
       <w:r>
         <w:lastRenderedPageBreak/>
         <w:t>Multi Player</w:t>
       </w:r>
-      <w:bookmarkEnd w:id="29"/>
+      <w:bookmarkEnd w:id="28"/>
     </w:p>
     <w:p>
       <w:pPr>
@@ -8066,22 +8354,35 @@
       <w:pPr>
         <w:pStyle w:val="Caption"/>
       </w:pPr>
-      <w:bookmarkStart w:id="30" w:name="_Toc471168424"/>
+      <w:bookmarkStart w:id="29" w:name="_Toc471168424"/>
       <w:r>
         <w:t xml:space="preserve">Figura </w:t>
       </w:r>
-      <w:fldSimple w:instr=" SEQ Figura \* ARABIC ">
-        <w:r>
-          <w:rPr>
-            <w:noProof/>
-          </w:rPr>
-          <w:t>12</w:t>
-        </w:r>
-      </w:fldSimple>
+      <w:r>
+        <w:fldChar w:fldCharType="begin"/>
+      </w:r>
+      <w:r>
+        <w:instrText xml:space="preserve"> SEQ Figura \* ARABIC </w:instrText>
+      </w:r>
+      <w:r>
+        <w:fldChar w:fldCharType="separate"/>
+      </w:r>
+      <w:r>
+        <w:rPr>
+          <w:noProof/>
+        </w:rPr>
+        <w:t>12</w:t>
+      </w:r>
+      <w:r>
+        <w:rPr>
+          <w:noProof/>
+        </w:rPr>
+        <w:fldChar w:fldCharType="end"/>
+      </w:r>
       <w:r>
         <w:t xml:space="preserve"> - modo multiplayer - à espera de outro jogador</w:t>
       </w:r>
-      <w:bookmarkEnd w:id="30"/>
+      <w:bookmarkEnd w:id="29"/>
     </w:p>
     <w:p>
       <w:r>
@@ -8129,12 +8430,12 @@
       <w:pPr>
         <w:pStyle w:val="Heading2"/>
       </w:pPr>
-      <w:bookmarkStart w:id="31" w:name="_Toc471169627"/>
+      <w:bookmarkStart w:id="30" w:name="_Toc471169627"/>
       <w:r>
         <w:lastRenderedPageBreak/>
         <w:t>End of Game Menu/Animation</w:t>
       </w:r>
-      <w:bookmarkEnd w:id="31"/>
+      <w:bookmarkEnd w:id="30"/>
     </w:p>
     <w:p>
       <w:pPr>
@@ -8208,22 +8509,35 @@
         <w:pStyle w:val="Caption"/>
         <w:jc w:val="left"/>
       </w:pPr>
-      <w:bookmarkStart w:id="32" w:name="_Toc471168425"/>
+      <w:bookmarkStart w:id="31" w:name="_Toc471168425"/>
       <w:r>
         <w:t xml:space="preserve">Figura </w:t>
       </w:r>
-      <w:fldSimple w:instr=" SEQ Figura \* ARABIC ">
-        <w:r>
-          <w:rPr>
-            <w:noProof/>
-          </w:rPr>
-          <w:t>13</w:t>
-        </w:r>
-      </w:fldSimple>
+      <w:r>
+        <w:fldChar w:fldCharType="begin"/>
+      </w:r>
+      <w:r>
+        <w:instrText xml:space="preserve"> SEQ Figura \* ARABIC </w:instrText>
+      </w:r>
+      <w:r>
+        <w:fldChar w:fldCharType="separate"/>
+      </w:r>
+      <w:r>
+        <w:rPr>
+          <w:noProof/>
+        </w:rPr>
+        <w:t>13</w:t>
+      </w:r>
+      <w:r>
+        <w:rPr>
+          <w:noProof/>
+        </w:rPr>
+        <w:fldChar w:fldCharType="end"/>
+      </w:r>
       <w:r>
         <w:t xml:space="preserve"> - animação de final de jogo</w:t>
       </w:r>
-      <w:bookmarkEnd w:id="32"/>
+      <w:bookmarkEnd w:id="31"/>
     </w:p>
     <w:p>
       <w:r>
@@ -8295,12 +8609,12 @@
       <w:pPr>
         <w:pStyle w:val="Heading2"/>
       </w:pPr>
-      <w:bookmarkStart w:id="33" w:name="_Toc471169628"/>
+      <w:bookmarkStart w:id="32" w:name="_Toc471169628"/>
       <w:r>
         <w:lastRenderedPageBreak/>
         <w:t>High Scores</w:t>
       </w:r>
-      <w:bookmarkEnd w:id="33"/>
+      <w:bookmarkEnd w:id="32"/>
     </w:p>
     <w:p>
       <w:pPr>
@@ -8372,22 +8686,35 @@
       <w:pPr>
         <w:pStyle w:val="Caption"/>
       </w:pPr>
-      <w:bookmarkStart w:id="34" w:name="_Toc471168426"/>
+      <w:bookmarkStart w:id="33" w:name="_Toc471168426"/>
       <w:r>
         <w:t xml:space="preserve">Figura </w:t>
       </w:r>
-      <w:fldSimple w:instr=" SEQ Figura \* ARABIC ">
-        <w:r>
-          <w:rPr>
-            <w:noProof/>
-          </w:rPr>
-          <w:t>14</w:t>
-        </w:r>
-      </w:fldSimple>
+      <w:r>
+        <w:fldChar w:fldCharType="begin"/>
+      </w:r>
+      <w:r>
+        <w:instrText xml:space="preserve"> SEQ Figura \* ARABIC </w:instrText>
+      </w:r>
+      <w:r>
+        <w:fldChar w:fldCharType="separate"/>
+      </w:r>
+      <w:r>
+        <w:rPr>
+          <w:noProof/>
+        </w:rPr>
+        <w:t>14</w:t>
+      </w:r>
+      <w:r>
+        <w:rPr>
+          <w:noProof/>
+        </w:rPr>
+        <w:fldChar w:fldCharType="end"/>
+      </w:r>
       <w:r>
         <w:t xml:space="preserve"> - highscores</w:t>
       </w:r>
-      <w:bookmarkEnd w:id="34"/>
+      <w:bookmarkEnd w:id="33"/>
     </w:p>
     <w:p>
       <w:r>
@@ -8438,27 +8765,27 @@
       <w:pPr>
         <w:pStyle w:val="Heading1"/>
       </w:pPr>
-      <w:bookmarkStart w:id="35" w:name="_Toc471169629"/>
+      <w:bookmarkStart w:id="34" w:name="_Toc471169629"/>
       <w:r>
         <w:lastRenderedPageBreak/>
         <w:t>Estado do Projeto</w:t>
       </w:r>
+      <w:bookmarkEnd w:id="34"/>
+    </w:p>
+    <w:p>
+      <w:r>
+        <w:tab/>
+      </w:r>
+    </w:p>
+    <w:p>
+      <w:pPr>
+        <w:pStyle w:val="Heading2"/>
+      </w:pPr>
+      <w:bookmarkStart w:id="35" w:name="_Toc471169630"/>
+      <w:r>
+        <w:t>Dispositivos Utilizados</w:t>
+      </w:r>
       <w:bookmarkEnd w:id="35"/>
-    </w:p>
-    <w:p>
-      <w:r>
-        <w:tab/>
-      </w:r>
-    </w:p>
-    <w:p>
-      <w:pPr>
-        <w:pStyle w:val="Heading2"/>
-      </w:pPr>
-      <w:bookmarkStart w:id="36" w:name="_Toc471169630"/>
-      <w:r>
-        <w:t>Dispositivos Utilizados</w:t>
-      </w:r>
-      <w:bookmarkEnd w:id="36"/>
     </w:p>
     <w:tbl>
       <w:tblPr>
@@ -8879,12 +9206,12 @@
       <w:pPr>
         <w:pStyle w:val="Heading2"/>
       </w:pPr>
-      <w:bookmarkStart w:id="37" w:name="_Toc471169631"/>
+      <w:bookmarkStart w:id="36" w:name="_Toc471169631"/>
       <w:r>
         <w:lastRenderedPageBreak/>
         <w:t>Timer</w:t>
       </w:r>
-      <w:bookmarkEnd w:id="37"/>
+      <w:bookmarkEnd w:id="36"/>
     </w:p>
     <w:p>
       <w:r>
@@ -8941,12 +9268,12 @@
       <w:pPr>
         <w:pStyle w:val="Heading2"/>
       </w:pPr>
-      <w:bookmarkStart w:id="38" w:name="_Toc471169632"/>
+      <w:bookmarkStart w:id="37" w:name="_Toc471169632"/>
       <w:r>
         <w:lastRenderedPageBreak/>
         <w:t>Rato</w:t>
       </w:r>
-      <w:bookmarkEnd w:id="38"/>
+      <w:bookmarkEnd w:id="37"/>
     </w:p>
     <w:p>
       <w:r>
@@ -9053,12 +9380,12 @@
       <w:pPr>
         <w:pStyle w:val="Heading2"/>
       </w:pPr>
-      <w:bookmarkStart w:id="39" w:name="_Toc471169633"/>
+      <w:bookmarkStart w:id="38" w:name="_Toc471169633"/>
       <w:r>
         <w:lastRenderedPageBreak/>
         <w:t>Teclado</w:t>
       </w:r>
-      <w:bookmarkEnd w:id="39"/>
+      <w:bookmarkEnd w:id="38"/>
     </w:p>
     <w:p>
       <w:r>
@@ -9182,12 +9509,12 @@
       <w:pPr>
         <w:pStyle w:val="Heading2"/>
       </w:pPr>
-      <w:bookmarkStart w:id="40" w:name="_Toc471169634"/>
+      <w:bookmarkStart w:id="39" w:name="_Toc471169634"/>
       <w:r>
         <w:lastRenderedPageBreak/>
         <w:t>Placa Gráfica</w:t>
       </w:r>
-      <w:bookmarkEnd w:id="40"/>
+      <w:bookmarkEnd w:id="39"/>
     </w:p>
     <w:p>
       <w:r>
@@ -9343,7 +9670,7 @@
       <w:pPr>
         <w:pStyle w:val="Heading2"/>
       </w:pPr>
-      <w:bookmarkStart w:id="41" w:name="_Toc471169635"/>
+      <w:bookmarkStart w:id="40" w:name="_Toc471169635"/>
       <w:r>
         <w:lastRenderedPageBreak/>
         <w:t>RTC (</w:t>
@@ -9357,7 +9684,7 @@
       <w:r>
         <w:t>)</w:t>
       </w:r>
-      <w:bookmarkEnd w:id="41"/>
+      <w:bookmarkEnd w:id="40"/>
     </w:p>
     <w:p>
       <w:pPr>
@@ -9370,11 +9697,19 @@
       <w:r>
         <w:t xml:space="preserve"> Para facilitar este processo criamos também a </w:t>
       </w:r>
+      <w:proofErr w:type="gramStart"/>
       <w:r>
         <w:rPr>
           <w:i/>
         </w:rPr>
-        <w:t>struct Date_t</w:t>
+        <w:t>struct Date</w:t>
+      </w:r>
+      <w:proofErr w:type="gramEnd"/>
+      <w:r>
+        <w:rPr>
+          <w:i/>
+        </w:rPr>
+        <w:t>_t</w:t>
       </w:r>
       <w:r>
         <w:t>, que encapsula os dados de um ponto temporal (hora, minutos, dia, mê</w:t>
@@ -9396,12 +9731,12 @@
       <w:pPr>
         <w:pStyle w:val="Heading2"/>
       </w:pPr>
-      <w:bookmarkStart w:id="42" w:name="_Toc471169636"/>
+      <w:bookmarkStart w:id="41" w:name="_Toc471169636"/>
       <w:r>
         <w:lastRenderedPageBreak/>
         <w:t>Porta Série</w:t>
       </w:r>
-      <w:bookmarkEnd w:id="42"/>
+      <w:bookmarkEnd w:id="41"/>
     </w:p>
     <w:p>
       <w:r>
@@ -9441,7 +9776,7 @@
       <w:pPr>
         <w:pStyle w:val="Heading1"/>
       </w:pPr>
-      <w:bookmarkStart w:id="43" w:name="_Toc471169637"/>
+      <w:bookmarkStart w:id="42" w:name="_Toc471169637"/>
       <w:r>
         <w:lastRenderedPageBreak/>
         <w:t xml:space="preserve">Organização e </w:t>
@@ -9455,25 +9790,25 @@
       <w:r>
         <w:t xml:space="preserve"> código</w:t>
       </w:r>
+      <w:bookmarkEnd w:id="42"/>
+    </w:p>
+    <w:p>
+      <w:pPr>
+        <w:spacing w:after="120" w:line="240" w:lineRule="auto"/>
+        <w:rPr>
+          <w:rFonts w:ascii="Arial" w:hAnsi="Arial" w:cs="Arial"/>
+        </w:rPr>
+      </w:pPr>
+    </w:p>
+    <w:p>
+      <w:pPr>
+        <w:pStyle w:val="Heading2"/>
+      </w:pPr>
+      <w:bookmarkStart w:id="43" w:name="_Toc471169638"/>
+      <w:r>
+        <w:t>Bitmap</w:t>
+      </w:r>
       <w:bookmarkEnd w:id="43"/>
-    </w:p>
-    <w:p>
-      <w:pPr>
-        <w:spacing w:after="120" w:line="240" w:lineRule="auto"/>
-        <w:rPr>
-          <w:rFonts w:ascii="Arial" w:hAnsi="Arial" w:cs="Arial"/>
-        </w:rPr>
-      </w:pPr>
-    </w:p>
-    <w:p>
-      <w:pPr>
-        <w:pStyle w:val="Heading2"/>
-      </w:pPr>
-      <w:bookmarkStart w:id="44" w:name="_Toc471169638"/>
-      <w:r>
-        <w:t>Bitmap</w:t>
-      </w:r>
-      <w:bookmarkEnd w:id="44"/>
     </w:p>
     <w:p>
       <w:r>
@@ -9529,11 +9864,11 @@
       <w:pPr>
         <w:pStyle w:val="Heading2"/>
       </w:pPr>
-      <w:bookmarkStart w:id="45" w:name="_Toc471169639"/>
+      <w:bookmarkStart w:id="44" w:name="_Toc471169639"/>
       <w:r>
         <w:t>BMPsHolder</w:t>
       </w:r>
-      <w:bookmarkEnd w:id="45"/>
+      <w:bookmarkEnd w:id="44"/>
     </w:p>
     <w:p>
       <w:r>
@@ -9570,8 +9905,16 @@
         <w:rPr>
           <w:i/>
         </w:rPr>
-        <w:t>struct BMPsHolder_t</w:t>
-      </w:r>
+        <w:t>struct BMPsHolder_</w:t>
+      </w:r>
+      <w:proofErr w:type="gramStart"/>
+      <w:r>
+        <w:rPr>
+          <w:i/>
+        </w:rPr>
+        <w:t>t</w:t>
+      </w:r>
+      <w:proofErr w:type="gramEnd"/>
       <w:r>
         <w:rPr>
           <w:i/>
@@ -9603,7 +9946,15 @@
         <w:t>path</w:t>
       </w:r>
       <w:r>
-        <w:t xml:space="preserve"> comum, para facilitar o carregamento das imagens correspondentes a animações, e fontes de números. Por exemplo, as imagens da explosão animada diferem apenas nos últimos dois caracteres (.../res/Explosion/00.bmp, ..01.bmp, ...02.bmp, etc.).</w:t>
+        <w:t xml:space="preserve"> comum, para facilitar o carregamento das imagens correspondentes a animações, e fontes de números. Por exemplo, as imagens da explosão animada diferem apenas nos últimos dois caracteres (</w:t>
+      </w:r>
+      <w:proofErr w:type="gramStart"/>
+      <w:r>
+        <w:t>.../res/Explosion/00.bmp, ..</w:t>
+      </w:r>
+      <w:proofErr w:type="gramEnd"/>
+      <w:r>
+        <w:t>01.bmp, ...02.bmp, etc.).</w:t>
       </w:r>
     </w:p>
     <w:p>
@@ -9686,11 +10037,11 @@
       <w:pPr>
         <w:pStyle w:val="Heading2"/>
       </w:pPr>
-      <w:bookmarkStart w:id="46" w:name="_Toc471169640"/>
+      <w:bookmarkStart w:id="45" w:name="_Toc471169640"/>
       <w:r>
         <w:t>Communication</w:t>
       </w:r>
-      <w:bookmarkEnd w:id="46"/>
+      <w:bookmarkEnd w:id="45"/>
     </w:p>
     <w:p>
       <w:r>
@@ -9710,8 +10061,16 @@
         <w:rPr>
           <w:i/>
         </w:rPr>
-        <w:t>enum serial_state_t</w:t>
-      </w:r>
+        <w:t>enum serial_state_</w:t>
+      </w:r>
+      <w:proofErr w:type="gramStart"/>
+      <w:r>
+        <w:rPr>
+          <w:i/>
+        </w:rPr>
+        <w:t>t</w:t>
+      </w:r>
+      <w:proofErr w:type="gramEnd"/>
       <w:r>
         <w:t xml:space="preserve"> para facilitar a implementação de uma máquina de estados, usada no referido modo multijogador.</w:t>
       </w:r>
@@ -9733,11 +10092,11 @@
       <w:pPr>
         <w:pStyle w:val="Heading2"/>
       </w:pPr>
-      <w:bookmarkStart w:id="47" w:name="_Toc471169641"/>
+      <w:bookmarkStart w:id="46" w:name="_Toc471169641"/>
       <w:r>
         <w:t>GVector</w:t>
       </w:r>
-      <w:bookmarkEnd w:id="47"/>
+      <w:bookmarkEnd w:id="46"/>
     </w:p>
     <w:p>
       <w:r>
@@ -9867,11 +10226,11 @@
       <w:pPr>
         <w:pStyle w:val="Heading2"/>
       </w:pPr>
-      <w:bookmarkStart w:id="48" w:name="_Toc471169642"/>
+      <w:bookmarkStart w:id="47" w:name="_Toc471169642"/>
       <w:r>
         <w:t>Highscores</w:t>
       </w:r>
-      <w:bookmarkEnd w:id="48"/>
+      <w:bookmarkEnd w:id="47"/>
     </w:p>
     <w:p>
       <w:r>
@@ -9922,14 +10281,14 @@
       <w:pPr>
         <w:pStyle w:val="Heading2"/>
       </w:pPr>
-      <w:bookmarkStart w:id="49" w:name="_Toc471169643"/>
+      <w:bookmarkStart w:id="48" w:name="_Toc471169643"/>
       <w:r>
         <w:t>i</w:t>
       </w:r>
       <w:r>
         <w:t>8042</w:t>
       </w:r>
-      <w:bookmarkEnd w:id="49"/>
+      <w:bookmarkEnd w:id="48"/>
     </w:p>
     <w:p>
       <w:r>
@@ -9965,14 +10324,14 @@
       <w:pPr>
         <w:pStyle w:val="Heading2"/>
       </w:pPr>
-      <w:bookmarkStart w:id="50" w:name="_Toc471169644"/>
+      <w:bookmarkStart w:id="49" w:name="_Toc471169644"/>
       <w:r>
         <w:t>i</w:t>
       </w:r>
       <w:r>
         <w:t>8254</w:t>
       </w:r>
-      <w:bookmarkEnd w:id="50"/>
+      <w:bookmarkEnd w:id="49"/>
     </w:p>
     <w:p>
       <w:r>
@@ -10011,11 +10370,11 @@
       <w:pPr>
         <w:pStyle w:val="Heading2"/>
       </w:pPr>
-      <w:bookmarkStart w:id="51" w:name="_Toc471169645"/>
+      <w:bookmarkStart w:id="50" w:name="_Toc471169645"/>
       <w:r>
         <w:t>Input</w:t>
       </w:r>
-      <w:bookmarkEnd w:id="51"/>
+      <w:bookmarkEnd w:id="50"/>
     </w:p>
     <w:p>
       <w:r>
@@ -10082,14 +10441,14 @@
       <w:pPr>
         <w:pStyle w:val="Heading2"/>
       </w:pPr>
-      <w:bookmarkStart w:id="52" w:name="_Toc471169646"/>
+      <w:bookmarkStart w:id="51" w:name="_Toc471169646"/>
       <w:r>
         <w:t>k</w:t>
       </w:r>
       <w:r>
         <w:t>eyboard</w:t>
       </w:r>
-      <w:bookmarkEnd w:id="52"/>
+      <w:bookmarkEnd w:id="51"/>
     </w:p>
     <w:p>
       <w:r>
@@ -10125,14 +10484,14 @@
       <w:pPr>
         <w:pStyle w:val="Heading2"/>
       </w:pPr>
-      <w:bookmarkStart w:id="53" w:name="_Toc471169647"/>
+      <w:bookmarkStart w:id="52" w:name="_Toc471169647"/>
       <w:r>
         <w:t>m</w:t>
       </w:r>
       <w:r>
         <w:t>ain</w:t>
       </w:r>
-      <w:bookmarkEnd w:id="53"/>
+      <w:bookmarkEnd w:id="52"/>
     </w:p>
     <w:p>
       <w:r>
@@ -10188,16 +10547,16 @@
         <w:t>.</w:t>
       </w:r>
     </w:p>
-    <w:p/>
     <w:p>
       <w:pPr>
         <w:pStyle w:val="Heading2"/>
       </w:pPr>
-      <w:bookmarkStart w:id="54" w:name="_Toc471169648"/>
-      <w:r>
+      <w:bookmarkStart w:id="53" w:name="_Toc471169648"/>
+      <w:r>
+        <w:lastRenderedPageBreak/>
         <w:t>Missile</w:t>
       </w:r>
-      <w:bookmarkEnd w:id="54"/>
+      <w:bookmarkEnd w:id="53"/>
     </w:p>
     <w:p>
       <w:r>
@@ -10242,14 +10601,14 @@
       <w:pPr>
         <w:pStyle w:val="Heading2"/>
       </w:pPr>
-      <w:bookmarkStart w:id="55" w:name="_Toc471169649"/>
+      <w:bookmarkStart w:id="54" w:name="_Toc471169649"/>
       <w:r>
         <w:t>m</w:t>
       </w:r>
       <w:r>
         <w:t>ouse</w:t>
       </w:r>
-      <w:bookmarkEnd w:id="55"/>
+      <w:bookmarkEnd w:id="54"/>
     </w:p>
     <w:p>
       <w:r>
@@ -10257,18 +10616,19 @@
         <w:t>Contém o conjunto de funções essenciais para o funcionamento do rato. Código desenvolvido aquando do laboratório 4.</w:t>
       </w:r>
     </w:p>
+    <w:p/>
     <w:p>
       <w:pPr>
         <w:pStyle w:val="Heading2"/>
       </w:pPr>
-      <w:bookmarkStart w:id="56" w:name="_Toc471169650"/>
+      <w:bookmarkStart w:id="55" w:name="_Toc471169650"/>
       <w:r>
         <w:t>p</w:t>
       </w:r>
       <w:r>
         <w:t>lanetary</w:t>
       </w:r>
-      <w:bookmarkEnd w:id="56"/>
+      <w:bookmarkEnd w:id="55"/>
     </w:p>
     <w:p>
       <w:r>
@@ -10281,6 +10641,7 @@
         <w:tab/>
         <w:t xml:space="preserve">Criaram-se as </w:t>
       </w:r>
+      <w:proofErr w:type="gramStart"/>
       <w:r>
         <w:rPr>
           <w:i/>
@@ -10294,7 +10655,14 @@
         <w:rPr>
           <w:i/>
         </w:rPr>
-        <w:t>Game_t</w:t>
+        <w:t>Game</w:t>
+      </w:r>
+      <w:proofErr w:type="gramEnd"/>
+      <w:r>
+        <w:rPr>
+          <w:i/>
+        </w:rPr>
+        <w:t>_t</w:t>
       </w:r>
       <w:r>
         <w:t xml:space="preserve"> e </w:t>
@@ -10421,14 +10789,14 @@
       <w:pPr>
         <w:pStyle w:val="Heading2"/>
       </w:pPr>
-      <w:bookmarkStart w:id="57" w:name="_Toc471169651"/>
+      <w:bookmarkStart w:id="56" w:name="_Toc471169651"/>
       <w:r>
         <w:t>r</w:t>
       </w:r>
       <w:r>
         <w:t>tc_asm</w:t>
       </w:r>
-      <w:bookmarkEnd w:id="57"/>
+      <w:bookmarkEnd w:id="56"/>
     </w:p>
     <w:p>
       <w:r>
@@ -10516,11 +10884,11 @@
       <w:pPr>
         <w:pStyle w:val="Heading2"/>
       </w:pPr>
-      <w:bookmarkStart w:id="58" w:name="_Toc471169652"/>
+      <w:bookmarkStart w:id="57" w:name="_Toc471169652"/>
       <w:r>
         <w:t>RTC</w:t>
       </w:r>
-      <w:bookmarkEnd w:id="58"/>
+      <w:bookmarkEnd w:id="57"/>
     </w:p>
     <w:p>
       <w:r>
@@ -10560,7 +10928,10 @@
         <w:t>%.</w:t>
       </w:r>
     </w:p>
-    <w:p/>
+    <w:p>
+      <w:bookmarkStart w:id="58" w:name="_GoBack"/>
+      <w:bookmarkEnd w:id="58"/>
+    </w:p>
     <w:p>
       <w:pPr>
         <w:pStyle w:val="Heading2"/>
@@ -10610,7 +10981,6 @@
         <w:t>%.</w:t>
       </w:r>
     </w:p>
-    <w:p/>
     <w:p/>
     <w:p>
       <w:pPr>
@@ -11223,7 +11593,15 @@
         <w:t>assistido</w:t>
       </w:r>
       <w:r>
-        <w:t xml:space="preserve">. No entanto, a exigência porque é pautada torna-a desafiante mas recompensadora. </w:t>
+        <w:t xml:space="preserve">. No entanto, a exigência porque é pautada torna-a </w:t>
+      </w:r>
+      <w:proofErr w:type="gramStart"/>
+      <w:r>
+        <w:t>desafiante</w:t>
+      </w:r>
+      <w:proofErr w:type="gramEnd"/>
+      <w:r>
+        <w:t xml:space="preserve"> mas recompensadora. </w:t>
       </w:r>
     </w:p>
     <w:p>
@@ -11526,7 +11904,7 @@
           <w:rPr>
             <w:noProof/>
           </w:rPr>
-          <w:t>3</w:t>
+          <w:t>22</w:t>
         </w:r>
         <w:r>
           <w:fldChar w:fldCharType="end"/>
@@ -15307,7 +15685,7 @@
 </file>
 
 <file path=customXml/itemProps1.xml><?xml version="1.0" encoding="utf-8"?>
-<ds:datastoreItem xmlns:ds="http://schemas.openxmlformats.org/officeDocument/2006/customXml" ds:itemID="{75002016-6FC0-554A-A482-8BC40C5BBFEF}">
+<ds:datastoreItem xmlns:ds="http://schemas.openxmlformats.org/officeDocument/2006/customXml" ds:itemID="{83E51BEF-E18D-0B4F-98BE-F4950FEFC68F}">
   <ds:schemaRefs>
     <ds:schemaRef ds:uri="http://schemas.openxmlformats.org/officeDocument/2006/bibliography"/>
   </ds:schemaRefs>

</xml_diff>

<commit_message>
|**| FINAL COMMIT |**|
</commit_message>
<xml_diff>
--- a/proj/doc/LCOM-Final-Report.docx
+++ b/proj/doc/LCOM-Final-Report.docx
@@ -177,21 +177,12 @@
           <w:b/>
         </w:rPr>
       </w:pPr>
-      <w:proofErr w:type="gramStart"/>
       <w:r>
         <w:rPr>
           <w:rFonts w:ascii="Arial" w:hAnsi="Arial" w:cs="Arial"/>
           <w:b/>
         </w:rPr>
-        <w:t>Mestrado Integrado</w:t>
-      </w:r>
-      <w:proofErr w:type="gramEnd"/>
-      <w:r>
-        <w:rPr>
-          <w:rFonts w:ascii="Arial" w:hAnsi="Arial" w:cs="Arial"/>
-          <w:b/>
-        </w:rPr>
-        <w:t xml:space="preserve"> em Engenharia Informática e Computação</w:t>
+        <w:t>Mestrado Integrado em Engenharia Informática e Computação</w:t>
       </w:r>
     </w:p>
     <w:p>
@@ -5601,27 +5592,14 @@
       <w:r>
         <w:t xml:space="preserve">Figura </w:t>
       </w:r>
-      <w:r>
-        <w:fldChar w:fldCharType="begin"/>
-      </w:r>
-      <w:r>
-        <w:instrText xml:space="preserve"> SEQ Figura \* ARABIC </w:instrText>
-      </w:r>
-      <w:r>
-        <w:fldChar w:fldCharType="separate"/>
-      </w:r>
-      <w:r>
-        <w:rPr>
-          <w:noProof/>
-        </w:rPr>
-        <w:t>1</w:t>
-      </w:r>
-      <w:r>
-        <w:rPr>
-          <w:noProof/>
-        </w:rPr>
-        <w:fldChar w:fldCharType="end"/>
-      </w:r>
+      <w:fldSimple w:instr=" SEQ Figura \* ARABIC ">
+        <w:r>
+          <w:rPr>
+            <w:noProof/>
+          </w:rPr>
+          <w:t>1</w:t>
+        </w:r>
+      </w:fldSimple>
       <w:r>
         <w:t xml:space="preserve"> - menu i</w:t>
       </w:r>
@@ -5864,27 +5842,14 @@
                             <w:r>
                               <w:t xml:space="preserve">Figura </w:t>
                             </w:r>
-                            <w:r>
-                              <w:fldChar w:fldCharType="begin"/>
-                            </w:r>
-                            <w:r>
-                              <w:instrText xml:space="preserve"> SEQ Figura \* ARABIC </w:instrText>
-                            </w:r>
-                            <w:r>
-                              <w:fldChar w:fldCharType="separate"/>
-                            </w:r>
-                            <w:r>
-                              <w:rPr>
-                                <w:noProof/>
-                              </w:rPr>
-                              <w:t>2</w:t>
-                            </w:r>
-                            <w:r>
-                              <w:rPr>
-                                <w:noProof/>
-                              </w:rPr>
-                              <w:fldChar w:fldCharType="end"/>
-                            </w:r>
+                            <w:fldSimple w:instr=" SEQ Figura \* ARABIC ">
+                              <w:r>
+                                <w:rPr>
+                                  <w:noProof/>
+                                </w:rPr>
+                                <w:t>2</w:t>
+                              </w:r>
+                            </w:fldSimple>
                             <w:r>
                               <w:t xml:space="preserve"> - botão "singleplayer"</w:t>
                             </w:r>
@@ -5935,27 +5900,14 @@
                       <w:r>
                         <w:t xml:space="preserve">Figura </w:t>
                       </w:r>
-                      <w:r>
-                        <w:fldChar w:fldCharType="begin"/>
-                      </w:r>
-                      <w:r>
-                        <w:instrText xml:space="preserve"> SEQ Figura \* ARABIC </w:instrText>
-                      </w:r>
-                      <w:r>
-                        <w:fldChar w:fldCharType="separate"/>
-                      </w:r>
-                      <w:r>
-                        <w:rPr>
-                          <w:noProof/>
-                        </w:rPr>
-                        <w:t>2</w:t>
-                      </w:r>
-                      <w:r>
-                        <w:rPr>
-                          <w:noProof/>
-                        </w:rPr>
-                        <w:fldChar w:fldCharType="end"/>
-                      </w:r>
+                      <w:fldSimple w:instr=" SEQ Figura \* ARABIC ">
+                        <w:r>
+                          <w:rPr>
+                            <w:noProof/>
+                          </w:rPr>
+                          <w:t>2</w:t>
+                        </w:r>
+                      </w:fldSimple>
                       <w:r>
                         <w:t xml:space="preserve"> - botão "singleplayer"</w:t>
                       </w:r>
@@ -6057,27 +6009,14 @@
                             <w:r>
                               <w:t xml:space="preserve">Figura </w:t>
                             </w:r>
-                            <w:r>
-                              <w:fldChar w:fldCharType="begin"/>
-                            </w:r>
-                            <w:r>
-                              <w:instrText xml:space="preserve"> SEQ Figura \* ARABIC </w:instrText>
-                            </w:r>
-                            <w:r>
-                              <w:fldChar w:fldCharType="separate"/>
-                            </w:r>
-                            <w:r>
-                              <w:rPr>
-                                <w:noProof/>
-                              </w:rPr>
-                              <w:t>3</w:t>
-                            </w:r>
-                            <w:r>
-                              <w:rPr>
-                                <w:noProof/>
-                              </w:rPr>
-                              <w:fldChar w:fldCharType="end"/>
-                            </w:r>
+                            <w:fldSimple w:instr=" SEQ Figura \* ARABIC ">
+                              <w:r>
+                                <w:rPr>
+                                  <w:noProof/>
+                                </w:rPr>
+                                <w:t>3</w:t>
+                              </w:r>
+                            </w:fldSimple>
                             <w:r>
                               <w:t xml:space="preserve"> - botão "multiplayer" normal / selecionado</w:t>
                             </w:r>
@@ -6118,27 +6057,14 @@
                       <w:r>
                         <w:t xml:space="preserve">Figura </w:t>
                       </w:r>
-                      <w:r>
-                        <w:fldChar w:fldCharType="begin"/>
-                      </w:r>
-                      <w:r>
-                        <w:instrText xml:space="preserve"> SEQ Figura \* ARABIC </w:instrText>
-                      </w:r>
-                      <w:r>
-                        <w:fldChar w:fldCharType="separate"/>
-                      </w:r>
-                      <w:r>
-                        <w:rPr>
-                          <w:noProof/>
-                        </w:rPr>
-                        <w:t>3</w:t>
-                      </w:r>
-                      <w:r>
-                        <w:rPr>
-                          <w:noProof/>
-                        </w:rPr>
-                        <w:fldChar w:fldCharType="end"/>
-                      </w:r>
+                      <w:fldSimple w:instr=" SEQ Figura \* ARABIC ">
+                        <w:r>
+                          <w:rPr>
+                            <w:noProof/>
+                          </w:rPr>
+                          <w:t>3</w:t>
+                        </w:r>
+                      </w:fldSimple>
                       <w:r>
                         <w:t xml:space="preserve"> - botão "multiplayer" normal / selecionado</w:t>
                       </w:r>
@@ -6358,27 +6284,14 @@
                             <w:r>
                               <w:t xml:space="preserve">Figura </w:t>
                             </w:r>
-                            <w:r>
-                              <w:fldChar w:fldCharType="begin"/>
-                            </w:r>
-                            <w:r>
-                              <w:instrText xml:space="preserve"> SEQ Figura \* ARABIC </w:instrText>
-                            </w:r>
-                            <w:r>
-                              <w:fldChar w:fldCharType="separate"/>
-                            </w:r>
-                            <w:r>
-                              <w:rPr>
-                                <w:noProof/>
-                              </w:rPr>
-                              <w:t>4</w:t>
-                            </w:r>
-                            <w:r>
-                              <w:rPr>
-                                <w:noProof/>
-                              </w:rPr>
-                              <w:fldChar w:fldCharType="end"/>
-                            </w:r>
+                            <w:fldSimple w:instr=" SEQ Figura \* ARABIC ">
+                              <w:r>
+                                <w:rPr>
+                                  <w:noProof/>
+                                </w:rPr>
+                                <w:t>4</w:t>
+                              </w:r>
+                            </w:fldSimple>
                             <w:r>
                               <w:t xml:space="preserve"> - botão "highscores" normal / selecionado</w:t>
                             </w:r>
@@ -6419,27 +6332,14 @@
                       <w:r>
                         <w:t xml:space="preserve">Figura </w:t>
                       </w:r>
-                      <w:r>
-                        <w:fldChar w:fldCharType="begin"/>
-                      </w:r>
-                      <w:r>
-                        <w:instrText xml:space="preserve"> SEQ Figura \* ARABIC </w:instrText>
-                      </w:r>
-                      <w:r>
-                        <w:fldChar w:fldCharType="separate"/>
-                      </w:r>
-                      <w:r>
-                        <w:rPr>
-                          <w:noProof/>
-                        </w:rPr>
-                        <w:t>4</w:t>
-                      </w:r>
-                      <w:r>
-                        <w:rPr>
-                          <w:noProof/>
-                        </w:rPr>
-                        <w:fldChar w:fldCharType="end"/>
-                      </w:r>
+                      <w:fldSimple w:instr=" SEQ Figura \* ARABIC ">
+                        <w:r>
+                          <w:rPr>
+                            <w:noProof/>
+                          </w:rPr>
+                          <w:t>4</w:t>
+                        </w:r>
+                      </w:fldSimple>
                       <w:r>
                         <w:t xml:space="preserve"> - botão "highscores" normal / selecionado</w:t>
                       </w:r>
@@ -6760,27 +6660,14 @@
                             <w:r>
                               <w:t xml:space="preserve">Figura </w:t>
                             </w:r>
-                            <w:r>
-                              <w:fldChar w:fldCharType="begin"/>
-                            </w:r>
-                            <w:r>
-                              <w:instrText xml:space="preserve"> SEQ Figura \* ARABIC </w:instrText>
-                            </w:r>
-                            <w:r>
-                              <w:fldChar w:fldCharType="separate"/>
-                            </w:r>
-                            <w:r>
-                              <w:rPr>
-                                <w:noProof/>
-                              </w:rPr>
-                              <w:t>5</w:t>
-                            </w:r>
-                            <w:r>
-                              <w:rPr>
-                                <w:noProof/>
-                              </w:rPr>
-                              <w:fldChar w:fldCharType="end"/>
-                            </w:r>
+                            <w:fldSimple w:instr=" SEQ Figura \* ARABIC ">
+                              <w:r>
+                                <w:rPr>
+                                  <w:noProof/>
+                                </w:rPr>
+                                <w:t>5</w:t>
+                              </w:r>
+                            </w:fldSimple>
                             <w:r>
                               <w:t xml:space="preserve"> - botão "X"</w:t>
                             </w:r>
@@ -6821,27 +6708,14 @@
                       <w:r>
                         <w:t xml:space="preserve">Figura </w:t>
                       </w:r>
-                      <w:r>
-                        <w:fldChar w:fldCharType="begin"/>
-                      </w:r>
-                      <w:r>
-                        <w:instrText xml:space="preserve"> SEQ Figura \* ARABIC </w:instrText>
-                      </w:r>
-                      <w:r>
-                        <w:fldChar w:fldCharType="separate"/>
-                      </w:r>
-                      <w:r>
-                        <w:rPr>
-                          <w:noProof/>
-                        </w:rPr>
-                        <w:t>5</w:t>
-                      </w:r>
-                      <w:r>
-                        <w:rPr>
-                          <w:noProof/>
-                        </w:rPr>
-                        <w:fldChar w:fldCharType="end"/>
-                      </w:r>
+                      <w:fldSimple w:instr=" SEQ Figura \* ARABIC ">
+                        <w:r>
+                          <w:rPr>
+                            <w:noProof/>
+                          </w:rPr>
+                          <w:t>5</w:t>
+                        </w:r>
+                      </w:fldSimple>
                       <w:r>
                         <w:t xml:space="preserve"> - botão "X"</w:t>
                       </w:r>
@@ -6938,27 +6812,14 @@
                             <w:r>
                               <w:t xml:space="preserve">Figura </w:t>
                             </w:r>
-                            <w:r>
-                              <w:fldChar w:fldCharType="begin"/>
-                            </w:r>
-                            <w:r>
-                              <w:instrText xml:space="preserve"> SEQ Figura \* ARABIC </w:instrText>
-                            </w:r>
-                            <w:r>
-                              <w:fldChar w:fldCharType="separate"/>
-                            </w:r>
-                            <w:r>
-                              <w:rPr>
-                                <w:noProof/>
-                              </w:rPr>
-                              <w:t>6</w:t>
-                            </w:r>
-                            <w:r>
-                              <w:rPr>
-                                <w:noProof/>
-                              </w:rPr>
-                              <w:fldChar w:fldCharType="end"/>
-                            </w:r>
+                            <w:fldSimple w:instr=" SEQ Figura \* ARABIC ">
+                              <w:r>
+                                <w:rPr>
+                                  <w:noProof/>
+                                </w:rPr>
+                                <w:t>6</w:t>
+                              </w:r>
+                            </w:fldSimple>
                             <w:r>
                               <w:t xml:space="preserve"> - base destruída</w:t>
                             </w:r>
@@ -6995,27 +6856,14 @@
                       <w:r>
                         <w:t xml:space="preserve">Figura </w:t>
                       </w:r>
-                      <w:r>
-                        <w:fldChar w:fldCharType="begin"/>
-                      </w:r>
-                      <w:r>
-                        <w:instrText xml:space="preserve"> SEQ Figura \* ARABIC </w:instrText>
-                      </w:r>
-                      <w:r>
-                        <w:fldChar w:fldCharType="separate"/>
-                      </w:r>
-                      <w:r>
-                        <w:rPr>
-                          <w:noProof/>
-                        </w:rPr>
-                        <w:t>6</w:t>
-                      </w:r>
-                      <w:r>
-                        <w:rPr>
-                          <w:noProof/>
-                        </w:rPr>
-                        <w:fldChar w:fldCharType="end"/>
-                      </w:r>
+                      <w:fldSimple w:instr=" SEQ Figura \* ARABIC ">
+                        <w:r>
+                          <w:rPr>
+                            <w:noProof/>
+                          </w:rPr>
+                          <w:t>6</w:t>
+                        </w:r>
+                      </w:fldSimple>
                       <w:r>
                         <w:t xml:space="preserve"> - base destruída</w:t>
                       </w:r>
@@ -7145,27 +6993,14 @@
                             <w:r>
                               <w:t xml:space="preserve">Figura </w:t>
                             </w:r>
-                            <w:r>
-                              <w:fldChar w:fldCharType="begin"/>
-                            </w:r>
-                            <w:r>
-                              <w:instrText xml:space="preserve"> SEQ Figura \* ARABIC </w:instrText>
-                            </w:r>
-                            <w:r>
-                              <w:fldChar w:fldCharType="separate"/>
-                            </w:r>
-                            <w:r>
-                              <w:rPr>
-                                <w:noProof/>
-                              </w:rPr>
-                              <w:t>7</w:t>
-                            </w:r>
-                            <w:r>
-                              <w:rPr>
-                                <w:noProof/>
-                              </w:rPr>
-                              <w:fldChar w:fldCharType="end"/>
-                            </w:r>
+                            <w:fldSimple w:instr=" SEQ Figura \* ARABIC ">
+                              <w:r>
+                                <w:rPr>
+                                  <w:noProof/>
+                                </w:rPr>
+                                <w:t>7</w:t>
+                              </w:r>
+                            </w:fldSimple>
                             <w:r>
                               <w:t xml:space="preserve"> – decorrer de uma partida no modo singleplayer</w:t>
                             </w:r>
@@ -7202,27 +7037,14 @@
                       <w:r>
                         <w:t xml:space="preserve">Figura </w:t>
                       </w:r>
-                      <w:r>
-                        <w:fldChar w:fldCharType="begin"/>
-                      </w:r>
-                      <w:r>
-                        <w:instrText xml:space="preserve"> SEQ Figura \* ARABIC </w:instrText>
-                      </w:r>
-                      <w:r>
-                        <w:fldChar w:fldCharType="separate"/>
-                      </w:r>
-                      <w:r>
-                        <w:rPr>
-                          <w:noProof/>
-                        </w:rPr>
-                        <w:t>7</w:t>
-                      </w:r>
-                      <w:r>
-                        <w:rPr>
-                          <w:noProof/>
-                        </w:rPr>
-                        <w:fldChar w:fldCharType="end"/>
-                      </w:r>
+                      <w:fldSimple w:instr=" SEQ Figura \* ARABIC ">
+                        <w:r>
+                          <w:rPr>
+                            <w:noProof/>
+                          </w:rPr>
+                          <w:t>7</w:t>
+                        </w:r>
+                      </w:fldSimple>
                       <w:r>
                         <w:t xml:space="preserve"> – decorrer de uma partida no modo singleplayer</w:t>
                       </w:r>
@@ -7395,27 +7217,14 @@
                             <w:r>
                               <w:t xml:space="preserve">Figura </w:t>
                             </w:r>
-                            <w:r>
-                              <w:fldChar w:fldCharType="begin"/>
-                            </w:r>
-                            <w:r>
-                              <w:instrText xml:space="preserve"> SEQ Figura \* ARABIC </w:instrText>
-                            </w:r>
-                            <w:r>
-                              <w:fldChar w:fldCharType="separate"/>
-                            </w:r>
-                            <w:r>
-                              <w:rPr>
-                                <w:noProof/>
-                              </w:rPr>
-                              <w:t>8</w:t>
-                            </w:r>
-                            <w:r>
-                              <w:rPr>
-                                <w:noProof/>
-                              </w:rPr>
-                              <w:fldChar w:fldCharType="end"/>
-                            </w:r>
+                            <w:fldSimple w:instr=" SEQ Figura \* ARABIC ">
+                              <w:r>
+                                <w:rPr>
+                                  <w:noProof/>
+                                </w:rPr>
+                                <w:t>8</w:t>
+                              </w:r>
+                            </w:fldSimple>
                             <w:r>
                               <w:t xml:space="preserve"> - base deteriorada</w:t>
                             </w:r>
@@ -7452,27 +7261,14 @@
                       <w:r>
                         <w:t xml:space="preserve">Figura </w:t>
                       </w:r>
-                      <w:r>
-                        <w:fldChar w:fldCharType="begin"/>
-                      </w:r>
-                      <w:r>
-                        <w:instrText xml:space="preserve"> SEQ Figura \* ARABIC </w:instrText>
-                      </w:r>
-                      <w:r>
-                        <w:fldChar w:fldCharType="separate"/>
-                      </w:r>
-                      <w:r>
-                        <w:rPr>
-                          <w:noProof/>
-                        </w:rPr>
-                        <w:t>8</w:t>
-                      </w:r>
-                      <w:r>
-                        <w:rPr>
-                          <w:noProof/>
-                        </w:rPr>
-                        <w:fldChar w:fldCharType="end"/>
-                      </w:r>
+                      <w:fldSimple w:instr=" SEQ Figura \* ARABIC ">
+                        <w:r>
+                          <w:rPr>
+                            <w:noProof/>
+                          </w:rPr>
+                          <w:t>8</w:t>
+                        </w:r>
+                      </w:fldSimple>
                       <w:r>
                         <w:t xml:space="preserve"> - base deteriorada</w:t>
                       </w:r>
@@ -7626,27 +7422,14 @@
                             <w:r>
                               <w:t xml:space="preserve">Figura </w:t>
                             </w:r>
-                            <w:r>
-                              <w:fldChar w:fldCharType="begin"/>
-                            </w:r>
-                            <w:r>
-                              <w:instrText xml:space="preserve"> SEQ Figura \* ARABIC </w:instrText>
-                            </w:r>
-                            <w:r>
-                              <w:fldChar w:fldCharType="separate"/>
-                            </w:r>
-                            <w:r>
-                              <w:rPr>
-                                <w:noProof/>
-                              </w:rPr>
-                              <w:t>9</w:t>
-                            </w:r>
-                            <w:r>
-                              <w:rPr>
-                                <w:noProof/>
-                              </w:rPr>
-                              <w:fldChar w:fldCharType="end"/>
-                            </w:r>
+                            <w:fldSimple w:instr=" SEQ Figura \* ARABIC ">
+                              <w:r>
+                                <w:rPr>
+                                  <w:noProof/>
+                                </w:rPr>
+                                <w:t>9</w:t>
+                              </w:r>
+                            </w:fldSimple>
                             <w:r>
                               <w:t xml:space="preserve"> - base inicial</w:t>
                             </w:r>
@@ -7683,27 +7466,14 @@
                       <w:r>
                         <w:t xml:space="preserve">Figura </w:t>
                       </w:r>
-                      <w:r>
-                        <w:fldChar w:fldCharType="begin"/>
-                      </w:r>
-                      <w:r>
-                        <w:instrText xml:space="preserve"> SEQ Figura \* ARABIC </w:instrText>
-                      </w:r>
-                      <w:r>
-                        <w:fldChar w:fldCharType="separate"/>
-                      </w:r>
-                      <w:r>
-                        <w:rPr>
-                          <w:noProof/>
-                        </w:rPr>
-                        <w:t>9</w:t>
-                      </w:r>
-                      <w:r>
-                        <w:rPr>
-                          <w:noProof/>
-                        </w:rPr>
-                        <w:fldChar w:fldCharType="end"/>
-                      </w:r>
+                      <w:fldSimple w:instr=" SEQ Figura \* ARABIC ">
+                        <w:r>
+                          <w:rPr>
+                            <w:noProof/>
+                          </w:rPr>
+                          <w:t>9</w:t>
+                        </w:r>
+                      </w:fldSimple>
                       <w:r>
                         <w:t xml:space="preserve"> - base inicial</w:t>
                       </w:r>
@@ -7857,27 +7627,14 @@
                             <w:r>
                               <w:t xml:space="preserve">Figura </w:t>
                             </w:r>
-                            <w:r>
-                              <w:fldChar w:fldCharType="begin"/>
-                            </w:r>
-                            <w:r>
-                              <w:instrText xml:space="preserve"> SEQ Figura \* ARABIC </w:instrText>
-                            </w:r>
-                            <w:r>
-                              <w:fldChar w:fldCharType="separate"/>
-                            </w:r>
-                            <w:r>
-                              <w:rPr>
-                                <w:noProof/>
-                              </w:rPr>
-                              <w:t>10</w:t>
-                            </w:r>
-                            <w:r>
-                              <w:rPr>
-                                <w:noProof/>
-                              </w:rPr>
-                              <w:fldChar w:fldCharType="end"/>
-                            </w:r>
+                            <w:fldSimple w:instr=" SEQ Figura \* ARABIC ">
+                              <w:r>
+                                <w:rPr>
+                                  <w:noProof/>
+                                </w:rPr>
+                                <w:t>10</w:t>
+                              </w:r>
+                            </w:fldSimple>
                             <w:r>
                               <w:t xml:space="preserve"> - excerto da "spritesheet" da explosão</w:t>
                             </w:r>
@@ -7914,27 +7671,14 @@
                       <w:r>
                         <w:t xml:space="preserve">Figura </w:t>
                       </w:r>
-                      <w:r>
-                        <w:fldChar w:fldCharType="begin"/>
-                      </w:r>
-                      <w:r>
-                        <w:instrText xml:space="preserve"> SEQ Figura \* ARABIC </w:instrText>
-                      </w:r>
-                      <w:r>
-                        <w:fldChar w:fldCharType="separate"/>
-                      </w:r>
-                      <w:r>
-                        <w:rPr>
-                          <w:noProof/>
-                        </w:rPr>
-                        <w:t>10</w:t>
-                      </w:r>
-                      <w:r>
-                        <w:rPr>
-                          <w:noProof/>
-                        </w:rPr>
-                        <w:fldChar w:fldCharType="end"/>
-                      </w:r>
+                      <w:fldSimple w:instr=" SEQ Figura \* ARABIC ">
+                        <w:r>
+                          <w:rPr>
+                            <w:noProof/>
+                          </w:rPr>
+                          <w:t>10</w:t>
+                        </w:r>
+                      </w:fldSimple>
                       <w:r>
                         <w:t xml:space="preserve"> - excerto da "spritesheet" da explosão</w:t>
                       </w:r>
@@ -8061,27 +7805,14 @@
                             <w:r>
                               <w:t xml:space="preserve">Figura </w:t>
                             </w:r>
-                            <w:r>
-                              <w:fldChar w:fldCharType="begin"/>
-                            </w:r>
-                            <w:r>
-                              <w:instrText xml:space="preserve"> SEQ Figura \* ARABIC </w:instrText>
-                            </w:r>
-                            <w:r>
-                              <w:fldChar w:fldCharType="separate"/>
-                            </w:r>
-                            <w:r>
-                              <w:rPr>
-                                <w:noProof/>
-                              </w:rPr>
-                              <w:t>11</w:t>
-                            </w:r>
-                            <w:r>
-                              <w:rPr>
-                                <w:noProof/>
-                              </w:rPr>
-                              <w:fldChar w:fldCharType="end"/>
-                            </w:r>
+                            <w:fldSimple w:instr=" SEQ Figura \* ARABIC ">
+                              <w:r>
+                                <w:rPr>
+                                  <w:noProof/>
+                                </w:rPr>
+                                <w:t>11</w:t>
+                              </w:r>
+                            </w:fldSimple>
                             <w:r>
                               <w:t xml:space="preserve"> - "score"</w:t>
                             </w:r>
@@ -8121,27 +7852,14 @@
                       <w:r>
                         <w:t xml:space="preserve">Figura </w:t>
                       </w:r>
-                      <w:r>
-                        <w:fldChar w:fldCharType="begin"/>
-                      </w:r>
-                      <w:r>
-                        <w:instrText xml:space="preserve"> SEQ Figura \* ARABIC </w:instrText>
-                      </w:r>
-                      <w:r>
-                        <w:fldChar w:fldCharType="separate"/>
-                      </w:r>
-                      <w:r>
-                        <w:rPr>
-                          <w:noProof/>
-                        </w:rPr>
-                        <w:t>11</w:t>
-                      </w:r>
-                      <w:r>
-                        <w:rPr>
-                          <w:noProof/>
-                        </w:rPr>
-                        <w:fldChar w:fldCharType="end"/>
-                      </w:r>
+                      <w:fldSimple w:instr=" SEQ Figura \* ARABIC ">
+                        <w:r>
+                          <w:rPr>
+                            <w:noProof/>
+                          </w:rPr>
+                          <w:t>11</w:t>
+                        </w:r>
+                      </w:fldSimple>
                       <w:r>
                         <w:t xml:space="preserve"> - "score"</w:t>
                       </w:r>
@@ -8228,15 +7946,7 @@
     <w:p>
       <w:r>
         <w:tab/>
-        <w:t xml:space="preserve">Achamos oportuno também referir que a dificuldade do jogo aumenta com o tempo, sendo o intervalo entre ataques </w:t>
-      </w:r>
-      <w:proofErr w:type="gramStart"/>
-      <w:r>
-        <w:t>inimigos modulado</w:t>
-      </w:r>
-      <w:proofErr w:type="gramEnd"/>
-      <w:r>
-        <w:t xml:space="preserve"> por uma função matemática estritamente decrescente.</w:t>
+        <w:t>Achamos oportuno também referir que a dificuldade do jogo aumenta com o tempo, sendo o intervalo entre ataques inimigos modulado por uma função matemática estritamente decrescente.</w:t>
       </w:r>
     </w:p>
     <w:p>
@@ -8358,27 +8068,14 @@
       <w:r>
         <w:t xml:space="preserve">Figura </w:t>
       </w:r>
-      <w:r>
-        <w:fldChar w:fldCharType="begin"/>
-      </w:r>
-      <w:r>
-        <w:instrText xml:space="preserve"> SEQ Figura \* ARABIC </w:instrText>
-      </w:r>
-      <w:r>
-        <w:fldChar w:fldCharType="separate"/>
-      </w:r>
-      <w:r>
-        <w:rPr>
-          <w:noProof/>
-        </w:rPr>
-        <w:t>12</w:t>
-      </w:r>
-      <w:r>
-        <w:rPr>
-          <w:noProof/>
-        </w:rPr>
-        <w:fldChar w:fldCharType="end"/>
-      </w:r>
+      <w:fldSimple w:instr=" SEQ Figura \* ARABIC ">
+        <w:r>
+          <w:rPr>
+            <w:noProof/>
+          </w:rPr>
+          <w:t>12</w:t>
+        </w:r>
+      </w:fldSimple>
       <w:r>
         <w:t xml:space="preserve"> - modo multiplayer - à espera de outro jogador</w:t>
       </w:r>
@@ -8513,27 +8210,14 @@
       <w:r>
         <w:t xml:space="preserve">Figura </w:t>
       </w:r>
-      <w:r>
-        <w:fldChar w:fldCharType="begin"/>
-      </w:r>
-      <w:r>
-        <w:instrText xml:space="preserve"> SEQ Figura \* ARABIC </w:instrText>
-      </w:r>
-      <w:r>
-        <w:fldChar w:fldCharType="separate"/>
-      </w:r>
-      <w:r>
-        <w:rPr>
-          <w:noProof/>
-        </w:rPr>
-        <w:t>13</w:t>
-      </w:r>
-      <w:r>
-        <w:rPr>
-          <w:noProof/>
-        </w:rPr>
-        <w:fldChar w:fldCharType="end"/>
-      </w:r>
+      <w:fldSimple w:instr=" SEQ Figura \* ARABIC ">
+        <w:r>
+          <w:rPr>
+            <w:noProof/>
+          </w:rPr>
+          <w:t>13</w:t>
+        </w:r>
+      </w:fldSimple>
       <w:r>
         <w:t xml:space="preserve"> - animação de final de jogo</w:t>
       </w:r>
@@ -8690,27 +8374,14 @@
       <w:r>
         <w:t xml:space="preserve">Figura </w:t>
       </w:r>
-      <w:r>
-        <w:fldChar w:fldCharType="begin"/>
-      </w:r>
-      <w:r>
-        <w:instrText xml:space="preserve"> SEQ Figura \* ARABIC </w:instrText>
-      </w:r>
-      <w:r>
-        <w:fldChar w:fldCharType="separate"/>
-      </w:r>
-      <w:r>
-        <w:rPr>
-          <w:noProof/>
-        </w:rPr>
-        <w:t>14</w:t>
-      </w:r>
-      <w:r>
-        <w:rPr>
-          <w:noProof/>
-        </w:rPr>
-        <w:fldChar w:fldCharType="end"/>
-      </w:r>
+      <w:fldSimple w:instr=" SEQ Figura \* ARABIC ">
+        <w:r>
+          <w:rPr>
+            <w:noProof/>
+          </w:rPr>
+          <w:t>14</w:t>
+        </w:r>
+      </w:fldSimple>
       <w:r>
         <w:t xml:space="preserve"> - highscores</w:t>
       </w:r>
@@ -9697,19 +9368,11 @@
       <w:r>
         <w:t xml:space="preserve"> Para facilitar este processo criamos também a </w:t>
       </w:r>
-      <w:proofErr w:type="gramStart"/>
       <w:r>
         <w:rPr>
           <w:i/>
         </w:rPr>
-        <w:t>struct Date</w:t>
-      </w:r>
-      <w:proofErr w:type="gramEnd"/>
-      <w:r>
-        <w:rPr>
-          <w:i/>
-        </w:rPr>
-        <w:t>_t</w:t>
+        <w:t>struct Date_t</w:t>
       </w:r>
       <w:r>
         <w:t>, que encapsula os dados de um ponto temporal (hora, minutos, dia, mê</w:t>
@@ -9766,6 +9429,11 @@
       <w:r>
         <w:t>, no entanto este modo de jogo ficou apenas parcialmente implementado, não tendo sido possível uma implementação completa a tempo da entrega</w:t>
       </w:r>
+      <w:r>
+        <w:t>.</w:t>
+      </w:r>
+      <w:bookmarkStart w:id="42" w:name="_GoBack"/>
+      <w:bookmarkEnd w:id="42"/>
     </w:p>
     <w:p>
       <w:r>
@@ -9776,7 +9444,7 @@
       <w:pPr>
         <w:pStyle w:val="Heading1"/>
       </w:pPr>
-      <w:bookmarkStart w:id="42" w:name="_Toc471169637"/>
+      <w:bookmarkStart w:id="43" w:name="_Toc471169637"/>
       <w:r>
         <w:lastRenderedPageBreak/>
         <w:t xml:space="preserve">Organização e </w:t>
@@ -9790,7 +9458,7 @@
       <w:r>
         <w:t xml:space="preserve"> código</w:t>
       </w:r>
-      <w:bookmarkEnd w:id="42"/>
+      <w:bookmarkEnd w:id="43"/>
     </w:p>
     <w:p>
       <w:pPr>
@@ -9804,11 +9472,11 @@
       <w:pPr>
         <w:pStyle w:val="Heading2"/>
       </w:pPr>
-      <w:bookmarkStart w:id="43" w:name="_Toc471169638"/>
+      <w:bookmarkStart w:id="44" w:name="_Toc471169638"/>
       <w:r>
         <w:t>Bitmap</w:t>
       </w:r>
-      <w:bookmarkEnd w:id="43"/>
+      <w:bookmarkEnd w:id="44"/>
     </w:p>
     <w:p>
       <w:r>
@@ -9864,11 +9532,11 @@
       <w:pPr>
         <w:pStyle w:val="Heading2"/>
       </w:pPr>
-      <w:bookmarkStart w:id="44" w:name="_Toc471169639"/>
+      <w:bookmarkStart w:id="45" w:name="_Toc471169639"/>
       <w:r>
         <w:t>BMPsHolder</w:t>
       </w:r>
-      <w:bookmarkEnd w:id="44"/>
+      <w:bookmarkEnd w:id="45"/>
     </w:p>
     <w:p>
       <w:r>
@@ -9905,16 +9573,8 @@
         <w:rPr>
           <w:i/>
         </w:rPr>
-        <w:t>struct BMPsHolder_</w:t>
-      </w:r>
-      <w:proofErr w:type="gramStart"/>
-      <w:r>
-        <w:rPr>
-          <w:i/>
-        </w:rPr>
-        <w:t>t</w:t>
-      </w:r>
-      <w:proofErr w:type="gramEnd"/>
+        <w:t>struct BMPsHolder_t</w:t>
+      </w:r>
       <w:r>
         <w:rPr>
           <w:i/>
@@ -9946,15 +9606,7 @@
         <w:t>path</w:t>
       </w:r>
       <w:r>
-        <w:t xml:space="preserve"> comum, para facilitar o carregamento das imagens correspondentes a animações, e fontes de números. Por exemplo, as imagens da explosão animada diferem apenas nos últimos dois caracteres (</w:t>
-      </w:r>
-      <w:proofErr w:type="gramStart"/>
-      <w:r>
-        <w:t>.../res/Explosion/00.bmp, ..</w:t>
-      </w:r>
-      <w:proofErr w:type="gramEnd"/>
-      <w:r>
-        <w:t>01.bmp, ...02.bmp, etc.).</w:t>
+        <w:t xml:space="preserve"> comum, para facilitar o carregamento das imagens correspondentes a animações, e fontes de números. Por exemplo, as imagens da explosão animada diferem apenas nos últimos dois caracteres (.../res/Explosion/00.bmp, ..01.bmp, ...02.bmp, etc.).</w:t>
       </w:r>
     </w:p>
     <w:p>
@@ -10037,11 +9689,11 @@
       <w:pPr>
         <w:pStyle w:val="Heading2"/>
       </w:pPr>
-      <w:bookmarkStart w:id="45" w:name="_Toc471169640"/>
+      <w:bookmarkStart w:id="46" w:name="_Toc471169640"/>
       <w:r>
         <w:t>Communication</w:t>
       </w:r>
-      <w:bookmarkEnd w:id="45"/>
+      <w:bookmarkEnd w:id="46"/>
     </w:p>
     <w:p>
       <w:r>
@@ -10061,16 +9713,8 @@
         <w:rPr>
           <w:i/>
         </w:rPr>
-        <w:t>enum serial_state_</w:t>
-      </w:r>
-      <w:proofErr w:type="gramStart"/>
-      <w:r>
-        <w:rPr>
-          <w:i/>
-        </w:rPr>
-        <w:t>t</w:t>
-      </w:r>
-      <w:proofErr w:type="gramEnd"/>
+        <w:t>enum serial_state_t</w:t>
+      </w:r>
       <w:r>
         <w:t xml:space="preserve"> para facilitar a implementação de uma máquina de estados, usada no referido modo multijogador.</w:t>
       </w:r>
@@ -10092,11 +9736,11 @@
       <w:pPr>
         <w:pStyle w:val="Heading2"/>
       </w:pPr>
-      <w:bookmarkStart w:id="46" w:name="_Toc471169641"/>
+      <w:bookmarkStart w:id="47" w:name="_Toc471169641"/>
       <w:r>
         <w:t>GVector</w:t>
       </w:r>
-      <w:bookmarkEnd w:id="46"/>
+      <w:bookmarkEnd w:id="47"/>
     </w:p>
     <w:p>
       <w:r>
@@ -10226,11 +9870,11 @@
       <w:pPr>
         <w:pStyle w:val="Heading2"/>
       </w:pPr>
-      <w:bookmarkStart w:id="47" w:name="_Toc471169642"/>
+      <w:bookmarkStart w:id="48" w:name="_Toc471169642"/>
       <w:r>
         <w:t>Highscores</w:t>
       </w:r>
-      <w:bookmarkEnd w:id="47"/>
+      <w:bookmarkEnd w:id="48"/>
     </w:p>
     <w:p>
       <w:r>
@@ -10281,14 +9925,14 @@
       <w:pPr>
         <w:pStyle w:val="Heading2"/>
       </w:pPr>
-      <w:bookmarkStart w:id="48" w:name="_Toc471169643"/>
+      <w:bookmarkStart w:id="49" w:name="_Toc471169643"/>
       <w:r>
         <w:t>i</w:t>
       </w:r>
       <w:r>
         <w:t>8042</w:t>
       </w:r>
-      <w:bookmarkEnd w:id="48"/>
+      <w:bookmarkEnd w:id="49"/>
     </w:p>
     <w:p>
       <w:r>
@@ -10324,14 +9968,14 @@
       <w:pPr>
         <w:pStyle w:val="Heading2"/>
       </w:pPr>
-      <w:bookmarkStart w:id="49" w:name="_Toc471169644"/>
+      <w:bookmarkStart w:id="50" w:name="_Toc471169644"/>
       <w:r>
         <w:t>i</w:t>
       </w:r>
       <w:r>
         <w:t>8254</w:t>
       </w:r>
-      <w:bookmarkEnd w:id="49"/>
+      <w:bookmarkEnd w:id="50"/>
     </w:p>
     <w:p>
       <w:r>
@@ -10370,11 +10014,11 @@
       <w:pPr>
         <w:pStyle w:val="Heading2"/>
       </w:pPr>
-      <w:bookmarkStart w:id="50" w:name="_Toc471169645"/>
+      <w:bookmarkStart w:id="51" w:name="_Toc471169645"/>
       <w:r>
         <w:t>Input</w:t>
       </w:r>
-      <w:bookmarkEnd w:id="50"/>
+      <w:bookmarkEnd w:id="51"/>
     </w:p>
     <w:p>
       <w:r>
@@ -10441,14 +10085,14 @@
       <w:pPr>
         <w:pStyle w:val="Heading2"/>
       </w:pPr>
-      <w:bookmarkStart w:id="51" w:name="_Toc471169646"/>
+      <w:bookmarkStart w:id="52" w:name="_Toc471169646"/>
       <w:r>
         <w:t>k</w:t>
       </w:r>
       <w:r>
         <w:t>eyboard</w:t>
       </w:r>
-      <w:bookmarkEnd w:id="51"/>
+      <w:bookmarkEnd w:id="52"/>
     </w:p>
     <w:p>
       <w:r>
@@ -10484,14 +10128,14 @@
       <w:pPr>
         <w:pStyle w:val="Heading2"/>
       </w:pPr>
-      <w:bookmarkStart w:id="52" w:name="_Toc471169647"/>
+      <w:bookmarkStart w:id="53" w:name="_Toc471169647"/>
       <w:r>
         <w:t>m</w:t>
       </w:r>
       <w:r>
         <w:t>ain</w:t>
       </w:r>
-      <w:bookmarkEnd w:id="52"/>
+      <w:bookmarkEnd w:id="53"/>
     </w:p>
     <w:p>
       <w:r>
@@ -10551,12 +10195,12 @@
       <w:pPr>
         <w:pStyle w:val="Heading2"/>
       </w:pPr>
-      <w:bookmarkStart w:id="53" w:name="_Toc471169648"/>
+      <w:bookmarkStart w:id="54" w:name="_Toc471169648"/>
       <w:r>
         <w:lastRenderedPageBreak/>
         <w:t>Missile</w:t>
       </w:r>
-      <w:bookmarkEnd w:id="53"/>
+      <w:bookmarkEnd w:id="54"/>
     </w:p>
     <w:p>
       <w:r>
@@ -10601,14 +10245,14 @@
       <w:pPr>
         <w:pStyle w:val="Heading2"/>
       </w:pPr>
-      <w:bookmarkStart w:id="54" w:name="_Toc471169649"/>
+      <w:bookmarkStart w:id="55" w:name="_Toc471169649"/>
       <w:r>
         <w:t>m</w:t>
       </w:r>
       <w:r>
         <w:t>ouse</w:t>
       </w:r>
-      <w:bookmarkEnd w:id="54"/>
+      <w:bookmarkEnd w:id="55"/>
     </w:p>
     <w:p>
       <w:r>
@@ -10621,14 +10265,14 @@
       <w:pPr>
         <w:pStyle w:val="Heading2"/>
       </w:pPr>
-      <w:bookmarkStart w:id="55" w:name="_Toc471169650"/>
+      <w:bookmarkStart w:id="56" w:name="_Toc471169650"/>
       <w:r>
         <w:t>p</w:t>
       </w:r>
       <w:r>
         <w:t>lanetary</w:t>
       </w:r>
-      <w:bookmarkEnd w:id="55"/>
+      <w:bookmarkEnd w:id="56"/>
     </w:p>
     <w:p>
       <w:r>
@@ -10641,7 +10285,6 @@
         <w:tab/>
         <w:t xml:space="preserve">Criaram-se as </w:t>
       </w:r>
-      <w:proofErr w:type="gramStart"/>
       <w:r>
         <w:rPr>
           <w:i/>
@@ -10655,14 +10298,61 @@
         <w:rPr>
           <w:i/>
         </w:rPr>
-        <w:t>Game</w:t>
-      </w:r>
-      <w:proofErr w:type="gramEnd"/>
+        <w:t>Game_t</w:t>
+      </w:r>
+      <w:r>
+        <w:t xml:space="preserve"> e </w:t>
+      </w:r>
       <w:r>
         <w:rPr>
           <w:i/>
         </w:rPr>
-        <w:t>_t</w:t>
+        <w:t xml:space="preserve">Menu_t </w:t>
+      </w:r>
+      <w:r>
+        <w:t>para manter o estado do jogo e da interação com o menu, respetivamente.</w:t>
+      </w:r>
+      <w:r>
+        <w:t xml:space="preserve"> Estas </w:t>
+      </w:r>
+      <w:r>
+        <w:rPr>
+          <w:i/>
+        </w:rPr>
+        <w:t>structs</w:t>
+      </w:r>
+      <w:r>
+        <w:t xml:space="preserve"> </w:t>
+      </w:r>
+      <w:r>
+        <w:t>foram implementadas com</w:t>
+      </w:r>
+      <w:r>
+        <w:t xml:space="preserve"> </w:t>
+      </w:r>
+      <w:r>
+        <w:rPr>
+          <w:i/>
+        </w:rPr>
+        <w:t>singleton-like behaviour</w:t>
+      </w:r>
+      <w:r>
+        <w:rPr>
+          <w:i/>
+        </w:rPr>
+        <w:t xml:space="preserve"> </w:t>
+      </w:r>
+      <w:r>
+        <w:t>em mente</w:t>
+      </w:r>
+      <w:r>
+        <w:t xml:space="preserve">, sendo acedidas apenas através das funções </w:t>
+      </w:r>
+      <w:r>
+        <w:rPr>
+          <w:i/>
+        </w:rPr>
+        <w:t>game_instance</w:t>
       </w:r>
       <w:r>
         <w:t xml:space="preserve"> e </w:t>
@@ -10671,113 +10361,59 @@
         <w:rPr>
           <w:i/>
         </w:rPr>
-        <w:t xml:space="preserve">Menu_t </w:t>
-      </w:r>
-      <w:r>
-        <w:t>para manter o estado do jogo e da interação com o menu, respetivamente.</w:t>
-      </w:r>
-      <w:r>
-        <w:t xml:space="preserve"> Estas </w:t>
+        <w:t>menu_instance</w:t>
+      </w:r>
+      <w:r>
+        <w:t>.</w:t>
+      </w:r>
+      <w:r>
+        <w:t xml:space="preserve"> Criou-se também a </w:t>
       </w:r>
       <w:r>
         <w:rPr>
           <w:i/>
         </w:rPr>
-        <w:t>structs</w:t>
+        <w:t>enum game_state_t</w:t>
+      </w:r>
+      <w:r>
+        <w:t xml:space="preserve"> que representa o estado atual da aplicação, tendo um valor para c</w:t>
+      </w:r>
+      <w:r>
+        <w:t xml:space="preserve">ada diferente estado do projeto, para a implementação de uma máquina de estados no </w:t>
+      </w:r>
+      <w:r>
+        <w:rPr>
+          <w:i/>
+        </w:rPr>
+        <w:t>timer_handler</w:t>
+      </w:r>
+      <w:r>
+        <w:t>.</w:t>
+      </w:r>
+    </w:p>
+    <w:p>
+      <w:r>
+        <w:tab/>
+      </w:r>
+      <w:r>
+        <w:t>Este módulo foi</w:t>
+      </w:r>
+      <w:r>
+        <w:t xml:space="preserve"> desenvolvido </w:t>
+      </w:r>
+      <w:r>
+        <w:t>maioritariamente pelo elemento André Cruz</w:t>
+      </w:r>
+      <w:r>
+        <w:t xml:space="preserve"> (70%)</w:t>
+      </w:r>
+      <w:r>
+        <w:t>.</w:t>
       </w:r>
       <w:r>
         <w:t xml:space="preserve"> </w:t>
       </w:r>
       <w:r>
-        <w:t>foram implementadas com</w:t>
-      </w:r>
-      <w:r>
-        <w:t xml:space="preserve"> </w:t>
-      </w:r>
-      <w:r>
-        <w:rPr>
-          <w:i/>
-        </w:rPr>
-        <w:t>singleton-like behaviour</w:t>
-      </w:r>
-      <w:r>
-        <w:rPr>
-          <w:i/>
-        </w:rPr>
-        <w:t xml:space="preserve"> </w:t>
-      </w:r>
-      <w:r>
-        <w:t>em mente</w:t>
-      </w:r>
-      <w:r>
-        <w:t xml:space="preserve">, sendo acedidas apenas através das funções </w:t>
-      </w:r>
-      <w:r>
-        <w:rPr>
-          <w:i/>
-        </w:rPr>
-        <w:t>game_instance</w:t>
-      </w:r>
-      <w:r>
-        <w:t xml:space="preserve"> e </w:t>
-      </w:r>
-      <w:r>
-        <w:rPr>
-          <w:i/>
-        </w:rPr>
-        <w:t>menu_instance</w:t>
-      </w:r>
-      <w:r>
-        <w:t>.</w:t>
-      </w:r>
-      <w:r>
-        <w:t xml:space="preserve"> Criou-se também a </w:t>
-      </w:r>
-      <w:r>
-        <w:rPr>
-          <w:i/>
-        </w:rPr>
-        <w:t>enum game_state_t</w:t>
-      </w:r>
-      <w:r>
-        <w:t xml:space="preserve"> que representa o estado atual da aplicação, tendo um valor para c</w:t>
-      </w:r>
-      <w:r>
-        <w:t xml:space="preserve">ada diferente estado do projeto, para a implementação de uma máquina de estados no </w:t>
-      </w:r>
-      <w:r>
-        <w:rPr>
-          <w:i/>
-        </w:rPr>
-        <w:t>timer_handler</w:t>
-      </w:r>
-      <w:r>
-        <w:t>.</w:t>
-      </w:r>
-    </w:p>
-    <w:p>
-      <w:r>
-        <w:tab/>
-      </w:r>
-      <w:r>
-        <w:t>Este módulo foi</w:t>
-      </w:r>
-      <w:r>
-        <w:t xml:space="preserve"> desenvolvido </w:t>
-      </w:r>
-      <w:r>
-        <w:t>maioritariamente pelo elemento André Cruz</w:t>
-      </w:r>
-      <w:r>
-        <w:t xml:space="preserve"> (70%)</w:t>
-      </w:r>
-      <w:r>
-        <w:t>.</w:t>
-      </w:r>
-      <w:r>
-        <w:t xml:space="preserve"> </w:t>
-      </w:r>
-      <w:r>
         <w:t>Peso: 20</w:t>
       </w:r>
       <w:r>
@@ -10789,14 +10425,14 @@
       <w:pPr>
         <w:pStyle w:val="Heading2"/>
       </w:pPr>
-      <w:bookmarkStart w:id="56" w:name="_Toc471169651"/>
+      <w:bookmarkStart w:id="57" w:name="_Toc471169651"/>
       <w:r>
         <w:t>r</w:t>
       </w:r>
       <w:r>
         <w:t>tc_asm</w:t>
       </w:r>
-      <w:bookmarkEnd w:id="56"/>
+      <w:bookmarkEnd w:id="57"/>
     </w:p>
     <w:p>
       <w:r>
@@ -10884,11 +10520,11 @@
       <w:pPr>
         <w:pStyle w:val="Heading2"/>
       </w:pPr>
-      <w:bookmarkStart w:id="57" w:name="_Toc471169652"/>
+      <w:bookmarkStart w:id="58" w:name="_Toc471169652"/>
       <w:r>
         <w:t>RTC</w:t>
       </w:r>
-      <w:bookmarkEnd w:id="57"/>
+      <w:bookmarkEnd w:id="58"/>
     </w:p>
     <w:p>
       <w:r>
@@ -10928,10 +10564,7 @@
         <w:t>%.</w:t>
       </w:r>
     </w:p>
-    <w:p>
-      <w:bookmarkStart w:id="58" w:name="_GoBack"/>
-      <w:bookmarkEnd w:id="58"/>
-    </w:p>
+    <w:p/>
     <w:p>
       <w:pPr>
         <w:pStyle w:val="Heading2"/>
@@ -11593,15 +11226,7 @@
         <w:t>assistido</w:t>
       </w:r>
       <w:r>
-        <w:t xml:space="preserve">. No entanto, a exigência porque é pautada torna-a </w:t>
-      </w:r>
-      <w:proofErr w:type="gramStart"/>
-      <w:r>
-        <w:t>desafiante</w:t>
-      </w:r>
-      <w:proofErr w:type="gramEnd"/>
-      <w:r>
-        <w:t xml:space="preserve"> mas recompensadora. </w:t>
+        <w:t xml:space="preserve">. No entanto, a exigência porque é pautada torna-a desafiante mas recompensadora. </w:t>
       </w:r>
     </w:p>
     <w:p>
@@ -11904,7 +11529,7 @@
           <w:rPr>
             <w:noProof/>
           </w:rPr>
-          <w:t>22</w:t>
+          <w:t>19</w:t>
         </w:r>
         <w:r>
           <w:fldChar w:fldCharType="end"/>
@@ -15685,7 +15310,7 @@
 </file>
 
 <file path=customXml/itemProps1.xml><?xml version="1.0" encoding="utf-8"?>
-<ds:datastoreItem xmlns:ds="http://schemas.openxmlformats.org/officeDocument/2006/customXml" ds:itemID="{83E51BEF-E18D-0B4F-98BE-F4950FEFC68F}">
+<ds:datastoreItem xmlns:ds="http://schemas.openxmlformats.org/officeDocument/2006/customXml" ds:itemID="{83BDC68E-2F5C-0242-AEAD-BF282E624821}">
   <ds:schemaRefs>
     <ds:schemaRef ds:uri="http://schemas.openxmlformats.org/officeDocument/2006/bibliography"/>
   </ds:schemaRefs>

</xml_diff>

<commit_message>
(** FINAL REPORT **)
</commit_message>
<xml_diff>
--- a/proj/doc/LCOM-Final-Report.docx
+++ b/proj/doc/LCOM-Final-Report.docx
@@ -5592,14 +5592,27 @@
       <w:r>
         <w:t xml:space="preserve">Figura </w:t>
       </w:r>
-      <w:fldSimple w:instr=" SEQ Figura \* ARABIC ">
-        <w:r>
-          <w:rPr>
-            <w:noProof/>
-          </w:rPr>
-          <w:t>1</w:t>
-        </w:r>
-      </w:fldSimple>
+      <w:r>
+        <w:fldChar w:fldCharType="begin"/>
+      </w:r>
+      <w:r>
+        <w:instrText xml:space="preserve"> SEQ Figura \* ARABIC </w:instrText>
+      </w:r>
+      <w:r>
+        <w:fldChar w:fldCharType="separate"/>
+      </w:r>
+      <w:r>
+        <w:rPr>
+          <w:noProof/>
+        </w:rPr>
+        <w:t>1</w:t>
+      </w:r>
+      <w:r>
+        <w:rPr>
+          <w:noProof/>
+        </w:rPr>
+        <w:fldChar w:fldCharType="end"/>
+      </w:r>
       <w:r>
         <w:t xml:space="preserve"> - menu i</w:t>
       </w:r>
@@ -5842,14 +5855,27 @@
                             <w:r>
                               <w:t xml:space="preserve">Figura </w:t>
                             </w:r>
-                            <w:fldSimple w:instr=" SEQ Figura \* ARABIC ">
-                              <w:r>
-                                <w:rPr>
-                                  <w:noProof/>
-                                </w:rPr>
-                                <w:t>2</w:t>
-                              </w:r>
-                            </w:fldSimple>
+                            <w:r>
+                              <w:fldChar w:fldCharType="begin"/>
+                            </w:r>
+                            <w:r>
+                              <w:instrText xml:space="preserve"> SEQ Figura \* ARABIC </w:instrText>
+                            </w:r>
+                            <w:r>
+                              <w:fldChar w:fldCharType="separate"/>
+                            </w:r>
+                            <w:r>
+                              <w:rPr>
+                                <w:noProof/>
+                              </w:rPr>
+                              <w:t>2</w:t>
+                            </w:r>
+                            <w:r>
+                              <w:rPr>
+                                <w:noProof/>
+                              </w:rPr>
+                              <w:fldChar w:fldCharType="end"/>
+                            </w:r>
                             <w:r>
                               <w:t xml:space="preserve"> - botão "singleplayer"</w:t>
                             </w:r>
@@ -5900,14 +5926,27 @@
                       <w:r>
                         <w:t xml:space="preserve">Figura </w:t>
                       </w:r>
-                      <w:fldSimple w:instr=" SEQ Figura \* ARABIC ">
-                        <w:r>
-                          <w:rPr>
-                            <w:noProof/>
-                          </w:rPr>
-                          <w:t>2</w:t>
-                        </w:r>
-                      </w:fldSimple>
+                      <w:r>
+                        <w:fldChar w:fldCharType="begin"/>
+                      </w:r>
+                      <w:r>
+                        <w:instrText xml:space="preserve"> SEQ Figura \* ARABIC </w:instrText>
+                      </w:r>
+                      <w:r>
+                        <w:fldChar w:fldCharType="separate"/>
+                      </w:r>
+                      <w:r>
+                        <w:rPr>
+                          <w:noProof/>
+                        </w:rPr>
+                        <w:t>2</w:t>
+                      </w:r>
+                      <w:r>
+                        <w:rPr>
+                          <w:noProof/>
+                        </w:rPr>
+                        <w:fldChar w:fldCharType="end"/>
+                      </w:r>
                       <w:r>
                         <w:t xml:space="preserve"> - botão "singleplayer"</w:t>
                       </w:r>
@@ -6009,14 +6048,27 @@
                             <w:r>
                               <w:t xml:space="preserve">Figura </w:t>
                             </w:r>
-                            <w:fldSimple w:instr=" SEQ Figura \* ARABIC ">
-                              <w:r>
-                                <w:rPr>
-                                  <w:noProof/>
-                                </w:rPr>
-                                <w:t>3</w:t>
-                              </w:r>
-                            </w:fldSimple>
+                            <w:r>
+                              <w:fldChar w:fldCharType="begin"/>
+                            </w:r>
+                            <w:r>
+                              <w:instrText xml:space="preserve"> SEQ Figura \* ARABIC </w:instrText>
+                            </w:r>
+                            <w:r>
+                              <w:fldChar w:fldCharType="separate"/>
+                            </w:r>
+                            <w:r>
+                              <w:rPr>
+                                <w:noProof/>
+                              </w:rPr>
+                              <w:t>3</w:t>
+                            </w:r>
+                            <w:r>
+                              <w:rPr>
+                                <w:noProof/>
+                              </w:rPr>
+                              <w:fldChar w:fldCharType="end"/>
+                            </w:r>
                             <w:r>
                               <w:t xml:space="preserve"> - botão "multiplayer" normal / selecionado</w:t>
                             </w:r>
@@ -6057,14 +6109,27 @@
                       <w:r>
                         <w:t xml:space="preserve">Figura </w:t>
                       </w:r>
-                      <w:fldSimple w:instr=" SEQ Figura \* ARABIC ">
-                        <w:r>
-                          <w:rPr>
-                            <w:noProof/>
-                          </w:rPr>
-                          <w:t>3</w:t>
-                        </w:r>
-                      </w:fldSimple>
+                      <w:r>
+                        <w:fldChar w:fldCharType="begin"/>
+                      </w:r>
+                      <w:r>
+                        <w:instrText xml:space="preserve"> SEQ Figura \* ARABIC </w:instrText>
+                      </w:r>
+                      <w:r>
+                        <w:fldChar w:fldCharType="separate"/>
+                      </w:r>
+                      <w:r>
+                        <w:rPr>
+                          <w:noProof/>
+                        </w:rPr>
+                        <w:t>3</w:t>
+                      </w:r>
+                      <w:r>
+                        <w:rPr>
+                          <w:noProof/>
+                        </w:rPr>
+                        <w:fldChar w:fldCharType="end"/>
+                      </w:r>
                       <w:r>
                         <w:t xml:space="preserve"> - botão "multiplayer" normal / selecionado</w:t>
                       </w:r>
@@ -6284,14 +6349,27 @@
                             <w:r>
                               <w:t xml:space="preserve">Figura </w:t>
                             </w:r>
-                            <w:fldSimple w:instr=" SEQ Figura \* ARABIC ">
-                              <w:r>
-                                <w:rPr>
-                                  <w:noProof/>
-                                </w:rPr>
-                                <w:t>4</w:t>
-                              </w:r>
-                            </w:fldSimple>
+                            <w:r>
+                              <w:fldChar w:fldCharType="begin"/>
+                            </w:r>
+                            <w:r>
+                              <w:instrText xml:space="preserve"> SEQ Figura \* ARABIC </w:instrText>
+                            </w:r>
+                            <w:r>
+                              <w:fldChar w:fldCharType="separate"/>
+                            </w:r>
+                            <w:r>
+                              <w:rPr>
+                                <w:noProof/>
+                              </w:rPr>
+                              <w:t>4</w:t>
+                            </w:r>
+                            <w:r>
+                              <w:rPr>
+                                <w:noProof/>
+                              </w:rPr>
+                              <w:fldChar w:fldCharType="end"/>
+                            </w:r>
                             <w:r>
                               <w:t xml:space="preserve"> - botão "highscores" normal / selecionado</w:t>
                             </w:r>
@@ -6332,14 +6410,27 @@
                       <w:r>
                         <w:t xml:space="preserve">Figura </w:t>
                       </w:r>
-                      <w:fldSimple w:instr=" SEQ Figura \* ARABIC ">
-                        <w:r>
-                          <w:rPr>
-                            <w:noProof/>
-                          </w:rPr>
-                          <w:t>4</w:t>
-                        </w:r>
-                      </w:fldSimple>
+                      <w:r>
+                        <w:fldChar w:fldCharType="begin"/>
+                      </w:r>
+                      <w:r>
+                        <w:instrText xml:space="preserve"> SEQ Figura \* ARABIC </w:instrText>
+                      </w:r>
+                      <w:r>
+                        <w:fldChar w:fldCharType="separate"/>
+                      </w:r>
+                      <w:r>
+                        <w:rPr>
+                          <w:noProof/>
+                        </w:rPr>
+                        <w:t>4</w:t>
+                      </w:r>
+                      <w:r>
+                        <w:rPr>
+                          <w:noProof/>
+                        </w:rPr>
+                        <w:fldChar w:fldCharType="end"/>
+                      </w:r>
                       <w:r>
                         <w:t xml:space="preserve"> - botão "highscores" normal / selecionado</w:t>
                       </w:r>
@@ -6660,14 +6751,27 @@
                             <w:r>
                               <w:t xml:space="preserve">Figura </w:t>
                             </w:r>
-                            <w:fldSimple w:instr=" SEQ Figura \* ARABIC ">
-                              <w:r>
-                                <w:rPr>
-                                  <w:noProof/>
-                                </w:rPr>
-                                <w:t>5</w:t>
-                              </w:r>
-                            </w:fldSimple>
+                            <w:r>
+                              <w:fldChar w:fldCharType="begin"/>
+                            </w:r>
+                            <w:r>
+                              <w:instrText xml:space="preserve"> SEQ Figura \* ARABIC </w:instrText>
+                            </w:r>
+                            <w:r>
+                              <w:fldChar w:fldCharType="separate"/>
+                            </w:r>
+                            <w:r>
+                              <w:rPr>
+                                <w:noProof/>
+                              </w:rPr>
+                              <w:t>5</w:t>
+                            </w:r>
+                            <w:r>
+                              <w:rPr>
+                                <w:noProof/>
+                              </w:rPr>
+                              <w:fldChar w:fldCharType="end"/>
+                            </w:r>
                             <w:r>
                               <w:t xml:space="preserve"> - botão "X"</w:t>
                             </w:r>
@@ -6708,14 +6812,27 @@
                       <w:r>
                         <w:t xml:space="preserve">Figura </w:t>
                       </w:r>
-                      <w:fldSimple w:instr=" SEQ Figura \* ARABIC ">
-                        <w:r>
-                          <w:rPr>
-                            <w:noProof/>
-                          </w:rPr>
-                          <w:t>5</w:t>
-                        </w:r>
-                      </w:fldSimple>
+                      <w:r>
+                        <w:fldChar w:fldCharType="begin"/>
+                      </w:r>
+                      <w:r>
+                        <w:instrText xml:space="preserve"> SEQ Figura \* ARABIC </w:instrText>
+                      </w:r>
+                      <w:r>
+                        <w:fldChar w:fldCharType="separate"/>
+                      </w:r>
+                      <w:r>
+                        <w:rPr>
+                          <w:noProof/>
+                        </w:rPr>
+                        <w:t>5</w:t>
+                      </w:r>
+                      <w:r>
+                        <w:rPr>
+                          <w:noProof/>
+                        </w:rPr>
+                        <w:fldChar w:fldCharType="end"/>
+                      </w:r>
                       <w:r>
                         <w:t xml:space="preserve"> - botão "X"</w:t>
                       </w:r>
@@ -6812,14 +6929,27 @@
                             <w:r>
                               <w:t xml:space="preserve">Figura </w:t>
                             </w:r>
-                            <w:fldSimple w:instr=" SEQ Figura \* ARABIC ">
-                              <w:r>
-                                <w:rPr>
-                                  <w:noProof/>
-                                </w:rPr>
-                                <w:t>6</w:t>
-                              </w:r>
-                            </w:fldSimple>
+                            <w:r>
+                              <w:fldChar w:fldCharType="begin"/>
+                            </w:r>
+                            <w:r>
+                              <w:instrText xml:space="preserve"> SEQ Figura \* ARABIC </w:instrText>
+                            </w:r>
+                            <w:r>
+                              <w:fldChar w:fldCharType="separate"/>
+                            </w:r>
+                            <w:r>
+                              <w:rPr>
+                                <w:noProof/>
+                              </w:rPr>
+                              <w:t>6</w:t>
+                            </w:r>
+                            <w:r>
+                              <w:rPr>
+                                <w:noProof/>
+                              </w:rPr>
+                              <w:fldChar w:fldCharType="end"/>
+                            </w:r>
                             <w:r>
                               <w:t xml:space="preserve"> - base destruída</w:t>
                             </w:r>
@@ -6856,14 +6986,27 @@
                       <w:r>
                         <w:t xml:space="preserve">Figura </w:t>
                       </w:r>
-                      <w:fldSimple w:instr=" SEQ Figura \* ARABIC ">
-                        <w:r>
-                          <w:rPr>
-                            <w:noProof/>
-                          </w:rPr>
-                          <w:t>6</w:t>
-                        </w:r>
-                      </w:fldSimple>
+                      <w:r>
+                        <w:fldChar w:fldCharType="begin"/>
+                      </w:r>
+                      <w:r>
+                        <w:instrText xml:space="preserve"> SEQ Figura \* ARABIC </w:instrText>
+                      </w:r>
+                      <w:r>
+                        <w:fldChar w:fldCharType="separate"/>
+                      </w:r>
+                      <w:r>
+                        <w:rPr>
+                          <w:noProof/>
+                        </w:rPr>
+                        <w:t>6</w:t>
+                      </w:r>
+                      <w:r>
+                        <w:rPr>
+                          <w:noProof/>
+                        </w:rPr>
+                        <w:fldChar w:fldCharType="end"/>
+                      </w:r>
                       <w:r>
                         <w:t xml:space="preserve"> - base destruída</w:t>
                       </w:r>
@@ -6993,14 +7136,27 @@
                             <w:r>
                               <w:t xml:space="preserve">Figura </w:t>
                             </w:r>
-                            <w:fldSimple w:instr=" SEQ Figura \* ARABIC ">
-                              <w:r>
-                                <w:rPr>
-                                  <w:noProof/>
-                                </w:rPr>
-                                <w:t>7</w:t>
-                              </w:r>
-                            </w:fldSimple>
+                            <w:r>
+                              <w:fldChar w:fldCharType="begin"/>
+                            </w:r>
+                            <w:r>
+                              <w:instrText xml:space="preserve"> SEQ Figura \* ARABIC </w:instrText>
+                            </w:r>
+                            <w:r>
+                              <w:fldChar w:fldCharType="separate"/>
+                            </w:r>
+                            <w:r>
+                              <w:rPr>
+                                <w:noProof/>
+                              </w:rPr>
+                              <w:t>7</w:t>
+                            </w:r>
+                            <w:r>
+                              <w:rPr>
+                                <w:noProof/>
+                              </w:rPr>
+                              <w:fldChar w:fldCharType="end"/>
+                            </w:r>
                             <w:r>
                               <w:t xml:space="preserve"> – decorrer de uma partida no modo singleplayer</w:t>
                             </w:r>
@@ -7037,14 +7193,27 @@
                       <w:r>
                         <w:t xml:space="preserve">Figura </w:t>
                       </w:r>
-                      <w:fldSimple w:instr=" SEQ Figura \* ARABIC ">
-                        <w:r>
-                          <w:rPr>
-                            <w:noProof/>
-                          </w:rPr>
-                          <w:t>7</w:t>
-                        </w:r>
-                      </w:fldSimple>
+                      <w:r>
+                        <w:fldChar w:fldCharType="begin"/>
+                      </w:r>
+                      <w:r>
+                        <w:instrText xml:space="preserve"> SEQ Figura \* ARABIC </w:instrText>
+                      </w:r>
+                      <w:r>
+                        <w:fldChar w:fldCharType="separate"/>
+                      </w:r>
+                      <w:r>
+                        <w:rPr>
+                          <w:noProof/>
+                        </w:rPr>
+                        <w:t>7</w:t>
+                      </w:r>
+                      <w:r>
+                        <w:rPr>
+                          <w:noProof/>
+                        </w:rPr>
+                        <w:fldChar w:fldCharType="end"/>
+                      </w:r>
                       <w:r>
                         <w:t xml:space="preserve"> – decorrer de uma partida no modo singleplayer</w:t>
                       </w:r>
@@ -7217,14 +7386,27 @@
                             <w:r>
                               <w:t xml:space="preserve">Figura </w:t>
                             </w:r>
-                            <w:fldSimple w:instr=" SEQ Figura \* ARABIC ">
-                              <w:r>
-                                <w:rPr>
-                                  <w:noProof/>
-                                </w:rPr>
-                                <w:t>8</w:t>
-                              </w:r>
-                            </w:fldSimple>
+                            <w:r>
+                              <w:fldChar w:fldCharType="begin"/>
+                            </w:r>
+                            <w:r>
+                              <w:instrText xml:space="preserve"> SEQ Figura \* ARABIC </w:instrText>
+                            </w:r>
+                            <w:r>
+                              <w:fldChar w:fldCharType="separate"/>
+                            </w:r>
+                            <w:r>
+                              <w:rPr>
+                                <w:noProof/>
+                              </w:rPr>
+                              <w:t>8</w:t>
+                            </w:r>
+                            <w:r>
+                              <w:rPr>
+                                <w:noProof/>
+                              </w:rPr>
+                              <w:fldChar w:fldCharType="end"/>
+                            </w:r>
                             <w:r>
                               <w:t xml:space="preserve"> - base deteriorada</w:t>
                             </w:r>
@@ -7261,14 +7443,27 @@
                       <w:r>
                         <w:t xml:space="preserve">Figura </w:t>
                       </w:r>
-                      <w:fldSimple w:instr=" SEQ Figura \* ARABIC ">
-                        <w:r>
-                          <w:rPr>
-                            <w:noProof/>
-                          </w:rPr>
-                          <w:t>8</w:t>
-                        </w:r>
-                      </w:fldSimple>
+                      <w:r>
+                        <w:fldChar w:fldCharType="begin"/>
+                      </w:r>
+                      <w:r>
+                        <w:instrText xml:space="preserve"> SEQ Figura \* ARABIC </w:instrText>
+                      </w:r>
+                      <w:r>
+                        <w:fldChar w:fldCharType="separate"/>
+                      </w:r>
+                      <w:r>
+                        <w:rPr>
+                          <w:noProof/>
+                        </w:rPr>
+                        <w:t>8</w:t>
+                      </w:r>
+                      <w:r>
+                        <w:rPr>
+                          <w:noProof/>
+                        </w:rPr>
+                        <w:fldChar w:fldCharType="end"/>
+                      </w:r>
                       <w:r>
                         <w:t xml:space="preserve"> - base deteriorada</w:t>
                       </w:r>
@@ -7422,14 +7617,27 @@
                             <w:r>
                               <w:t xml:space="preserve">Figura </w:t>
                             </w:r>
-                            <w:fldSimple w:instr=" SEQ Figura \* ARABIC ">
-                              <w:r>
-                                <w:rPr>
-                                  <w:noProof/>
-                                </w:rPr>
-                                <w:t>9</w:t>
-                              </w:r>
-                            </w:fldSimple>
+                            <w:r>
+                              <w:fldChar w:fldCharType="begin"/>
+                            </w:r>
+                            <w:r>
+                              <w:instrText xml:space="preserve"> SEQ Figura \* ARABIC </w:instrText>
+                            </w:r>
+                            <w:r>
+                              <w:fldChar w:fldCharType="separate"/>
+                            </w:r>
+                            <w:r>
+                              <w:rPr>
+                                <w:noProof/>
+                              </w:rPr>
+                              <w:t>9</w:t>
+                            </w:r>
+                            <w:r>
+                              <w:rPr>
+                                <w:noProof/>
+                              </w:rPr>
+                              <w:fldChar w:fldCharType="end"/>
+                            </w:r>
                             <w:r>
                               <w:t xml:space="preserve"> - base inicial</w:t>
                             </w:r>
@@ -7466,14 +7674,27 @@
                       <w:r>
                         <w:t xml:space="preserve">Figura </w:t>
                       </w:r>
-                      <w:fldSimple w:instr=" SEQ Figura \* ARABIC ">
-                        <w:r>
-                          <w:rPr>
-                            <w:noProof/>
-                          </w:rPr>
-                          <w:t>9</w:t>
-                        </w:r>
-                      </w:fldSimple>
+                      <w:r>
+                        <w:fldChar w:fldCharType="begin"/>
+                      </w:r>
+                      <w:r>
+                        <w:instrText xml:space="preserve"> SEQ Figura \* ARABIC </w:instrText>
+                      </w:r>
+                      <w:r>
+                        <w:fldChar w:fldCharType="separate"/>
+                      </w:r>
+                      <w:r>
+                        <w:rPr>
+                          <w:noProof/>
+                        </w:rPr>
+                        <w:t>9</w:t>
+                      </w:r>
+                      <w:r>
+                        <w:rPr>
+                          <w:noProof/>
+                        </w:rPr>
+                        <w:fldChar w:fldCharType="end"/>
+                      </w:r>
                       <w:r>
                         <w:t xml:space="preserve"> - base inicial</w:t>
                       </w:r>
@@ -7627,14 +7848,27 @@
                             <w:r>
                               <w:t xml:space="preserve">Figura </w:t>
                             </w:r>
-                            <w:fldSimple w:instr=" SEQ Figura \* ARABIC ">
-                              <w:r>
-                                <w:rPr>
-                                  <w:noProof/>
-                                </w:rPr>
-                                <w:t>10</w:t>
-                              </w:r>
-                            </w:fldSimple>
+                            <w:r>
+                              <w:fldChar w:fldCharType="begin"/>
+                            </w:r>
+                            <w:r>
+                              <w:instrText xml:space="preserve"> SEQ Figura \* ARABIC </w:instrText>
+                            </w:r>
+                            <w:r>
+                              <w:fldChar w:fldCharType="separate"/>
+                            </w:r>
+                            <w:r>
+                              <w:rPr>
+                                <w:noProof/>
+                              </w:rPr>
+                              <w:t>10</w:t>
+                            </w:r>
+                            <w:r>
+                              <w:rPr>
+                                <w:noProof/>
+                              </w:rPr>
+                              <w:fldChar w:fldCharType="end"/>
+                            </w:r>
                             <w:r>
                               <w:t xml:space="preserve"> - excerto da "spritesheet" da explosão</w:t>
                             </w:r>
@@ -7671,14 +7905,27 @@
                       <w:r>
                         <w:t xml:space="preserve">Figura </w:t>
                       </w:r>
-                      <w:fldSimple w:instr=" SEQ Figura \* ARABIC ">
-                        <w:r>
-                          <w:rPr>
-                            <w:noProof/>
-                          </w:rPr>
-                          <w:t>10</w:t>
-                        </w:r>
-                      </w:fldSimple>
+                      <w:r>
+                        <w:fldChar w:fldCharType="begin"/>
+                      </w:r>
+                      <w:r>
+                        <w:instrText xml:space="preserve"> SEQ Figura \* ARABIC </w:instrText>
+                      </w:r>
+                      <w:r>
+                        <w:fldChar w:fldCharType="separate"/>
+                      </w:r>
+                      <w:r>
+                        <w:rPr>
+                          <w:noProof/>
+                        </w:rPr>
+                        <w:t>10</w:t>
+                      </w:r>
+                      <w:r>
+                        <w:rPr>
+                          <w:noProof/>
+                        </w:rPr>
+                        <w:fldChar w:fldCharType="end"/>
+                      </w:r>
                       <w:r>
                         <w:t xml:space="preserve"> - excerto da "spritesheet" da explosão</w:t>
                       </w:r>
@@ -7805,14 +8052,27 @@
                             <w:r>
                               <w:t xml:space="preserve">Figura </w:t>
                             </w:r>
-                            <w:fldSimple w:instr=" SEQ Figura \* ARABIC ">
-                              <w:r>
-                                <w:rPr>
-                                  <w:noProof/>
-                                </w:rPr>
-                                <w:t>11</w:t>
-                              </w:r>
-                            </w:fldSimple>
+                            <w:r>
+                              <w:fldChar w:fldCharType="begin"/>
+                            </w:r>
+                            <w:r>
+                              <w:instrText xml:space="preserve"> SEQ Figura \* ARABIC </w:instrText>
+                            </w:r>
+                            <w:r>
+                              <w:fldChar w:fldCharType="separate"/>
+                            </w:r>
+                            <w:r>
+                              <w:rPr>
+                                <w:noProof/>
+                              </w:rPr>
+                              <w:t>11</w:t>
+                            </w:r>
+                            <w:r>
+                              <w:rPr>
+                                <w:noProof/>
+                              </w:rPr>
+                              <w:fldChar w:fldCharType="end"/>
+                            </w:r>
                             <w:r>
                               <w:t xml:space="preserve"> - "score"</w:t>
                             </w:r>
@@ -7852,14 +8112,27 @@
                       <w:r>
                         <w:t xml:space="preserve">Figura </w:t>
                       </w:r>
-                      <w:fldSimple w:instr=" SEQ Figura \* ARABIC ">
-                        <w:r>
-                          <w:rPr>
-                            <w:noProof/>
-                          </w:rPr>
-                          <w:t>11</w:t>
-                        </w:r>
-                      </w:fldSimple>
+                      <w:r>
+                        <w:fldChar w:fldCharType="begin"/>
+                      </w:r>
+                      <w:r>
+                        <w:instrText xml:space="preserve"> SEQ Figura \* ARABIC </w:instrText>
+                      </w:r>
+                      <w:r>
+                        <w:fldChar w:fldCharType="separate"/>
+                      </w:r>
+                      <w:r>
+                        <w:rPr>
+                          <w:noProof/>
+                        </w:rPr>
+                        <w:t>11</w:t>
+                      </w:r>
+                      <w:r>
+                        <w:rPr>
+                          <w:noProof/>
+                        </w:rPr>
+                        <w:fldChar w:fldCharType="end"/>
+                      </w:r>
                       <w:r>
                         <w:t xml:space="preserve"> - "score"</w:t>
                       </w:r>
@@ -8068,14 +8341,27 @@
       <w:r>
         <w:t xml:space="preserve">Figura </w:t>
       </w:r>
-      <w:fldSimple w:instr=" SEQ Figura \* ARABIC ">
-        <w:r>
-          <w:rPr>
-            <w:noProof/>
-          </w:rPr>
-          <w:t>12</w:t>
-        </w:r>
-      </w:fldSimple>
+      <w:r>
+        <w:fldChar w:fldCharType="begin"/>
+      </w:r>
+      <w:r>
+        <w:instrText xml:space="preserve"> SEQ Figura \* ARABIC </w:instrText>
+      </w:r>
+      <w:r>
+        <w:fldChar w:fldCharType="separate"/>
+      </w:r>
+      <w:r>
+        <w:rPr>
+          <w:noProof/>
+        </w:rPr>
+        <w:t>12</w:t>
+      </w:r>
+      <w:r>
+        <w:rPr>
+          <w:noProof/>
+        </w:rPr>
+        <w:fldChar w:fldCharType="end"/>
+      </w:r>
       <w:r>
         <w:t xml:space="preserve"> - modo multiplayer - à espera de outro jogador</w:t>
       </w:r>
@@ -8210,14 +8496,27 @@
       <w:r>
         <w:t xml:space="preserve">Figura </w:t>
       </w:r>
-      <w:fldSimple w:instr=" SEQ Figura \* ARABIC ">
-        <w:r>
-          <w:rPr>
-            <w:noProof/>
-          </w:rPr>
-          <w:t>13</w:t>
-        </w:r>
-      </w:fldSimple>
+      <w:r>
+        <w:fldChar w:fldCharType="begin"/>
+      </w:r>
+      <w:r>
+        <w:instrText xml:space="preserve"> SEQ Figura \* ARABIC </w:instrText>
+      </w:r>
+      <w:r>
+        <w:fldChar w:fldCharType="separate"/>
+      </w:r>
+      <w:r>
+        <w:rPr>
+          <w:noProof/>
+        </w:rPr>
+        <w:t>13</w:t>
+      </w:r>
+      <w:r>
+        <w:rPr>
+          <w:noProof/>
+        </w:rPr>
+        <w:fldChar w:fldCharType="end"/>
+      </w:r>
       <w:r>
         <w:t xml:space="preserve"> - animação de final de jogo</w:t>
       </w:r>
@@ -8374,14 +8673,27 @@
       <w:r>
         <w:t xml:space="preserve">Figura </w:t>
       </w:r>
-      <w:fldSimple w:instr=" SEQ Figura \* ARABIC ">
-        <w:r>
-          <w:rPr>
-            <w:noProof/>
-          </w:rPr>
-          <w:t>14</w:t>
-        </w:r>
-      </w:fldSimple>
+      <w:r>
+        <w:fldChar w:fldCharType="begin"/>
+      </w:r>
+      <w:r>
+        <w:instrText xml:space="preserve"> SEQ Figura \* ARABIC </w:instrText>
+      </w:r>
+      <w:r>
+        <w:fldChar w:fldCharType="separate"/>
+      </w:r>
+      <w:r>
+        <w:rPr>
+          <w:noProof/>
+        </w:rPr>
+        <w:t>14</w:t>
+      </w:r>
+      <w:r>
+        <w:rPr>
+          <w:noProof/>
+        </w:rPr>
+        <w:fldChar w:fldCharType="end"/>
+      </w:r>
       <w:r>
         <w:t xml:space="preserve"> - highscores</w:t>
       </w:r>
@@ -9432,8 +9744,6 @@
       <w:r>
         <w:t>.</w:t>
       </w:r>
-      <w:bookmarkStart w:id="42" w:name="_GoBack"/>
-      <w:bookmarkEnd w:id="42"/>
     </w:p>
     <w:p>
       <w:r>
@@ -9444,7 +9754,7 @@
       <w:pPr>
         <w:pStyle w:val="Heading1"/>
       </w:pPr>
-      <w:bookmarkStart w:id="43" w:name="_Toc471169637"/>
+      <w:bookmarkStart w:id="42" w:name="_Toc471169637"/>
       <w:r>
         <w:lastRenderedPageBreak/>
         <w:t xml:space="preserve">Organização e </w:t>
@@ -9458,25 +9768,25 @@
       <w:r>
         <w:t xml:space="preserve"> código</w:t>
       </w:r>
+      <w:bookmarkEnd w:id="42"/>
+    </w:p>
+    <w:p>
+      <w:pPr>
+        <w:spacing w:after="120" w:line="240" w:lineRule="auto"/>
+        <w:rPr>
+          <w:rFonts w:ascii="Arial" w:hAnsi="Arial" w:cs="Arial"/>
+        </w:rPr>
+      </w:pPr>
+    </w:p>
+    <w:p>
+      <w:pPr>
+        <w:pStyle w:val="Heading2"/>
+      </w:pPr>
+      <w:bookmarkStart w:id="43" w:name="_Toc471169638"/>
+      <w:r>
+        <w:t>Bitmap</w:t>
+      </w:r>
       <w:bookmarkEnd w:id="43"/>
-    </w:p>
-    <w:p>
-      <w:pPr>
-        <w:spacing w:after="120" w:line="240" w:lineRule="auto"/>
-        <w:rPr>
-          <w:rFonts w:ascii="Arial" w:hAnsi="Arial" w:cs="Arial"/>
-        </w:rPr>
-      </w:pPr>
-    </w:p>
-    <w:p>
-      <w:pPr>
-        <w:pStyle w:val="Heading2"/>
-      </w:pPr>
-      <w:bookmarkStart w:id="44" w:name="_Toc471169638"/>
-      <w:r>
-        <w:t>Bitmap</w:t>
-      </w:r>
-      <w:bookmarkEnd w:id="44"/>
     </w:p>
     <w:p>
       <w:r>
@@ -9532,11 +9842,11 @@
       <w:pPr>
         <w:pStyle w:val="Heading2"/>
       </w:pPr>
-      <w:bookmarkStart w:id="45" w:name="_Toc471169639"/>
+      <w:bookmarkStart w:id="44" w:name="_Toc471169639"/>
       <w:r>
         <w:t>BMPsHolder</w:t>
       </w:r>
-      <w:bookmarkEnd w:id="45"/>
+      <w:bookmarkEnd w:id="44"/>
     </w:p>
     <w:p>
       <w:r>
@@ -9678,7 +9988,7 @@
         <w:t xml:space="preserve"> </w:t>
       </w:r>
       <w:r>
-        <w:t>Peso: 5</w:t>
+        <w:t>Peso: 4</w:t>
       </w:r>
       <w:r>
         <w:t xml:space="preserve">%. </w:t>
@@ -9689,11 +9999,11 @@
       <w:pPr>
         <w:pStyle w:val="Heading2"/>
       </w:pPr>
-      <w:bookmarkStart w:id="46" w:name="_Toc471169640"/>
+      <w:bookmarkStart w:id="45" w:name="_Toc471169640"/>
       <w:r>
         <w:t>Communication</w:t>
       </w:r>
-      <w:bookmarkEnd w:id="46"/>
+      <w:bookmarkEnd w:id="45"/>
     </w:p>
     <w:p>
       <w:r>
@@ -9736,11 +10046,11 @@
       <w:pPr>
         <w:pStyle w:val="Heading2"/>
       </w:pPr>
-      <w:bookmarkStart w:id="47" w:name="_Toc471169641"/>
+      <w:bookmarkStart w:id="46" w:name="_Toc471169641"/>
       <w:r>
         <w:t>GVector</w:t>
       </w:r>
-      <w:bookmarkEnd w:id="47"/>
+      <w:bookmarkEnd w:id="46"/>
     </w:p>
     <w:p>
       <w:r>
@@ -9870,11 +10180,11 @@
       <w:pPr>
         <w:pStyle w:val="Heading2"/>
       </w:pPr>
-      <w:bookmarkStart w:id="48" w:name="_Toc471169642"/>
+      <w:bookmarkStart w:id="47" w:name="_Toc471169642"/>
       <w:r>
         <w:t>Highscores</w:t>
       </w:r>
-      <w:bookmarkEnd w:id="48"/>
+      <w:bookmarkEnd w:id="47"/>
     </w:p>
     <w:p>
       <w:r>
@@ -9925,14 +10235,14 @@
       <w:pPr>
         <w:pStyle w:val="Heading2"/>
       </w:pPr>
-      <w:bookmarkStart w:id="49" w:name="_Toc471169643"/>
+      <w:bookmarkStart w:id="48" w:name="_Toc471169643"/>
       <w:r>
         <w:t>i</w:t>
       </w:r>
       <w:r>
         <w:t>8042</w:t>
       </w:r>
-      <w:bookmarkEnd w:id="49"/>
+      <w:bookmarkEnd w:id="48"/>
     </w:p>
     <w:p>
       <w:r>
@@ -9968,14 +10278,14 @@
       <w:pPr>
         <w:pStyle w:val="Heading2"/>
       </w:pPr>
-      <w:bookmarkStart w:id="50" w:name="_Toc471169644"/>
+      <w:bookmarkStart w:id="49" w:name="_Toc471169644"/>
       <w:r>
         <w:t>i</w:t>
       </w:r>
       <w:r>
         <w:t>8254</w:t>
       </w:r>
-      <w:bookmarkEnd w:id="50"/>
+      <w:bookmarkEnd w:id="49"/>
     </w:p>
     <w:p>
       <w:r>
@@ -10014,11 +10324,11 @@
       <w:pPr>
         <w:pStyle w:val="Heading2"/>
       </w:pPr>
-      <w:bookmarkStart w:id="51" w:name="_Toc471169645"/>
+      <w:bookmarkStart w:id="50" w:name="_Toc471169645"/>
       <w:r>
         <w:t>Input</w:t>
       </w:r>
-      <w:bookmarkEnd w:id="51"/>
+      <w:bookmarkEnd w:id="50"/>
     </w:p>
     <w:p>
       <w:r>
@@ -10076,6 +10386,8 @@
       <w:r>
         <w:t>eso: 6</w:t>
       </w:r>
+      <w:bookmarkStart w:id="51" w:name="_GoBack"/>
+      <w:bookmarkEnd w:id="51"/>
       <w:r>
         <w:t>%.</w:t>
       </w:r>
@@ -10231,7 +10543,10 @@
         <w:t>0%). Pe</w:t>
       </w:r>
       <w:r>
-        <w:t>so: 15</w:t>
+        <w:t xml:space="preserve">so: </w:t>
+      </w:r>
+      <w:r>
+        <w:t>14</w:t>
       </w:r>
       <w:r>
         <w:t>%</w:t>
@@ -10608,7 +10923,7 @@
         <w:t xml:space="preserve"> desenvolvido unicamente pelo elemento Edgar Carneiro. Peso: </w:t>
       </w:r>
       <w:r>
-        <w:t>12</w:t>
+        <w:t>14</w:t>
       </w:r>
       <w:r>
         <w:t>%.</w:t>
@@ -11529,7 +11844,7 @@
           <w:rPr>
             <w:noProof/>
           </w:rPr>
-          <w:t>19</w:t>
+          <w:t>20</w:t>
         </w:r>
         <w:r>
           <w:fldChar w:fldCharType="end"/>
@@ -15310,7 +15625,7 @@
 </file>
 
 <file path=customXml/itemProps1.xml><?xml version="1.0" encoding="utf-8"?>
-<ds:datastoreItem xmlns:ds="http://schemas.openxmlformats.org/officeDocument/2006/customXml" ds:itemID="{83BDC68E-2F5C-0242-AEAD-BF282E624821}">
+<ds:datastoreItem xmlns:ds="http://schemas.openxmlformats.org/officeDocument/2006/customXml" ds:itemID="{FD2C4C24-628E-BD4D-A07B-7EB6DC2BA5AB}">
   <ds:schemaRefs>
     <ds:schemaRef ds:uri="http://schemas.openxmlformats.org/officeDocument/2006/bibliography"/>
   </ds:schemaRefs>

</xml_diff>